<commit_message>
Dernière version du rapport
</commit_message>
<xml_diff>
--- a/Projet de statistiques.docx
+++ b/Projet de statistiques.docx
@@ -3621,7 +3621,13 @@
                 <w:rPr>
                   <w:rFonts w:ascii="Cambria Math" w:hAnsi="Cambria Math"/>
                 </w:rPr>
-                <m:t>1;n</m:t>
+                <m:t>1;</m:t>
+              </m:r>
+              <m:r>
+                <w:rPr>
+                  <w:rFonts w:ascii="Cambria Math" w:hAnsi="Cambria Math"/>
+                </w:rPr>
+                <m:t>79</m:t>
               </m:r>
             </m:e>
           </m:d>
@@ -3633,16 +3639,92 @@
           </m:r>
           <m:r>
             <w:rPr>
-              <w:rFonts w:ascii="Cambria Math" w:eastAsiaTheme="minorEastAsia" w:hAnsi="Cambria Math"/>
+              <w:rFonts w:ascii="Cambria Math" w:hAnsi="Cambria Math"/>
             </w:rPr>
-            <m:t>E</m:t>
+            <m:t>∀</m:t>
           </m:r>
           <m:r>
             <w:rPr>
-              <w:rFonts w:ascii="Cambria Math" w:eastAsiaTheme="minorEastAsia" w:hAnsi="Cambria Math"/>
+              <w:rFonts w:ascii="Cambria Math" w:hAnsi="Cambria Math"/>
             </w:rPr>
-            <m:t>i</m:t>
+            <m:t>k</m:t>
           </m:r>
+          <m:r>
+            <w:rPr>
+              <w:rFonts w:ascii="Cambria Math" w:hAnsi="Cambria Math"/>
+            </w:rPr>
+            <m:t>∈</m:t>
+          </m:r>
+          <m:d>
+            <m:dPr>
+              <m:begChr m:val="["/>
+              <m:endChr m:val="]"/>
+              <m:ctrlPr>
+                <w:rPr>
+                  <w:rFonts w:ascii="Cambria Math" w:hAnsi="Cambria Math"/>
+                  <w:i/>
+                </w:rPr>
+              </m:ctrlPr>
+            </m:dPr>
+            <m:e>
+              <m:r>
+                <w:rPr>
+                  <w:rFonts w:ascii="Cambria Math" w:hAnsi="Cambria Math"/>
+                </w:rPr>
+                <m:t>1;</m:t>
+              </m:r>
+              <m:r>
+                <w:rPr>
+                  <w:rFonts w:ascii="Cambria Math" w:hAnsi="Cambria Math"/>
+                </w:rPr>
+                <m:t>5</m:t>
+              </m:r>
+            </m:e>
+          </m:d>
+          <m:r>
+            <w:rPr>
+              <w:rFonts w:ascii="Cambria Math" w:hAnsi="Cambria Math"/>
+            </w:rPr>
+            <m:t xml:space="preserve"> </m:t>
+          </m:r>
+          <m:r>
+            <w:rPr>
+              <w:rFonts w:ascii="Cambria Math" w:hAnsi="Cambria Math"/>
+            </w:rPr>
+            <m:t xml:space="preserve">, </m:t>
+          </m:r>
+          <m:sSub>
+            <m:sSubPr>
+              <m:ctrlPr>
+                <w:rPr>
+                  <w:rFonts w:ascii="Cambria Math" w:eastAsiaTheme="minorEastAsia" w:hAnsi="Cambria Math"/>
+                  <w:i/>
+                </w:rPr>
+              </m:ctrlPr>
+            </m:sSubPr>
+            <m:e>
+              <m:r>
+                <w:rPr>
+                  <w:rFonts w:ascii="Cambria Math" w:eastAsiaTheme="minorEastAsia" w:hAnsi="Cambria Math"/>
+                </w:rPr>
+                <m:t>E</m:t>
+              </m:r>
+              <m:ctrlPr>
+                <w:rPr>
+                  <w:rFonts w:ascii="Cambria Math" w:hAnsi="Cambria Math"/>
+                  <w:i/>
+                </w:rPr>
+              </m:ctrlPr>
+            </m:e>
+            <m:sub>
+              <m:r>
+                <w:rPr>
+                  <w:rFonts w:ascii="Cambria Math" w:eastAsiaTheme="minorEastAsia" w:hAnsi="Cambria Math"/>
+                </w:rPr>
+                <m:t>i,k</m:t>
+              </m:r>
+            </m:sub>
+          </m:sSub>
           <m:r>
             <w:rPr>
               <w:rFonts w:ascii="Cambria Math" w:eastAsiaTheme="minorEastAsia" w:hAnsi="Cambria Math"/>
@@ -3650,8 +3732,11 @@
             <m:t>~</m:t>
           </m:r>
           <m:r>
+            <m:rPr>
+              <m:sty m:val="p"/>
+            </m:rPr>
             <w:rPr>
-              <w:rFonts w:ascii="Cambria Math" w:eastAsiaTheme="minorEastAsia" w:hAnsi="Cambria Math"/>
+              <w:rFonts w:ascii="Cambria Math" w:hAnsi="Cambria Math"/>
             </w:rPr>
             <m:t>N</m:t>
           </m:r>
@@ -6061,31 +6146,4222 @@
       <w:r>
         <w:t xml:space="preserve"> variables, dont les variables de production. Notre modèle peut être utile si nous disposons de toutes les autres variables car il est en apparence plus simple. Mais si ce n’est pas le cas, il est inutilisable. Nous allons donc par la suite essayer de créer un modèle qui n’utilise pas de variable de production. </w:t>
       </w:r>
+    </w:p>
+    <w:p>
+      <w:pPr>
+        <w:pStyle w:val="Titre2"/>
+        <w:numPr>
+          <w:ilvl w:val="0"/>
+          <w:numId w:val="9"/>
+        </w:numPr>
+      </w:pPr>
+      <w:r>
+        <w:t>Modélisation sans utiliser les variables de production</w:t>
+      </w:r>
+    </w:p>
+    <w:p>
+      <w:pPr>
+        <w:ind w:firstLine="708"/>
+        <w:jc w:val="both"/>
+      </w:pPr>
+      <w:r>
+        <w:t xml:space="preserve">Nous avons dans notre jeu de données 6 variables qui ne sont pas des variables de production. Notre but est toujours de créer le modèle le plus efficace possible, soit le modèle qui </w:t>
+      </w:r>
+      <w:proofErr w:type="gramStart"/>
+      <w:r>
+        <w:t>a</w:t>
+      </w:r>
+      <w:proofErr w:type="gramEnd"/>
+      <w:r>
+        <w:t xml:space="preserve"> le moins de variables possible mais qui s’ajuste le mieux possible aux données. </w:t>
+      </w:r>
+      <w:r>
+        <w:t>Nous pensons que certaines variables, comme celles concernant les surfaces, pourraient être redondantes. On pourrait peut-être supprimer certaine(s) d’entre elles. Pour cela, le meilleur moyen selon nous est d’utiliser une méthode « pas à pas » avec le critère d’</w:t>
+      </w:r>
+      <w:proofErr w:type="spellStart"/>
+      <w:r>
+        <w:t>Akaike</w:t>
+      </w:r>
+      <w:proofErr w:type="spellEnd"/>
+      <w:r>
+        <w:t xml:space="preserve">. Nous avons choisi de procéder à une procédure descendante. Nous avons obtenu les résultats suivants : </w:t>
+      </w:r>
+    </w:p>
+    <w:p>
+      <w:pPr>
+        <w:shd w:val="clear" w:color="auto" w:fill="FFFFFF"/>
+        <w:tabs>
+          <w:tab w:val="left" w:pos="916"/>
+          <w:tab w:val="left" w:pos="1832"/>
+          <w:tab w:val="left" w:pos="2748"/>
+          <w:tab w:val="left" w:pos="3664"/>
+          <w:tab w:val="left" w:pos="4580"/>
+          <w:tab w:val="left" w:pos="5496"/>
+          <w:tab w:val="left" w:pos="6412"/>
+          <w:tab w:val="left" w:pos="7328"/>
+          <w:tab w:val="left" w:pos="8244"/>
+          <w:tab w:val="left" w:pos="9160"/>
+          <w:tab w:val="left" w:pos="10076"/>
+          <w:tab w:val="left" w:pos="10992"/>
+          <w:tab w:val="left" w:pos="11908"/>
+          <w:tab w:val="left" w:pos="12824"/>
+          <w:tab w:val="left" w:pos="13740"/>
+          <w:tab w:val="left" w:pos="14656"/>
+        </w:tabs>
+        <w:wordWrap w:val="0"/>
+        <w:spacing w:after="0" w:line="225" w:lineRule="atLeast"/>
+        <w:rPr>
+          <w:rFonts w:ascii="Lucida Console" w:eastAsia="Times New Roman" w:hAnsi="Lucida Console" w:cs="Courier New"/>
+          <w:color w:val="0000FF"/>
+          <w:sz w:val="20"/>
+          <w:szCs w:val="20"/>
+          <w:lang w:eastAsia="fr-FR"/>
+        </w:rPr>
+      </w:pPr>
+      <w:r>
+        <w:rPr>
+          <w:rFonts w:ascii="Lucida Console" w:eastAsia="Times New Roman" w:hAnsi="Lucida Console" w:cs="Courier New"/>
+          <w:color w:val="0000FF"/>
+          <w:sz w:val="20"/>
+          <w:szCs w:val="20"/>
+          <w:lang w:eastAsia="fr-FR"/>
+        </w:rPr>
+        <w:t>&gt; total.lm=</w:t>
+      </w:r>
+      <w:proofErr w:type="gramStart"/>
+      <w:r>
+        <w:rPr>
+          <w:rFonts w:ascii="Lucida Console" w:eastAsia="Times New Roman" w:hAnsi="Lucida Console" w:cs="Courier New"/>
+          <w:color w:val="0000FF"/>
+          <w:sz w:val="20"/>
+          <w:szCs w:val="20"/>
+          <w:lang w:eastAsia="fr-FR"/>
+        </w:rPr>
+        <w:t>lm(</w:t>
+      </w:r>
+      <w:proofErr w:type="gramEnd"/>
+      <w:r>
+        <w:rPr>
+          <w:rFonts w:ascii="Lucida Console" w:eastAsia="Times New Roman" w:hAnsi="Lucida Console" w:cs="Courier New"/>
+          <w:color w:val="0000FF"/>
+          <w:sz w:val="20"/>
+          <w:szCs w:val="20"/>
+          <w:lang w:eastAsia="fr-FR"/>
+        </w:rPr>
+        <w:t>total~nombre_declarations+superficie+superficie_aop+superficie_cognac+superficie_igp+superficie_vsig,data=Data_Vins)</w:t>
+      </w:r>
+    </w:p>
+    <w:p>
+      <w:pPr>
+        <w:shd w:val="clear" w:color="auto" w:fill="FFFFFF"/>
+        <w:tabs>
+          <w:tab w:val="left" w:pos="916"/>
+          <w:tab w:val="left" w:pos="1832"/>
+          <w:tab w:val="left" w:pos="2748"/>
+          <w:tab w:val="left" w:pos="3664"/>
+          <w:tab w:val="left" w:pos="4580"/>
+          <w:tab w:val="left" w:pos="5496"/>
+          <w:tab w:val="left" w:pos="6412"/>
+          <w:tab w:val="left" w:pos="7328"/>
+          <w:tab w:val="left" w:pos="8244"/>
+          <w:tab w:val="left" w:pos="9160"/>
+          <w:tab w:val="left" w:pos="10076"/>
+          <w:tab w:val="left" w:pos="10992"/>
+          <w:tab w:val="left" w:pos="11908"/>
+          <w:tab w:val="left" w:pos="12824"/>
+          <w:tab w:val="left" w:pos="13740"/>
+          <w:tab w:val="left" w:pos="14656"/>
+        </w:tabs>
+        <w:wordWrap w:val="0"/>
+        <w:spacing w:after="0" w:line="225" w:lineRule="atLeast"/>
+        <w:rPr>
+          <w:rFonts w:ascii="Lucida Console" w:eastAsia="Times New Roman" w:hAnsi="Lucida Console" w:cs="Courier New"/>
+          <w:color w:val="000000"/>
+          <w:sz w:val="20"/>
+          <w:szCs w:val="20"/>
+          <w:lang w:eastAsia="fr-FR"/>
+        </w:rPr>
+      </w:pPr>
+      <w:r>
+        <w:rPr>
+          <w:rFonts w:ascii="Lucida Console" w:eastAsia="Times New Roman" w:hAnsi="Lucida Console" w:cs="Courier New"/>
+          <w:color w:val="0000FF"/>
+          <w:sz w:val="20"/>
+          <w:szCs w:val="20"/>
+          <w:lang w:eastAsia="fr-FR"/>
+        </w:rPr>
+        <w:t xml:space="preserve">&gt; </w:t>
+      </w:r>
+      <w:proofErr w:type="gramStart"/>
+      <w:r>
+        <w:rPr>
+          <w:rFonts w:ascii="Lucida Console" w:eastAsia="Times New Roman" w:hAnsi="Lucida Console" w:cs="Courier New"/>
+          <w:color w:val="0000FF"/>
+          <w:sz w:val="20"/>
+          <w:szCs w:val="20"/>
+          <w:lang w:eastAsia="fr-FR"/>
+        </w:rPr>
+        <w:t>par(</w:t>
+      </w:r>
+      <w:proofErr w:type="spellStart"/>
+      <w:proofErr w:type="gramEnd"/>
+      <w:r>
+        <w:rPr>
+          <w:rFonts w:ascii="Lucida Console" w:eastAsia="Times New Roman" w:hAnsi="Lucida Console" w:cs="Courier New"/>
+          <w:color w:val="0000FF"/>
+          <w:sz w:val="20"/>
+          <w:szCs w:val="20"/>
+          <w:lang w:eastAsia="fr-FR"/>
+        </w:rPr>
+        <w:t>mfrow</w:t>
+      </w:r>
+      <w:proofErr w:type="spellEnd"/>
+      <w:r>
+        <w:rPr>
+          <w:rFonts w:ascii="Lucida Console" w:eastAsia="Times New Roman" w:hAnsi="Lucida Console" w:cs="Courier New"/>
+          <w:color w:val="0000FF"/>
+          <w:sz w:val="20"/>
+          <w:szCs w:val="20"/>
+          <w:lang w:eastAsia="fr-FR"/>
+        </w:rPr>
+        <w:t>=c(2,2))</w:t>
+      </w:r>
+    </w:p>
+    <w:p>
+      <w:pPr>
+        <w:shd w:val="clear" w:color="auto" w:fill="FFFFFF"/>
+        <w:tabs>
+          <w:tab w:val="left" w:pos="916"/>
+          <w:tab w:val="left" w:pos="1832"/>
+          <w:tab w:val="left" w:pos="2748"/>
+          <w:tab w:val="left" w:pos="3664"/>
+          <w:tab w:val="left" w:pos="4580"/>
+          <w:tab w:val="left" w:pos="5496"/>
+          <w:tab w:val="left" w:pos="6412"/>
+          <w:tab w:val="left" w:pos="7328"/>
+          <w:tab w:val="left" w:pos="8244"/>
+          <w:tab w:val="left" w:pos="9160"/>
+          <w:tab w:val="left" w:pos="10076"/>
+          <w:tab w:val="left" w:pos="10992"/>
+          <w:tab w:val="left" w:pos="11908"/>
+          <w:tab w:val="left" w:pos="12824"/>
+          <w:tab w:val="left" w:pos="13740"/>
+          <w:tab w:val="left" w:pos="14656"/>
+        </w:tabs>
+        <w:wordWrap w:val="0"/>
+        <w:spacing w:after="0" w:line="225" w:lineRule="atLeast"/>
+        <w:rPr>
+          <w:rFonts w:ascii="Lucida Console" w:eastAsia="Times New Roman" w:hAnsi="Lucida Console" w:cs="Courier New"/>
+          <w:color w:val="0000FF"/>
+          <w:sz w:val="20"/>
+          <w:szCs w:val="20"/>
+          <w:lang w:val="en-US" w:eastAsia="fr-FR"/>
+        </w:rPr>
+      </w:pPr>
+      <w:r>
+        <w:rPr>
+          <w:rFonts w:ascii="Lucida Console" w:eastAsia="Times New Roman" w:hAnsi="Lucida Console" w:cs="Courier New"/>
+          <w:color w:val="0000FF"/>
+          <w:sz w:val="20"/>
+          <w:szCs w:val="20"/>
+          <w:lang w:val="en-US" w:eastAsia="fr-FR"/>
+        </w:rPr>
+        <w:t xml:space="preserve">&gt; </w:t>
+      </w:r>
+      <w:proofErr w:type="gramStart"/>
+      <w:r>
+        <w:rPr>
+          <w:rFonts w:ascii="Lucida Console" w:eastAsia="Times New Roman" w:hAnsi="Lucida Console" w:cs="Courier New"/>
+          <w:color w:val="0000FF"/>
+          <w:sz w:val="20"/>
+          <w:szCs w:val="20"/>
+          <w:lang w:val="en-US" w:eastAsia="fr-FR"/>
+        </w:rPr>
+        <w:t>step(</w:t>
+      </w:r>
+      <w:proofErr w:type="spellStart"/>
+      <w:proofErr w:type="gramEnd"/>
+      <w:r>
+        <w:rPr>
+          <w:rFonts w:ascii="Lucida Console" w:eastAsia="Times New Roman" w:hAnsi="Lucida Console" w:cs="Courier New"/>
+          <w:color w:val="0000FF"/>
+          <w:sz w:val="20"/>
+          <w:szCs w:val="20"/>
+          <w:lang w:val="en-US" w:eastAsia="fr-FR"/>
+        </w:rPr>
+        <w:t>total.lm</w:t>
+      </w:r>
+      <w:proofErr w:type="spellEnd"/>
+      <w:r>
+        <w:rPr>
+          <w:rFonts w:ascii="Lucida Console" w:eastAsia="Times New Roman" w:hAnsi="Lucida Console" w:cs="Courier New"/>
+          <w:color w:val="0000FF"/>
+          <w:sz w:val="20"/>
+          <w:szCs w:val="20"/>
+          <w:lang w:val="en-US" w:eastAsia="fr-FR"/>
+        </w:rPr>
+        <w:t>)</w:t>
+      </w:r>
+    </w:p>
+    <w:p>
+      <w:pPr>
+        <w:shd w:val="clear" w:color="auto" w:fill="FFFFFF"/>
+        <w:tabs>
+          <w:tab w:val="left" w:pos="916"/>
+          <w:tab w:val="left" w:pos="1832"/>
+          <w:tab w:val="left" w:pos="2748"/>
+          <w:tab w:val="left" w:pos="3664"/>
+          <w:tab w:val="left" w:pos="4580"/>
+          <w:tab w:val="left" w:pos="5496"/>
+          <w:tab w:val="left" w:pos="6412"/>
+          <w:tab w:val="left" w:pos="7328"/>
+          <w:tab w:val="left" w:pos="8244"/>
+          <w:tab w:val="left" w:pos="9160"/>
+          <w:tab w:val="left" w:pos="10076"/>
+          <w:tab w:val="left" w:pos="10992"/>
+          <w:tab w:val="left" w:pos="11908"/>
+          <w:tab w:val="left" w:pos="12824"/>
+          <w:tab w:val="left" w:pos="13740"/>
+          <w:tab w:val="left" w:pos="14656"/>
+        </w:tabs>
+        <w:wordWrap w:val="0"/>
+        <w:spacing w:after="0" w:line="225" w:lineRule="atLeast"/>
+        <w:rPr>
+          <w:rFonts w:ascii="Lucida Console" w:eastAsia="Times New Roman" w:hAnsi="Lucida Console" w:cs="Courier New"/>
+          <w:color w:val="000000"/>
+          <w:sz w:val="20"/>
+          <w:szCs w:val="20"/>
+          <w:bdr w:val="none" w:sz="0" w:space="0" w:color="auto" w:frame="1"/>
+          <w:lang w:val="en-US" w:eastAsia="fr-FR"/>
+        </w:rPr>
+      </w:pPr>
+      <w:r>
+        <w:rPr>
+          <w:rFonts w:ascii="Lucida Console" w:eastAsia="Times New Roman" w:hAnsi="Lucida Console" w:cs="Courier New"/>
+          <w:color w:val="000000"/>
+          <w:sz w:val="20"/>
+          <w:szCs w:val="20"/>
+          <w:bdr w:val="none" w:sz="0" w:space="0" w:color="auto" w:frame="1"/>
+          <w:lang w:val="en-US" w:eastAsia="fr-FR"/>
+        </w:rPr>
+        <w:t>Start:  AIC=1830.44</w:t>
+      </w:r>
+    </w:p>
+    <w:p>
+      <w:pPr>
+        <w:shd w:val="clear" w:color="auto" w:fill="FFFFFF"/>
+        <w:tabs>
+          <w:tab w:val="left" w:pos="916"/>
+          <w:tab w:val="left" w:pos="1832"/>
+          <w:tab w:val="left" w:pos="2748"/>
+          <w:tab w:val="left" w:pos="3664"/>
+          <w:tab w:val="left" w:pos="4580"/>
+          <w:tab w:val="left" w:pos="5496"/>
+          <w:tab w:val="left" w:pos="6412"/>
+          <w:tab w:val="left" w:pos="7328"/>
+          <w:tab w:val="left" w:pos="8244"/>
+          <w:tab w:val="left" w:pos="9160"/>
+          <w:tab w:val="left" w:pos="10076"/>
+          <w:tab w:val="left" w:pos="10992"/>
+          <w:tab w:val="left" w:pos="11908"/>
+          <w:tab w:val="left" w:pos="12824"/>
+          <w:tab w:val="left" w:pos="13740"/>
+          <w:tab w:val="left" w:pos="14656"/>
+        </w:tabs>
+        <w:wordWrap w:val="0"/>
+        <w:spacing w:after="0" w:line="225" w:lineRule="atLeast"/>
+        <w:rPr>
+          <w:rFonts w:ascii="Lucida Console" w:eastAsia="Times New Roman" w:hAnsi="Lucida Console" w:cs="Courier New"/>
+          <w:color w:val="000000"/>
+          <w:sz w:val="20"/>
+          <w:szCs w:val="20"/>
+          <w:bdr w:val="none" w:sz="0" w:space="0" w:color="auto" w:frame="1"/>
+          <w:lang w:eastAsia="fr-FR"/>
+        </w:rPr>
+      </w:pPr>
+      <w:proofErr w:type="gramStart"/>
+      <w:r>
+        <w:rPr>
+          <w:rFonts w:ascii="Lucida Console" w:eastAsia="Times New Roman" w:hAnsi="Lucida Console" w:cs="Courier New"/>
+          <w:color w:val="000000"/>
+          <w:sz w:val="20"/>
+          <w:szCs w:val="20"/>
+          <w:bdr w:val="none" w:sz="0" w:space="0" w:color="auto" w:frame="1"/>
+          <w:lang w:eastAsia="fr-FR"/>
+        </w:rPr>
+        <w:t>total</w:t>
+      </w:r>
+      <w:proofErr w:type="gramEnd"/>
+      <w:r>
+        <w:rPr>
+          <w:rFonts w:ascii="Lucida Console" w:eastAsia="Times New Roman" w:hAnsi="Lucida Console" w:cs="Courier New"/>
+          <w:color w:val="000000"/>
+          <w:sz w:val="20"/>
+          <w:szCs w:val="20"/>
+          <w:bdr w:val="none" w:sz="0" w:space="0" w:color="auto" w:frame="1"/>
+          <w:lang w:eastAsia="fr-FR"/>
+        </w:rPr>
+        <w:t xml:space="preserve"> ~ </w:t>
+      </w:r>
+      <w:proofErr w:type="spellStart"/>
+      <w:r>
+        <w:rPr>
+          <w:rFonts w:ascii="Lucida Console" w:eastAsia="Times New Roman" w:hAnsi="Lucida Console" w:cs="Courier New"/>
+          <w:color w:val="000000"/>
+          <w:sz w:val="20"/>
+          <w:szCs w:val="20"/>
+          <w:bdr w:val="none" w:sz="0" w:space="0" w:color="auto" w:frame="1"/>
+          <w:lang w:eastAsia="fr-FR"/>
+        </w:rPr>
+        <w:t>nombre_declarations</w:t>
+      </w:r>
+      <w:proofErr w:type="spellEnd"/>
+      <w:r>
+        <w:rPr>
+          <w:rFonts w:ascii="Lucida Console" w:eastAsia="Times New Roman" w:hAnsi="Lucida Console" w:cs="Courier New"/>
+          <w:color w:val="000000"/>
+          <w:sz w:val="20"/>
+          <w:szCs w:val="20"/>
+          <w:bdr w:val="none" w:sz="0" w:space="0" w:color="auto" w:frame="1"/>
+          <w:lang w:eastAsia="fr-FR"/>
+        </w:rPr>
+        <w:t xml:space="preserve"> + superficie + </w:t>
+      </w:r>
+      <w:proofErr w:type="spellStart"/>
+      <w:r>
+        <w:rPr>
+          <w:rFonts w:ascii="Lucida Console" w:eastAsia="Times New Roman" w:hAnsi="Lucida Console" w:cs="Courier New"/>
+          <w:color w:val="000000"/>
+          <w:sz w:val="20"/>
+          <w:szCs w:val="20"/>
+          <w:bdr w:val="none" w:sz="0" w:space="0" w:color="auto" w:frame="1"/>
+          <w:lang w:eastAsia="fr-FR"/>
+        </w:rPr>
+        <w:t>superficie_aop</w:t>
+      </w:r>
+      <w:proofErr w:type="spellEnd"/>
+      <w:r>
+        <w:rPr>
+          <w:rFonts w:ascii="Lucida Console" w:eastAsia="Times New Roman" w:hAnsi="Lucida Console" w:cs="Courier New"/>
+          <w:color w:val="000000"/>
+          <w:sz w:val="20"/>
+          <w:szCs w:val="20"/>
+          <w:bdr w:val="none" w:sz="0" w:space="0" w:color="auto" w:frame="1"/>
+          <w:lang w:eastAsia="fr-FR"/>
+        </w:rPr>
+        <w:t xml:space="preserve"> + </w:t>
+      </w:r>
+      <w:proofErr w:type="spellStart"/>
+      <w:r>
+        <w:rPr>
+          <w:rFonts w:ascii="Lucida Console" w:eastAsia="Times New Roman" w:hAnsi="Lucida Console" w:cs="Courier New"/>
+          <w:color w:val="000000"/>
+          <w:sz w:val="20"/>
+          <w:szCs w:val="20"/>
+          <w:bdr w:val="none" w:sz="0" w:space="0" w:color="auto" w:frame="1"/>
+          <w:lang w:eastAsia="fr-FR"/>
+        </w:rPr>
+        <w:t>superficie_cognac</w:t>
+      </w:r>
+      <w:proofErr w:type="spellEnd"/>
+      <w:r>
+        <w:rPr>
+          <w:rFonts w:ascii="Lucida Console" w:eastAsia="Times New Roman" w:hAnsi="Lucida Console" w:cs="Courier New"/>
+          <w:color w:val="000000"/>
+          <w:sz w:val="20"/>
+          <w:szCs w:val="20"/>
+          <w:bdr w:val="none" w:sz="0" w:space="0" w:color="auto" w:frame="1"/>
+          <w:lang w:eastAsia="fr-FR"/>
+        </w:rPr>
+        <w:t xml:space="preserve"> + </w:t>
+      </w:r>
+    </w:p>
+    <w:p>
+      <w:pPr>
+        <w:shd w:val="clear" w:color="auto" w:fill="FFFFFF"/>
+        <w:tabs>
+          <w:tab w:val="left" w:pos="916"/>
+          <w:tab w:val="left" w:pos="1832"/>
+          <w:tab w:val="left" w:pos="2748"/>
+          <w:tab w:val="left" w:pos="3664"/>
+          <w:tab w:val="left" w:pos="4580"/>
+          <w:tab w:val="left" w:pos="5496"/>
+          <w:tab w:val="left" w:pos="6412"/>
+          <w:tab w:val="left" w:pos="7328"/>
+          <w:tab w:val="left" w:pos="8244"/>
+          <w:tab w:val="left" w:pos="9160"/>
+          <w:tab w:val="left" w:pos="10076"/>
+          <w:tab w:val="left" w:pos="10992"/>
+          <w:tab w:val="left" w:pos="11908"/>
+          <w:tab w:val="left" w:pos="12824"/>
+          <w:tab w:val="left" w:pos="13740"/>
+          <w:tab w:val="left" w:pos="14656"/>
+        </w:tabs>
+        <w:wordWrap w:val="0"/>
+        <w:spacing w:after="0" w:line="225" w:lineRule="atLeast"/>
+        <w:rPr>
+          <w:rFonts w:ascii="Lucida Console" w:eastAsia="Times New Roman" w:hAnsi="Lucida Console" w:cs="Courier New"/>
+          <w:color w:val="000000"/>
+          <w:sz w:val="20"/>
+          <w:szCs w:val="20"/>
+          <w:bdr w:val="none" w:sz="0" w:space="0" w:color="auto" w:frame="1"/>
+          <w:lang w:eastAsia="fr-FR"/>
+        </w:rPr>
+      </w:pPr>
+      <w:r>
+        <w:rPr>
+          <w:rFonts w:ascii="Lucida Console" w:eastAsia="Times New Roman" w:hAnsi="Lucida Console" w:cs="Courier New"/>
+          <w:color w:val="000000"/>
+          <w:sz w:val="20"/>
+          <w:szCs w:val="20"/>
+          <w:bdr w:val="none" w:sz="0" w:space="0" w:color="auto" w:frame="1"/>
+          <w:lang w:eastAsia="fr-FR"/>
+        </w:rPr>
+        <w:t xml:space="preserve">    </w:t>
+      </w:r>
+      <w:proofErr w:type="spellStart"/>
+      <w:proofErr w:type="gramStart"/>
+      <w:r>
+        <w:rPr>
+          <w:rFonts w:ascii="Lucida Console" w:eastAsia="Times New Roman" w:hAnsi="Lucida Console" w:cs="Courier New"/>
+          <w:color w:val="000000"/>
+          <w:sz w:val="20"/>
+          <w:szCs w:val="20"/>
+          <w:bdr w:val="none" w:sz="0" w:space="0" w:color="auto" w:frame="1"/>
+          <w:lang w:eastAsia="fr-FR"/>
+        </w:rPr>
+        <w:t>superficie_igp</w:t>
+      </w:r>
+      <w:proofErr w:type="spellEnd"/>
+      <w:proofErr w:type="gramEnd"/>
+      <w:r>
+        <w:rPr>
+          <w:rFonts w:ascii="Lucida Console" w:eastAsia="Times New Roman" w:hAnsi="Lucida Console" w:cs="Courier New"/>
+          <w:color w:val="000000"/>
+          <w:sz w:val="20"/>
+          <w:szCs w:val="20"/>
+          <w:bdr w:val="none" w:sz="0" w:space="0" w:color="auto" w:frame="1"/>
+          <w:lang w:eastAsia="fr-FR"/>
+        </w:rPr>
+        <w:t xml:space="preserve"> + </w:t>
+      </w:r>
+      <w:proofErr w:type="spellStart"/>
+      <w:r>
+        <w:rPr>
+          <w:rFonts w:ascii="Lucida Console" w:eastAsia="Times New Roman" w:hAnsi="Lucida Console" w:cs="Courier New"/>
+          <w:color w:val="000000"/>
+          <w:sz w:val="20"/>
+          <w:szCs w:val="20"/>
+          <w:bdr w:val="none" w:sz="0" w:space="0" w:color="auto" w:frame="1"/>
+          <w:lang w:eastAsia="fr-FR"/>
+        </w:rPr>
+        <w:t>superficie_vsig</w:t>
+      </w:r>
+      <w:proofErr w:type="spellEnd"/>
+    </w:p>
+    <w:p>
+      <w:pPr>
+        <w:shd w:val="clear" w:color="auto" w:fill="FFFFFF"/>
+        <w:tabs>
+          <w:tab w:val="left" w:pos="916"/>
+          <w:tab w:val="left" w:pos="1832"/>
+          <w:tab w:val="left" w:pos="2748"/>
+          <w:tab w:val="left" w:pos="3664"/>
+          <w:tab w:val="left" w:pos="4580"/>
+          <w:tab w:val="left" w:pos="5496"/>
+          <w:tab w:val="left" w:pos="6412"/>
+          <w:tab w:val="left" w:pos="7328"/>
+          <w:tab w:val="left" w:pos="8244"/>
+          <w:tab w:val="left" w:pos="9160"/>
+          <w:tab w:val="left" w:pos="10076"/>
+          <w:tab w:val="left" w:pos="10992"/>
+          <w:tab w:val="left" w:pos="11908"/>
+          <w:tab w:val="left" w:pos="12824"/>
+          <w:tab w:val="left" w:pos="13740"/>
+          <w:tab w:val="left" w:pos="14656"/>
+        </w:tabs>
+        <w:wordWrap w:val="0"/>
+        <w:spacing w:after="0" w:line="225" w:lineRule="atLeast"/>
+        <w:rPr>
+          <w:rFonts w:ascii="Lucida Console" w:eastAsia="Times New Roman" w:hAnsi="Lucida Console" w:cs="Courier New"/>
+          <w:color w:val="000000"/>
+          <w:sz w:val="20"/>
+          <w:szCs w:val="20"/>
+          <w:bdr w:val="none" w:sz="0" w:space="0" w:color="auto" w:frame="1"/>
+          <w:lang w:eastAsia="fr-FR"/>
+        </w:rPr>
+      </w:pPr>
+    </w:p>
+    <w:p>
+      <w:pPr>
+        <w:shd w:val="clear" w:color="auto" w:fill="FFFFFF"/>
+        <w:tabs>
+          <w:tab w:val="left" w:pos="916"/>
+          <w:tab w:val="left" w:pos="1832"/>
+          <w:tab w:val="left" w:pos="2748"/>
+          <w:tab w:val="left" w:pos="3664"/>
+          <w:tab w:val="left" w:pos="4580"/>
+          <w:tab w:val="left" w:pos="5496"/>
+          <w:tab w:val="left" w:pos="6412"/>
+          <w:tab w:val="left" w:pos="7328"/>
+          <w:tab w:val="left" w:pos="8244"/>
+          <w:tab w:val="left" w:pos="9160"/>
+          <w:tab w:val="left" w:pos="10076"/>
+          <w:tab w:val="left" w:pos="10992"/>
+          <w:tab w:val="left" w:pos="11908"/>
+          <w:tab w:val="left" w:pos="12824"/>
+          <w:tab w:val="left" w:pos="13740"/>
+          <w:tab w:val="left" w:pos="14656"/>
+        </w:tabs>
+        <w:wordWrap w:val="0"/>
+        <w:spacing w:after="0" w:line="225" w:lineRule="atLeast"/>
+        <w:rPr>
+          <w:rFonts w:ascii="Lucida Console" w:eastAsia="Times New Roman" w:hAnsi="Lucida Console" w:cs="Courier New"/>
+          <w:color w:val="000000"/>
+          <w:sz w:val="20"/>
+          <w:szCs w:val="20"/>
+          <w:bdr w:val="none" w:sz="0" w:space="0" w:color="auto" w:frame="1"/>
+          <w:lang w:val="en-US" w:eastAsia="fr-FR"/>
+        </w:rPr>
+      </w:pPr>
+      <w:r>
+        <w:rPr>
+          <w:rFonts w:ascii="Lucida Console" w:eastAsia="Times New Roman" w:hAnsi="Lucida Console" w:cs="Courier New"/>
+          <w:color w:val="000000"/>
+          <w:sz w:val="20"/>
+          <w:szCs w:val="20"/>
+          <w:bdr w:val="none" w:sz="0" w:space="0" w:color="auto" w:frame="1"/>
+          <w:lang w:val="en-US" w:eastAsia="fr-FR"/>
+        </w:rPr>
+        <w:t xml:space="preserve">                      </w:t>
+      </w:r>
+      <w:proofErr w:type="spellStart"/>
+      <w:proofErr w:type="gramStart"/>
+      <w:r>
+        <w:rPr>
+          <w:rFonts w:ascii="Lucida Console" w:eastAsia="Times New Roman" w:hAnsi="Lucida Console" w:cs="Courier New"/>
+          <w:color w:val="000000"/>
+          <w:sz w:val="20"/>
+          <w:szCs w:val="20"/>
+          <w:bdr w:val="none" w:sz="0" w:space="0" w:color="auto" w:frame="1"/>
+          <w:lang w:val="en-US" w:eastAsia="fr-FR"/>
+        </w:rPr>
+        <w:t>Df</w:t>
+      </w:r>
+      <w:proofErr w:type="spellEnd"/>
+      <w:r>
+        <w:rPr>
+          <w:rFonts w:ascii="Lucida Console" w:eastAsia="Times New Roman" w:hAnsi="Lucida Console" w:cs="Courier New"/>
+          <w:color w:val="000000"/>
+          <w:sz w:val="20"/>
+          <w:szCs w:val="20"/>
+          <w:bdr w:val="none" w:sz="0" w:space="0" w:color="auto" w:frame="1"/>
+          <w:lang w:val="en-US" w:eastAsia="fr-FR"/>
+        </w:rPr>
+        <w:t xml:space="preserve">  Sum</w:t>
+      </w:r>
+      <w:proofErr w:type="gramEnd"/>
+      <w:r>
+        <w:rPr>
+          <w:rFonts w:ascii="Lucida Console" w:eastAsia="Times New Roman" w:hAnsi="Lucida Console" w:cs="Courier New"/>
+          <w:color w:val="000000"/>
+          <w:sz w:val="20"/>
+          <w:szCs w:val="20"/>
+          <w:bdr w:val="none" w:sz="0" w:space="0" w:color="auto" w:frame="1"/>
+          <w:lang w:val="en-US" w:eastAsia="fr-FR"/>
+        </w:rPr>
+        <w:t xml:space="preserve"> of </w:t>
+      </w:r>
+      <w:proofErr w:type="spellStart"/>
+      <w:r>
+        <w:rPr>
+          <w:rFonts w:ascii="Lucida Console" w:eastAsia="Times New Roman" w:hAnsi="Lucida Console" w:cs="Courier New"/>
+          <w:color w:val="000000"/>
+          <w:sz w:val="20"/>
+          <w:szCs w:val="20"/>
+          <w:bdr w:val="none" w:sz="0" w:space="0" w:color="auto" w:frame="1"/>
+          <w:lang w:val="en-US" w:eastAsia="fr-FR"/>
+        </w:rPr>
+        <w:t>Sq</w:t>
+      </w:r>
+      <w:proofErr w:type="spellEnd"/>
+      <w:r>
+        <w:rPr>
+          <w:rFonts w:ascii="Lucida Console" w:eastAsia="Times New Roman" w:hAnsi="Lucida Console" w:cs="Courier New"/>
+          <w:color w:val="000000"/>
+          <w:sz w:val="20"/>
+          <w:szCs w:val="20"/>
+          <w:bdr w:val="none" w:sz="0" w:space="0" w:color="auto" w:frame="1"/>
+          <w:lang w:val="en-US" w:eastAsia="fr-FR"/>
+        </w:rPr>
+        <w:t xml:space="preserve">        RSS    AIC</w:t>
+      </w:r>
+    </w:p>
+    <w:p>
+      <w:pPr>
+        <w:shd w:val="clear" w:color="auto" w:fill="FFFFFF"/>
+        <w:tabs>
+          <w:tab w:val="left" w:pos="916"/>
+          <w:tab w:val="left" w:pos="1832"/>
+          <w:tab w:val="left" w:pos="2748"/>
+          <w:tab w:val="left" w:pos="3664"/>
+          <w:tab w:val="left" w:pos="4580"/>
+          <w:tab w:val="left" w:pos="5496"/>
+          <w:tab w:val="left" w:pos="6412"/>
+          <w:tab w:val="left" w:pos="7328"/>
+          <w:tab w:val="left" w:pos="8244"/>
+          <w:tab w:val="left" w:pos="9160"/>
+          <w:tab w:val="left" w:pos="10076"/>
+          <w:tab w:val="left" w:pos="10992"/>
+          <w:tab w:val="left" w:pos="11908"/>
+          <w:tab w:val="left" w:pos="12824"/>
+          <w:tab w:val="left" w:pos="13740"/>
+          <w:tab w:val="left" w:pos="14656"/>
+        </w:tabs>
+        <w:wordWrap w:val="0"/>
+        <w:spacing w:after="0" w:line="225" w:lineRule="atLeast"/>
+        <w:rPr>
+          <w:rFonts w:ascii="Lucida Console" w:eastAsia="Times New Roman" w:hAnsi="Lucida Console" w:cs="Courier New"/>
+          <w:color w:val="000000"/>
+          <w:sz w:val="20"/>
+          <w:szCs w:val="20"/>
+          <w:bdr w:val="none" w:sz="0" w:space="0" w:color="auto" w:frame="1"/>
+          <w:lang w:eastAsia="fr-FR"/>
+        </w:rPr>
+      </w:pPr>
+      <w:r>
+        <w:rPr>
+          <w:rFonts w:ascii="Lucida Console" w:eastAsia="Times New Roman" w:hAnsi="Lucida Console" w:cs="Courier New"/>
+          <w:color w:val="000000"/>
+          <w:sz w:val="20"/>
+          <w:szCs w:val="20"/>
+          <w:bdr w:val="none" w:sz="0" w:space="0" w:color="auto" w:frame="1"/>
+          <w:lang w:eastAsia="fr-FR"/>
+        </w:rPr>
+        <w:t>- superficie           1 7.8411e+09 7.7227e+11 1829.2</w:t>
+      </w:r>
+    </w:p>
+    <w:p>
+      <w:pPr>
+        <w:shd w:val="clear" w:color="auto" w:fill="FFFFFF"/>
+        <w:tabs>
+          <w:tab w:val="left" w:pos="916"/>
+          <w:tab w:val="left" w:pos="1832"/>
+          <w:tab w:val="left" w:pos="2748"/>
+          <w:tab w:val="left" w:pos="3664"/>
+          <w:tab w:val="left" w:pos="4580"/>
+          <w:tab w:val="left" w:pos="5496"/>
+          <w:tab w:val="left" w:pos="6412"/>
+          <w:tab w:val="left" w:pos="7328"/>
+          <w:tab w:val="left" w:pos="8244"/>
+          <w:tab w:val="left" w:pos="9160"/>
+          <w:tab w:val="left" w:pos="10076"/>
+          <w:tab w:val="left" w:pos="10992"/>
+          <w:tab w:val="left" w:pos="11908"/>
+          <w:tab w:val="left" w:pos="12824"/>
+          <w:tab w:val="left" w:pos="13740"/>
+          <w:tab w:val="left" w:pos="14656"/>
+        </w:tabs>
+        <w:wordWrap w:val="0"/>
+        <w:spacing w:after="0" w:line="225" w:lineRule="atLeast"/>
+        <w:rPr>
+          <w:rFonts w:ascii="Lucida Console" w:eastAsia="Times New Roman" w:hAnsi="Lucida Console" w:cs="Courier New"/>
+          <w:color w:val="000000"/>
+          <w:sz w:val="20"/>
+          <w:szCs w:val="20"/>
+          <w:bdr w:val="none" w:sz="0" w:space="0" w:color="auto" w:frame="1"/>
+          <w:lang w:eastAsia="fr-FR"/>
+        </w:rPr>
+      </w:pPr>
+      <w:r>
+        <w:rPr>
+          <w:rFonts w:ascii="Lucida Console" w:eastAsia="Times New Roman" w:hAnsi="Lucida Console" w:cs="Courier New"/>
+          <w:color w:val="000000"/>
+          <w:sz w:val="20"/>
+          <w:szCs w:val="20"/>
+          <w:bdr w:val="none" w:sz="0" w:space="0" w:color="auto" w:frame="1"/>
+          <w:lang w:eastAsia="fr-FR"/>
+        </w:rPr>
+        <w:t xml:space="preserve">- </w:t>
+      </w:r>
+      <w:proofErr w:type="spellStart"/>
+      <w:r>
+        <w:rPr>
+          <w:rFonts w:ascii="Lucida Console" w:eastAsia="Times New Roman" w:hAnsi="Lucida Console" w:cs="Courier New"/>
+          <w:color w:val="000000"/>
+          <w:sz w:val="20"/>
+          <w:szCs w:val="20"/>
+          <w:bdr w:val="none" w:sz="0" w:space="0" w:color="auto" w:frame="1"/>
+          <w:lang w:eastAsia="fr-FR"/>
+        </w:rPr>
+        <w:t>superficie_aop</w:t>
+      </w:r>
+      <w:proofErr w:type="spellEnd"/>
+      <w:r>
+        <w:rPr>
+          <w:rFonts w:ascii="Lucida Console" w:eastAsia="Times New Roman" w:hAnsi="Lucida Console" w:cs="Courier New"/>
+          <w:color w:val="000000"/>
+          <w:sz w:val="20"/>
+          <w:szCs w:val="20"/>
+          <w:bdr w:val="none" w:sz="0" w:space="0" w:color="auto" w:frame="1"/>
+          <w:lang w:eastAsia="fr-FR"/>
+        </w:rPr>
+        <w:t xml:space="preserve">       1 7.8741e+09 7.7230e+11 1829.2</w:t>
+      </w:r>
+    </w:p>
+    <w:p>
+      <w:pPr>
+        <w:shd w:val="clear" w:color="auto" w:fill="FFFFFF"/>
+        <w:tabs>
+          <w:tab w:val="left" w:pos="916"/>
+          <w:tab w:val="left" w:pos="1832"/>
+          <w:tab w:val="left" w:pos="2748"/>
+          <w:tab w:val="left" w:pos="3664"/>
+          <w:tab w:val="left" w:pos="4580"/>
+          <w:tab w:val="left" w:pos="5496"/>
+          <w:tab w:val="left" w:pos="6412"/>
+          <w:tab w:val="left" w:pos="7328"/>
+          <w:tab w:val="left" w:pos="8244"/>
+          <w:tab w:val="left" w:pos="9160"/>
+          <w:tab w:val="left" w:pos="10076"/>
+          <w:tab w:val="left" w:pos="10992"/>
+          <w:tab w:val="left" w:pos="11908"/>
+          <w:tab w:val="left" w:pos="12824"/>
+          <w:tab w:val="left" w:pos="13740"/>
+          <w:tab w:val="left" w:pos="14656"/>
+        </w:tabs>
+        <w:wordWrap w:val="0"/>
+        <w:spacing w:after="0" w:line="225" w:lineRule="atLeast"/>
+        <w:rPr>
+          <w:rFonts w:ascii="Lucida Console" w:eastAsia="Times New Roman" w:hAnsi="Lucida Console" w:cs="Courier New"/>
+          <w:color w:val="000000"/>
+          <w:sz w:val="20"/>
+          <w:szCs w:val="20"/>
+          <w:bdr w:val="none" w:sz="0" w:space="0" w:color="auto" w:frame="1"/>
+          <w:lang w:eastAsia="fr-FR"/>
+        </w:rPr>
+      </w:pPr>
+      <w:r>
+        <w:rPr>
+          <w:rFonts w:ascii="Lucida Console" w:eastAsia="Times New Roman" w:hAnsi="Lucida Console" w:cs="Courier New"/>
+          <w:color w:val="000000"/>
+          <w:sz w:val="20"/>
+          <w:szCs w:val="20"/>
+          <w:bdr w:val="none" w:sz="0" w:space="0" w:color="auto" w:frame="1"/>
+          <w:lang w:eastAsia="fr-FR"/>
+        </w:rPr>
+        <w:t xml:space="preserve">- </w:t>
+      </w:r>
+      <w:proofErr w:type="spellStart"/>
+      <w:r>
+        <w:rPr>
+          <w:rFonts w:ascii="Lucida Console" w:eastAsia="Times New Roman" w:hAnsi="Lucida Console" w:cs="Courier New"/>
+          <w:color w:val="000000"/>
+          <w:sz w:val="20"/>
+          <w:szCs w:val="20"/>
+          <w:bdr w:val="none" w:sz="0" w:space="0" w:color="auto" w:frame="1"/>
+          <w:lang w:eastAsia="fr-FR"/>
+        </w:rPr>
+        <w:t>superficie_igp</w:t>
+      </w:r>
+      <w:proofErr w:type="spellEnd"/>
+      <w:r>
+        <w:rPr>
+          <w:rFonts w:ascii="Lucida Console" w:eastAsia="Times New Roman" w:hAnsi="Lucida Console" w:cs="Courier New"/>
+          <w:color w:val="000000"/>
+          <w:sz w:val="20"/>
+          <w:szCs w:val="20"/>
+          <w:bdr w:val="none" w:sz="0" w:space="0" w:color="auto" w:frame="1"/>
+          <w:lang w:eastAsia="fr-FR"/>
+        </w:rPr>
+        <w:t xml:space="preserve">       1 7.8804e+09 7.7231e+11 1829.2</w:t>
+      </w:r>
+    </w:p>
+    <w:p>
+      <w:pPr>
+        <w:shd w:val="clear" w:color="auto" w:fill="FFFFFF"/>
+        <w:tabs>
+          <w:tab w:val="left" w:pos="916"/>
+          <w:tab w:val="left" w:pos="1832"/>
+          <w:tab w:val="left" w:pos="2748"/>
+          <w:tab w:val="left" w:pos="3664"/>
+          <w:tab w:val="left" w:pos="4580"/>
+          <w:tab w:val="left" w:pos="5496"/>
+          <w:tab w:val="left" w:pos="6412"/>
+          <w:tab w:val="left" w:pos="7328"/>
+          <w:tab w:val="left" w:pos="8244"/>
+          <w:tab w:val="left" w:pos="9160"/>
+          <w:tab w:val="left" w:pos="10076"/>
+          <w:tab w:val="left" w:pos="10992"/>
+          <w:tab w:val="left" w:pos="11908"/>
+          <w:tab w:val="left" w:pos="12824"/>
+          <w:tab w:val="left" w:pos="13740"/>
+          <w:tab w:val="left" w:pos="14656"/>
+        </w:tabs>
+        <w:wordWrap w:val="0"/>
+        <w:spacing w:after="0" w:line="225" w:lineRule="atLeast"/>
+        <w:rPr>
+          <w:rFonts w:ascii="Lucida Console" w:eastAsia="Times New Roman" w:hAnsi="Lucida Console" w:cs="Courier New"/>
+          <w:color w:val="000000"/>
+          <w:sz w:val="20"/>
+          <w:szCs w:val="20"/>
+          <w:bdr w:val="none" w:sz="0" w:space="0" w:color="auto" w:frame="1"/>
+          <w:lang w:eastAsia="fr-FR"/>
+        </w:rPr>
+      </w:pPr>
+      <w:r>
+        <w:rPr>
+          <w:rFonts w:ascii="Lucida Console" w:eastAsia="Times New Roman" w:hAnsi="Lucida Console" w:cs="Courier New"/>
+          <w:color w:val="000000"/>
+          <w:sz w:val="20"/>
+          <w:szCs w:val="20"/>
+          <w:bdr w:val="none" w:sz="0" w:space="0" w:color="auto" w:frame="1"/>
+          <w:lang w:eastAsia="fr-FR"/>
+        </w:rPr>
+        <w:t xml:space="preserve">- </w:t>
+      </w:r>
+      <w:proofErr w:type="spellStart"/>
+      <w:r>
+        <w:rPr>
+          <w:rFonts w:ascii="Lucida Console" w:eastAsia="Times New Roman" w:hAnsi="Lucida Console" w:cs="Courier New"/>
+          <w:color w:val="000000"/>
+          <w:sz w:val="20"/>
+          <w:szCs w:val="20"/>
+          <w:bdr w:val="none" w:sz="0" w:space="0" w:color="auto" w:frame="1"/>
+          <w:lang w:eastAsia="fr-FR"/>
+        </w:rPr>
+        <w:t>superficie_cognac</w:t>
+      </w:r>
+      <w:proofErr w:type="spellEnd"/>
+      <w:r>
+        <w:rPr>
+          <w:rFonts w:ascii="Lucida Console" w:eastAsia="Times New Roman" w:hAnsi="Lucida Console" w:cs="Courier New"/>
+          <w:color w:val="000000"/>
+          <w:sz w:val="20"/>
+          <w:szCs w:val="20"/>
+          <w:bdr w:val="none" w:sz="0" w:space="0" w:color="auto" w:frame="1"/>
+          <w:lang w:eastAsia="fr-FR"/>
+        </w:rPr>
+        <w:t xml:space="preserve">    1 7.9343e+09 7.7236e+11 1829.3</w:t>
+      </w:r>
+    </w:p>
+    <w:p>
+      <w:pPr>
+        <w:shd w:val="clear" w:color="auto" w:fill="FFFFFF"/>
+        <w:tabs>
+          <w:tab w:val="left" w:pos="916"/>
+          <w:tab w:val="left" w:pos="1832"/>
+          <w:tab w:val="left" w:pos="2748"/>
+          <w:tab w:val="left" w:pos="3664"/>
+          <w:tab w:val="left" w:pos="4580"/>
+          <w:tab w:val="left" w:pos="5496"/>
+          <w:tab w:val="left" w:pos="6412"/>
+          <w:tab w:val="left" w:pos="7328"/>
+          <w:tab w:val="left" w:pos="8244"/>
+          <w:tab w:val="left" w:pos="9160"/>
+          <w:tab w:val="left" w:pos="10076"/>
+          <w:tab w:val="left" w:pos="10992"/>
+          <w:tab w:val="left" w:pos="11908"/>
+          <w:tab w:val="left" w:pos="12824"/>
+          <w:tab w:val="left" w:pos="13740"/>
+          <w:tab w:val="left" w:pos="14656"/>
+        </w:tabs>
+        <w:wordWrap w:val="0"/>
+        <w:spacing w:after="0" w:line="225" w:lineRule="atLeast"/>
+        <w:rPr>
+          <w:rFonts w:ascii="Lucida Console" w:eastAsia="Times New Roman" w:hAnsi="Lucida Console" w:cs="Courier New"/>
+          <w:color w:val="000000"/>
+          <w:sz w:val="20"/>
+          <w:szCs w:val="20"/>
+          <w:bdr w:val="none" w:sz="0" w:space="0" w:color="auto" w:frame="1"/>
+          <w:lang w:eastAsia="fr-FR"/>
+        </w:rPr>
+      </w:pPr>
+      <w:r>
+        <w:rPr>
+          <w:rFonts w:ascii="Lucida Console" w:eastAsia="Times New Roman" w:hAnsi="Lucida Console" w:cs="Courier New"/>
+          <w:color w:val="000000"/>
+          <w:sz w:val="20"/>
+          <w:szCs w:val="20"/>
+          <w:bdr w:val="none" w:sz="0" w:space="0" w:color="auto" w:frame="1"/>
+          <w:lang w:eastAsia="fr-FR"/>
+        </w:rPr>
+        <w:t xml:space="preserve">- </w:t>
+      </w:r>
+      <w:proofErr w:type="spellStart"/>
+      <w:r>
+        <w:rPr>
+          <w:rFonts w:ascii="Lucida Console" w:eastAsia="Times New Roman" w:hAnsi="Lucida Console" w:cs="Courier New"/>
+          <w:color w:val="000000"/>
+          <w:sz w:val="20"/>
+          <w:szCs w:val="20"/>
+          <w:bdr w:val="none" w:sz="0" w:space="0" w:color="auto" w:frame="1"/>
+          <w:lang w:eastAsia="fr-FR"/>
+        </w:rPr>
+        <w:t>superficie_vsig</w:t>
+      </w:r>
+      <w:proofErr w:type="spellEnd"/>
+      <w:r>
+        <w:rPr>
+          <w:rFonts w:ascii="Lucida Console" w:eastAsia="Times New Roman" w:hAnsi="Lucida Console" w:cs="Courier New"/>
+          <w:color w:val="000000"/>
+          <w:sz w:val="20"/>
+          <w:szCs w:val="20"/>
+          <w:bdr w:val="none" w:sz="0" w:space="0" w:color="auto" w:frame="1"/>
+          <w:lang w:eastAsia="fr-FR"/>
+        </w:rPr>
+        <w:t xml:space="preserve">      1 7.9982e+09 7.7242e+11 1829.3</w:t>
+      </w:r>
+    </w:p>
+    <w:p>
+      <w:pPr>
+        <w:shd w:val="clear" w:color="auto" w:fill="FFFFFF"/>
+        <w:tabs>
+          <w:tab w:val="left" w:pos="916"/>
+          <w:tab w:val="left" w:pos="1832"/>
+          <w:tab w:val="left" w:pos="2748"/>
+          <w:tab w:val="left" w:pos="3664"/>
+          <w:tab w:val="left" w:pos="4580"/>
+          <w:tab w:val="left" w:pos="5496"/>
+          <w:tab w:val="left" w:pos="6412"/>
+          <w:tab w:val="left" w:pos="7328"/>
+          <w:tab w:val="left" w:pos="8244"/>
+          <w:tab w:val="left" w:pos="9160"/>
+          <w:tab w:val="left" w:pos="10076"/>
+          <w:tab w:val="left" w:pos="10992"/>
+          <w:tab w:val="left" w:pos="11908"/>
+          <w:tab w:val="left" w:pos="12824"/>
+          <w:tab w:val="left" w:pos="13740"/>
+          <w:tab w:val="left" w:pos="14656"/>
+        </w:tabs>
+        <w:wordWrap w:val="0"/>
+        <w:spacing w:after="0" w:line="225" w:lineRule="atLeast"/>
+        <w:rPr>
+          <w:rFonts w:ascii="Lucida Console" w:eastAsia="Times New Roman" w:hAnsi="Lucida Console" w:cs="Courier New"/>
+          <w:color w:val="000000"/>
+          <w:sz w:val="20"/>
+          <w:szCs w:val="20"/>
+          <w:bdr w:val="none" w:sz="0" w:space="0" w:color="auto" w:frame="1"/>
+          <w:lang w:eastAsia="fr-FR"/>
+        </w:rPr>
+      </w:pPr>
+      <w:r>
+        <w:rPr>
+          <w:rFonts w:ascii="Lucida Console" w:eastAsia="Times New Roman" w:hAnsi="Lucida Console" w:cs="Courier New"/>
+          <w:color w:val="000000"/>
+          <w:sz w:val="20"/>
+          <w:szCs w:val="20"/>
+          <w:bdr w:val="none" w:sz="0" w:space="0" w:color="auto" w:frame="1"/>
+          <w:lang w:eastAsia="fr-FR"/>
+        </w:rPr>
+        <w:t>&lt;</w:t>
+      </w:r>
+      <w:proofErr w:type="gramStart"/>
+      <w:r>
+        <w:rPr>
+          <w:rFonts w:ascii="Lucida Console" w:eastAsia="Times New Roman" w:hAnsi="Lucida Console" w:cs="Courier New"/>
+          <w:color w:val="000000"/>
+          <w:sz w:val="20"/>
+          <w:szCs w:val="20"/>
+          <w:bdr w:val="none" w:sz="0" w:space="0" w:color="auto" w:frame="1"/>
+          <w:lang w:eastAsia="fr-FR"/>
+        </w:rPr>
+        <w:t>none</w:t>
+      </w:r>
+      <w:proofErr w:type="gramEnd"/>
+      <w:r>
+        <w:rPr>
+          <w:rFonts w:ascii="Lucida Console" w:eastAsia="Times New Roman" w:hAnsi="Lucida Console" w:cs="Courier New"/>
+          <w:color w:val="000000"/>
+          <w:sz w:val="20"/>
+          <w:szCs w:val="20"/>
+          <w:bdr w:val="none" w:sz="0" w:space="0" w:color="auto" w:frame="1"/>
+          <w:lang w:eastAsia="fr-FR"/>
+        </w:rPr>
+        <w:t>&gt;                              7.6443e+11 1830.4</w:t>
+      </w:r>
+    </w:p>
+    <w:p>
+      <w:pPr>
+        <w:shd w:val="clear" w:color="auto" w:fill="FFFFFF"/>
+        <w:tabs>
+          <w:tab w:val="left" w:pos="916"/>
+          <w:tab w:val="left" w:pos="1832"/>
+          <w:tab w:val="left" w:pos="2748"/>
+          <w:tab w:val="left" w:pos="3664"/>
+          <w:tab w:val="left" w:pos="4580"/>
+          <w:tab w:val="left" w:pos="5496"/>
+          <w:tab w:val="left" w:pos="6412"/>
+          <w:tab w:val="left" w:pos="7328"/>
+          <w:tab w:val="left" w:pos="8244"/>
+          <w:tab w:val="left" w:pos="9160"/>
+          <w:tab w:val="left" w:pos="10076"/>
+          <w:tab w:val="left" w:pos="10992"/>
+          <w:tab w:val="left" w:pos="11908"/>
+          <w:tab w:val="left" w:pos="12824"/>
+          <w:tab w:val="left" w:pos="13740"/>
+          <w:tab w:val="left" w:pos="14656"/>
+        </w:tabs>
+        <w:wordWrap w:val="0"/>
+        <w:spacing w:after="0" w:line="225" w:lineRule="atLeast"/>
+        <w:rPr>
+          <w:rFonts w:ascii="Lucida Console" w:eastAsia="Times New Roman" w:hAnsi="Lucida Console" w:cs="Courier New"/>
+          <w:color w:val="000000"/>
+          <w:sz w:val="20"/>
+          <w:szCs w:val="20"/>
+          <w:bdr w:val="none" w:sz="0" w:space="0" w:color="auto" w:frame="1"/>
+          <w:lang w:eastAsia="fr-FR"/>
+        </w:rPr>
+      </w:pPr>
+      <w:r>
+        <w:rPr>
+          <w:rFonts w:ascii="Lucida Console" w:eastAsia="Times New Roman" w:hAnsi="Lucida Console" w:cs="Courier New"/>
+          <w:color w:val="000000"/>
+          <w:sz w:val="20"/>
+          <w:szCs w:val="20"/>
+          <w:bdr w:val="none" w:sz="0" w:space="0" w:color="auto" w:frame="1"/>
+          <w:lang w:eastAsia="fr-FR"/>
+        </w:rPr>
+        <w:t xml:space="preserve">- </w:t>
+      </w:r>
+      <w:proofErr w:type="spellStart"/>
+      <w:r>
+        <w:rPr>
+          <w:rFonts w:ascii="Lucida Console" w:eastAsia="Times New Roman" w:hAnsi="Lucida Console" w:cs="Courier New"/>
+          <w:color w:val="000000"/>
+          <w:sz w:val="20"/>
+          <w:szCs w:val="20"/>
+          <w:bdr w:val="none" w:sz="0" w:space="0" w:color="auto" w:frame="1"/>
+          <w:lang w:eastAsia="fr-FR"/>
+        </w:rPr>
+        <w:t>nombre_declarations</w:t>
+      </w:r>
+      <w:proofErr w:type="spellEnd"/>
+      <w:r>
+        <w:rPr>
+          <w:rFonts w:ascii="Lucida Console" w:eastAsia="Times New Roman" w:hAnsi="Lucida Console" w:cs="Courier New"/>
+          <w:color w:val="000000"/>
+          <w:sz w:val="20"/>
+          <w:szCs w:val="20"/>
+          <w:bdr w:val="none" w:sz="0" w:space="0" w:color="auto" w:frame="1"/>
+          <w:lang w:eastAsia="fr-FR"/>
+        </w:rPr>
+        <w:t xml:space="preserve">  1 4.8281e+11 1.2472e+12 1867.1</w:t>
+      </w:r>
+    </w:p>
+    <w:p>
+      <w:pPr>
+        <w:shd w:val="clear" w:color="auto" w:fill="FFFFFF"/>
+        <w:tabs>
+          <w:tab w:val="left" w:pos="916"/>
+          <w:tab w:val="left" w:pos="1832"/>
+          <w:tab w:val="left" w:pos="2748"/>
+          <w:tab w:val="left" w:pos="3664"/>
+          <w:tab w:val="left" w:pos="4580"/>
+          <w:tab w:val="left" w:pos="5496"/>
+          <w:tab w:val="left" w:pos="6412"/>
+          <w:tab w:val="left" w:pos="7328"/>
+          <w:tab w:val="left" w:pos="8244"/>
+          <w:tab w:val="left" w:pos="9160"/>
+          <w:tab w:val="left" w:pos="10076"/>
+          <w:tab w:val="left" w:pos="10992"/>
+          <w:tab w:val="left" w:pos="11908"/>
+          <w:tab w:val="left" w:pos="12824"/>
+          <w:tab w:val="left" w:pos="13740"/>
+          <w:tab w:val="left" w:pos="14656"/>
+        </w:tabs>
+        <w:wordWrap w:val="0"/>
+        <w:spacing w:after="0" w:line="225" w:lineRule="atLeast"/>
+        <w:rPr>
+          <w:rFonts w:ascii="Lucida Console" w:eastAsia="Times New Roman" w:hAnsi="Lucida Console" w:cs="Courier New"/>
+          <w:color w:val="000000"/>
+          <w:sz w:val="20"/>
+          <w:szCs w:val="20"/>
+          <w:bdr w:val="none" w:sz="0" w:space="0" w:color="auto" w:frame="1"/>
+          <w:lang w:eastAsia="fr-FR"/>
+        </w:rPr>
+      </w:pPr>
+    </w:p>
+    <w:p>
+      <w:pPr>
+        <w:shd w:val="clear" w:color="auto" w:fill="FFFFFF"/>
+        <w:tabs>
+          <w:tab w:val="left" w:pos="916"/>
+          <w:tab w:val="left" w:pos="1832"/>
+          <w:tab w:val="left" w:pos="2748"/>
+          <w:tab w:val="left" w:pos="3664"/>
+          <w:tab w:val="left" w:pos="4580"/>
+          <w:tab w:val="left" w:pos="5496"/>
+          <w:tab w:val="left" w:pos="6412"/>
+          <w:tab w:val="left" w:pos="7328"/>
+          <w:tab w:val="left" w:pos="8244"/>
+          <w:tab w:val="left" w:pos="9160"/>
+          <w:tab w:val="left" w:pos="10076"/>
+          <w:tab w:val="left" w:pos="10992"/>
+          <w:tab w:val="left" w:pos="11908"/>
+          <w:tab w:val="left" w:pos="12824"/>
+          <w:tab w:val="left" w:pos="13740"/>
+          <w:tab w:val="left" w:pos="14656"/>
+        </w:tabs>
+        <w:wordWrap w:val="0"/>
+        <w:spacing w:after="0" w:line="225" w:lineRule="atLeast"/>
+        <w:rPr>
+          <w:rFonts w:ascii="Lucida Console" w:eastAsia="Times New Roman" w:hAnsi="Lucida Console" w:cs="Courier New"/>
+          <w:color w:val="000000"/>
+          <w:sz w:val="20"/>
+          <w:szCs w:val="20"/>
+          <w:bdr w:val="none" w:sz="0" w:space="0" w:color="auto" w:frame="1"/>
+          <w:lang w:eastAsia="fr-FR"/>
+        </w:rPr>
+      </w:pPr>
+      <w:proofErr w:type="spellStart"/>
+      <w:r>
+        <w:rPr>
+          <w:rFonts w:ascii="Lucida Console" w:eastAsia="Times New Roman" w:hAnsi="Lucida Console" w:cs="Courier New"/>
+          <w:color w:val="000000"/>
+          <w:sz w:val="20"/>
+          <w:szCs w:val="20"/>
+          <w:bdr w:val="none" w:sz="0" w:space="0" w:color="auto" w:frame="1"/>
+          <w:lang w:eastAsia="fr-FR"/>
+        </w:rPr>
+        <w:t>Step</w:t>
+      </w:r>
+      <w:proofErr w:type="spellEnd"/>
+      <w:proofErr w:type="gramStart"/>
+      <w:r>
+        <w:rPr>
+          <w:rFonts w:ascii="Lucida Console" w:eastAsia="Times New Roman" w:hAnsi="Lucida Console" w:cs="Courier New"/>
+          <w:color w:val="000000"/>
+          <w:sz w:val="20"/>
+          <w:szCs w:val="20"/>
+          <w:bdr w:val="none" w:sz="0" w:space="0" w:color="auto" w:frame="1"/>
+          <w:lang w:eastAsia="fr-FR"/>
+        </w:rPr>
+        <w:t>:  AIC</w:t>
+      </w:r>
+      <w:proofErr w:type="gramEnd"/>
+      <w:r>
+        <w:rPr>
+          <w:rFonts w:ascii="Lucida Console" w:eastAsia="Times New Roman" w:hAnsi="Lucida Console" w:cs="Courier New"/>
+          <w:color w:val="000000"/>
+          <w:sz w:val="20"/>
+          <w:szCs w:val="20"/>
+          <w:bdr w:val="none" w:sz="0" w:space="0" w:color="auto" w:frame="1"/>
+          <w:lang w:eastAsia="fr-FR"/>
+        </w:rPr>
+        <w:t>=1829.25</w:t>
+      </w:r>
+    </w:p>
+    <w:p>
+      <w:pPr>
+        <w:shd w:val="clear" w:color="auto" w:fill="FFFFFF"/>
+        <w:tabs>
+          <w:tab w:val="left" w:pos="916"/>
+          <w:tab w:val="left" w:pos="1832"/>
+          <w:tab w:val="left" w:pos="2748"/>
+          <w:tab w:val="left" w:pos="3664"/>
+          <w:tab w:val="left" w:pos="4580"/>
+          <w:tab w:val="left" w:pos="5496"/>
+          <w:tab w:val="left" w:pos="6412"/>
+          <w:tab w:val="left" w:pos="7328"/>
+          <w:tab w:val="left" w:pos="8244"/>
+          <w:tab w:val="left" w:pos="9160"/>
+          <w:tab w:val="left" w:pos="10076"/>
+          <w:tab w:val="left" w:pos="10992"/>
+          <w:tab w:val="left" w:pos="11908"/>
+          <w:tab w:val="left" w:pos="12824"/>
+          <w:tab w:val="left" w:pos="13740"/>
+          <w:tab w:val="left" w:pos="14656"/>
+        </w:tabs>
+        <w:wordWrap w:val="0"/>
+        <w:spacing w:after="0" w:line="225" w:lineRule="atLeast"/>
+        <w:rPr>
+          <w:rFonts w:ascii="Lucida Console" w:eastAsia="Times New Roman" w:hAnsi="Lucida Console" w:cs="Courier New"/>
+          <w:color w:val="000000"/>
+          <w:sz w:val="20"/>
+          <w:szCs w:val="20"/>
+          <w:bdr w:val="none" w:sz="0" w:space="0" w:color="auto" w:frame="1"/>
+          <w:lang w:eastAsia="fr-FR"/>
+        </w:rPr>
+      </w:pPr>
+      <w:proofErr w:type="gramStart"/>
+      <w:r>
+        <w:rPr>
+          <w:rFonts w:ascii="Lucida Console" w:eastAsia="Times New Roman" w:hAnsi="Lucida Console" w:cs="Courier New"/>
+          <w:color w:val="000000"/>
+          <w:sz w:val="20"/>
+          <w:szCs w:val="20"/>
+          <w:bdr w:val="none" w:sz="0" w:space="0" w:color="auto" w:frame="1"/>
+          <w:lang w:eastAsia="fr-FR"/>
+        </w:rPr>
+        <w:t>total</w:t>
+      </w:r>
+      <w:proofErr w:type="gramEnd"/>
+      <w:r>
+        <w:rPr>
+          <w:rFonts w:ascii="Lucida Console" w:eastAsia="Times New Roman" w:hAnsi="Lucida Console" w:cs="Courier New"/>
+          <w:color w:val="000000"/>
+          <w:sz w:val="20"/>
+          <w:szCs w:val="20"/>
+          <w:bdr w:val="none" w:sz="0" w:space="0" w:color="auto" w:frame="1"/>
+          <w:lang w:eastAsia="fr-FR"/>
+        </w:rPr>
+        <w:t xml:space="preserve"> ~ </w:t>
+      </w:r>
+      <w:proofErr w:type="spellStart"/>
+      <w:r>
+        <w:rPr>
+          <w:rFonts w:ascii="Lucida Console" w:eastAsia="Times New Roman" w:hAnsi="Lucida Console" w:cs="Courier New"/>
+          <w:color w:val="000000"/>
+          <w:sz w:val="20"/>
+          <w:szCs w:val="20"/>
+          <w:bdr w:val="none" w:sz="0" w:space="0" w:color="auto" w:frame="1"/>
+          <w:lang w:eastAsia="fr-FR"/>
+        </w:rPr>
+        <w:t>nombre_declarations</w:t>
+      </w:r>
+      <w:proofErr w:type="spellEnd"/>
+      <w:r>
+        <w:rPr>
+          <w:rFonts w:ascii="Lucida Console" w:eastAsia="Times New Roman" w:hAnsi="Lucida Console" w:cs="Courier New"/>
+          <w:color w:val="000000"/>
+          <w:sz w:val="20"/>
+          <w:szCs w:val="20"/>
+          <w:bdr w:val="none" w:sz="0" w:space="0" w:color="auto" w:frame="1"/>
+          <w:lang w:eastAsia="fr-FR"/>
+        </w:rPr>
+        <w:t xml:space="preserve"> + </w:t>
+      </w:r>
+      <w:proofErr w:type="spellStart"/>
+      <w:r>
+        <w:rPr>
+          <w:rFonts w:ascii="Lucida Console" w:eastAsia="Times New Roman" w:hAnsi="Lucida Console" w:cs="Courier New"/>
+          <w:color w:val="000000"/>
+          <w:sz w:val="20"/>
+          <w:szCs w:val="20"/>
+          <w:bdr w:val="none" w:sz="0" w:space="0" w:color="auto" w:frame="1"/>
+          <w:lang w:eastAsia="fr-FR"/>
+        </w:rPr>
+        <w:t>superficie_aop</w:t>
+      </w:r>
+      <w:proofErr w:type="spellEnd"/>
+      <w:r>
+        <w:rPr>
+          <w:rFonts w:ascii="Lucida Console" w:eastAsia="Times New Roman" w:hAnsi="Lucida Console" w:cs="Courier New"/>
+          <w:color w:val="000000"/>
+          <w:sz w:val="20"/>
+          <w:szCs w:val="20"/>
+          <w:bdr w:val="none" w:sz="0" w:space="0" w:color="auto" w:frame="1"/>
+          <w:lang w:eastAsia="fr-FR"/>
+        </w:rPr>
+        <w:t xml:space="preserve"> + </w:t>
+      </w:r>
+      <w:proofErr w:type="spellStart"/>
+      <w:r>
+        <w:rPr>
+          <w:rFonts w:ascii="Lucida Console" w:eastAsia="Times New Roman" w:hAnsi="Lucida Console" w:cs="Courier New"/>
+          <w:color w:val="000000"/>
+          <w:sz w:val="20"/>
+          <w:szCs w:val="20"/>
+          <w:bdr w:val="none" w:sz="0" w:space="0" w:color="auto" w:frame="1"/>
+          <w:lang w:eastAsia="fr-FR"/>
+        </w:rPr>
+        <w:t>superficie_cognac</w:t>
+      </w:r>
+      <w:proofErr w:type="spellEnd"/>
+      <w:r>
+        <w:rPr>
+          <w:rFonts w:ascii="Lucida Console" w:eastAsia="Times New Roman" w:hAnsi="Lucida Console" w:cs="Courier New"/>
+          <w:color w:val="000000"/>
+          <w:sz w:val="20"/>
+          <w:szCs w:val="20"/>
+          <w:bdr w:val="none" w:sz="0" w:space="0" w:color="auto" w:frame="1"/>
+          <w:lang w:eastAsia="fr-FR"/>
+        </w:rPr>
+        <w:t xml:space="preserve"> + </w:t>
+      </w:r>
+    </w:p>
+    <w:p>
+      <w:pPr>
+        <w:shd w:val="clear" w:color="auto" w:fill="FFFFFF"/>
+        <w:tabs>
+          <w:tab w:val="left" w:pos="916"/>
+          <w:tab w:val="left" w:pos="1832"/>
+          <w:tab w:val="left" w:pos="2748"/>
+          <w:tab w:val="left" w:pos="3664"/>
+          <w:tab w:val="left" w:pos="4580"/>
+          <w:tab w:val="left" w:pos="5496"/>
+          <w:tab w:val="left" w:pos="6412"/>
+          <w:tab w:val="left" w:pos="7328"/>
+          <w:tab w:val="left" w:pos="8244"/>
+          <w:tab w:val="left" w:pos="9160"/>
+          <w:tab w:val="left" w:pos="10076"/>
+          <w:tab w:val="left" w:pos="10992"/>
+          <w:tab w:val="left" w:pos="11908"/>
+          <w:tab w:val="left" w:pos="12824"/>
+          <w:tab w:val="left" w:pos="13740"/>
+          <w:tab w:val="left" w:pos="14656"/>
+        </w:tabs>
+        <w:wordWrap w:val="0"/>
+        <w:spacing w:after="0" w:line="225" w:lineRule="atLeast"/>
+        <w:rPr>
+          <w:rFonts w:ascii="Lucida Console" w:eastAsia="Times New Roman" w:hAnsi="Lucida Console" w:cs="Courier New"/>
+          <w:color w:val="000000"/>
+          <w:sz w:val="20"/>
+          <w:szCs w:val="20"/>
+          <w:bdr w:val="none" w:sz="0" w:space="0" w:color="auto" w:frame="1"/>
+          <w:lang w:val="en-US" w:eastAsia="fr-FR"/>
+        </w:rPr>
+      </w:pPr>
+      <w:r>
+        <w:rPr>
+          <w:rFonts w:ascii="Lucida Console" w:eastAsia="Times New Roman" w:hAnsi="Lucida Console" w:cs="Courier New"/>
+          <w:color w:val="000000"/>
+          <w:sz w:val="20"/>
+          <w:szCs w:val="20"/>
+          <w:bdr w:val="none" w:sz="0" w:space="0" w:color="auto" w:frame="1"/>
+          <w:lang w:eastAsia="fr-FR"/>
+        </w:rPr>
+        <w:t xml:space="preserve">    </w:t>
+      </w:r>
+      <w:proofErr w:type="spellStart"/>
+      <w:r>
+        <w:rPr>
+          <w:rFonts w:ascii="Lucida Console" w:eastAsia="Times New Roman" w:hAnsi="Lucida Console" w:cs="Courier New"/>
+          <w:color w:val="000000"/>
+          <w:sz w:val="20"/>
+          <w:szCs w:val="20"/>
+          <w:bdr w:val="none" w:sz="0" w:space="0" w:color="auto" w:frame="1"/>
+          <w:lang w:val="en-US" w:eastAsia="fr-FR"/>
+        </w:rPr>
+        <w:t>superficie_igp</w:t>
+      </w:r>
+      <w:proofErr w:type="spellEnd"/>
+      <w:r>
+        <w:rPr>
+          <w:rFonts w:ascii="Lucida Console" w:eastAsia="Times New Roman" w:hAnsi="Lucida Console" w:cs="Courier New"/>
+          <w:color w:val="000000"/>
+          <w:sz w:val="20"/>
+          <w:szCs w:val="20"/>
+          <w:bdr w:val="none" w:sz="0" w:space="0" w:color="auto" w:frame="1"/>
+          <w:lang w:val="en-US" w:eastAsia="fr-FR"/>
+        </w:rPr>
+        <w:t xml:space="preserve"> + </w:t>
+      </w:r>
+      <w:proofErr w:type="spellStart"/>
+      <w:r>
+        <w:rPr>
+          <w:rFonts w:ascii="Lucida Console" w:eastAsia="Times New Roman" w:hAnsi="Lucida Console" w:cs="Courier New"/>
+          <w:color w:val="000000"/>
+          <w:sz w:val="20"/>
+          <w:szCs w:val="20"/>
+          <w:bdr w:val="none" w:sz="0" w:space="0" w:color="auto" w:frame="1"/>
+          <w:lang w:val="en-US" w:eastAsia="fr-FR"/>
+        </w:rPr>
+        <w:t>superficie_vsig</w:t>
+      </w:r>
+      <w:proofErr w:type="spellEnd"/>
+    </w:p>
+    <w:p>
+      <w:pPr>
+        <w:shd w:val="clear" w:color="auto" w:fill="FFFFFF"/>
+        <w:tabs>
+          <w:tab w:val="left" w:pos="916"/>
+          <w:tab w:val="left" w:pos="1832"/>
+          <w:tab w:val="left" w:pos="2748"/>
+          <w:tab w:val="left" w:pos="3664"/>
+          <w:tab w:val="left" w:pos="4580"/>
+          <w:tab w:val="left" w:pos="5496"/>
+          <w:tab w:val="left" w:pos="6412"/>
+          <w:tab w:val="left" w:pos="7328"/>
+          <w:tab w:val="left" w:pos="8244"/>
+          <w:tab w:val="left" w:pos="9160"/>
+          <w:tab w:val="left" w:pos="10076"/>
+          <w:tab w:val="left" w:pos="10992"/>
+          <w:tab w:val="left" w:pos="11908"/>
+          <w:tab w:val="left" w:pos="12824"/>
+          <w:tab w:val="left" w:pos="13740"/>
+          <w:tab w:val="left" w:pos="14656"/>
+        </w:tabs>
+        <w:wordWrap w:val="0"/>
+        <w:spacing w:after="0" w:line="225" w:lineRule="atLeast"/>
+        <w:rPr>
+          <w:rFonts w:ascii="Lucida Console" w:eastAsia="Times New Roman" w:hAnsi="Lucida Console" w:cs="Courier New"/>
+          <w:color w:val="000000"/>
+          <w:sz w:val="20"/>
+          <w:szCs w:val="20"/>
+          <w:bdr w:val="none" w:sz="0" w:space="0" w:color="auto" w:frame="1"/>
+          <w:lang w:val="en-US" w:eastAsia="fr-FR"/>
+        </w:rPr>
+      </w:pPr>
+    </w:p>
+    <w:p>
+      <w:pPr>
+        <w:shd w:val="clear" w:color="auto" w:fill="FFFFFF"/>
+        <w:tabs>
+          <w:tab w:val="left" w:pos="916"/>
+          <w:tab w:val="left" w:pos="1832"/>
+          <w:tab w:val="left" w:pos="2748"/>
+          <w:tab w:val="left" w:pos="3664"/>
+          <w:tab w:val="left" w:pos="4580"/>
+          <w:tab w:val="left" w:pos="5496"/>
+          <w:tab w:val="left" w:pos="6412"/>
+          <w:tab w:val="left" w:pos="7328"/>
+          <w:tab w:val="left" w:pos="8244"/>
+          <w:tab w:val="left" w:pos="9160"/>
+          <w:tab w:val="left" w:pos="10076"/>
+          <w:tab w:val="left" w:pos="10992"/>
+          <w:tab w:val="left" w:pos="11908"/>
+          <w:tab w:val="left" w:pos="12824"/>
+          <w:tab w:val="left" w:pos="13740"/>
+          <w:tab w:val="left" w:pos="14656"/>
+        </w:tabs>
+        <w:wordWrap w:val="0"/>
+        <w:spacing w:after="0" w:line="225" w:lineRule="atLeast"/>
+        <w:rPr>
+          <w:rFonts w:ascii="Lucida Console" w:eastAsia="Times New Roman" w:hAnsi="Lucida Console" w:cs="Courier New"/>
+          <w:color w:val="000000"/>
+          <w:sz w:val="20"/>
+          <w:szCs w:val="20"/>
+          <w:bdr w:val="none" w:sz="0" w:space="0" w:color="auto" w:frame="1"/>
+          <w:lang w:val="en-US" w:eastAsia="fr-FR"/>
+        </w:rPr>
+      </w:pPr>
+      <w:r>
+        <w:rPr>
+          <w:rFonts w:ascii="Lucida Console" w:eastAsia="Times New Roman" w:hAnsi="Lucida Console" w:cs="Courier New"/>
+          <w:color w:val="000000"/>
+          <w:sz w:val="20"/>
+          <w:szCs w:val="20"/>
+          <w:bdr w:val="none" w:sz="0" w:space="0" w:color="auto" w:frame="1"/>
+          <w:lang w:val="en-US" w:eastAsia="fr-FR"/>
+        </w:rPr>
+        <w:t xml:space="preserve">                      </w:t>
+      </w:r>
+      <w:proofErr w:type="spellStart"/>
+      <w:proofErr w:type="gramStart"/>
+      <w:r>
+        <w:rPr>
+          <w:rFonts w:ascii="Lucida Console" w:eastAsia="Times New Roman" w:hAnsi="Lucida Console" w:cs="Courier New"/>
+          <w:color w:val="000000"/>
+          <w:sz w:val="20"/>
+          <w:szCs w:val="20"/>
+          <w:bdr w:val="none" w:sz="0" w:space="0" w:color="auto" w:frame="1"/>
+          <w:lang w:val="en-US" w:eastAsia="fr-FR"/>
+        </w:rPr>
+        <w:t>Df</w:t>
+      </w:r>
+      <w:proofErr w:type="spellEnd"/>
+      <w:r>
+        <w:rPr>
+          <w:rFonts w:ascii="Lucida Console" w:eastAsia="Times New Roman" w:hAnsi="Lucida Console" w:cs="Courier New"/>
+          <w:color w:val="000000"/>
+          <w:sz w:val="20"/>
+          <w:szCs w:val="20"/>
+          <w:bdr w:val="none" w:sz="0" w:space="0" w:color="auto" w:frame="1"/>
+          <w:lang w:val="en-US" w:eastAsia="fr-FR"/>
+        </w:rPr>
+        <w:t xml:space="preserve">  Sum</w:t>
+      </w:r>
+      <w:proofErr w:type="gramEnd"/>
+      <w:r>
+        <w:rPr>
+          <w:rFonts w:ascii="Lucida Console" w:eastAsia="Times New Roman" w:hAnsi="Lucida Console" w:cs="Courier New"/>
+          <w:color w:val="000000"/>
+          <w:sz w:val="20"/>
+          <w:szCs w:val="20"/>
+          <w:bdr w:val="none" w:sz="0" w:space="0" w:color="auto" w:frame="1"/>
+          <w:lang w:val="en-US" w:eastAsia="fr-FR"/>
+        </w:rPr>
+        <w:t xml:space="preserve"> of </w:t>
+      </w:r>
+      <w:proofErr w:type="spellStart"/>
+      <w:r>
+        <w:rPr>
+          <w:rFonts w:ascii="Lucida Console" w:eastAsia="Times New Roman" w:hAnsi="Lucida Console" w:cs="Courier New"/>
+          <w:color w:val="000000"/>
+          <w:sz w:val="20"/>
+          <w:szCs w:val="20"/>
+          <w:bdr w:val="none" w:sz="0" w:space="0" w:color="auto" w:frame="1"/>
+          <w:lang w:val="en-US" w:eastAsia="fr-FR"/>
+        </w:rPr>
+        <w:t>Sq</w:t>
+      </w:r>
+      <w:proofErr w:type="spellEnd"/>
+      <w:r>
+        <w:rPr>
+          <w:rFonts w:ascii="Lucida Console" w:eastAsia="Times New Roman" w:hAnsi="Lucida Console" w:cs="Courier New"/>
+          <w:color w:val="000000"/>
+          <w:sz w:val="20"/>
+          <w:szCs w:val="20"/>
+          <w:bdr w:val="none" w:sz="0" w:space="0" w:color="auto" w:frame="1"/>
+          <w:lang w:val="en-US" w:eastAsia="fr-FR"/>
+        </w:rPr>
+        <w:t xml:space="preserve">        RSS    AIC</w:t>
+      </w:r>
+    </w:p>
+    <w:p>
+      <w:pPr>
+        <w:shd w:val="clear" w:color="auto" w:fill="FFFFFF"/>
+        <w:tabs>
+          <w:tab w:val="left" w:pos="916"/>
+          <w:tab w:val="left" w:pos="1832"/>
+          <w:tab w:val="left" w:pos="2748"/>
+          <w:tab w:val="left" w:pos="3664"/>
+          <w:tab w:val="left" w:pos="4580"/>
+          <w:tab w:val="left" w:pos="5496"/>
+          <w:tab w:val="left" w:pos="6412"/>
+          <w:tab w:val="left" w:pos="7328"/>
+          <w:tab w:val="left" w:pos="8244"/>
+          <w:tab w:val="left" w:pos="9160"/>
+          <w:tab w:val="left" w:pos="10076"/>
+          <w:tab w:val="left" w:pos="10992"/>
+          <w:tab w:val="left" w:pos="11908"/>
+          <w:tab w:val="left" w:pos="12824"/>
+          <w:tab w:val="left" w:pos="13740"/>
+          <w:tab w:val="left" w:pos="14656"/>
+        </w:tabs>
+        <w:wordWrap w:val="0"/>
+        <w:spacing w:after="0" w:line="225" w:lineRule="atLeast"/>
+        <w:rPr>
+          <w:rFonts w:ascii="Lucida Console" w:eastAsia="Times New Roman" w:hAnsi="Lucida Console" w:cs="Courier New"/>
+          <w:color w:val="000000"/>
+          <w:sz w:val="20"/>
+          <w:szCs w:val="20"/>
+          <w:bdr w:val="none" w:sz="0" w:space="0" w:color="auto" w:frame="1"/>
+          <w:lang w:eastAsia="fr-FR"/>
+        </w:rPr>
+      </w:pPr>
+      <w:r>
+        <w:rPr>
+          <w:rFonts w:ascii="Lucida Console" w:eastAsia="Times New Roman" w:hAnsi="Lucida Console" w:cs="Courier New"/>
+          <w:color w:val="000000"/>
+          <w:sz w:val="20"/>
+          <w:szCs w:val="20"/>
+          <w:bdr w:val="none" w:sz="0" w:space="0" w:color="auto" w:frame="1"/>
+          <w:lang w:eastAsia="fr-FR"/>
+        </w:rPr>
+        <w:t>&lt;</w:t>
+      </w:r>
+      <w:proofErr w:type="gramStart"/>
+      <w:r>
+        <w:rPr>
+          <w:rFonts w:ascii="Lucida Console" w:eastAsia="Times New Roman" w:hAnsi="Lucida Console" w:cs="Courier New"/>
+          <w:color w:val="000000"/>
+          <w:sz w:val="20"/>
+          <w:szCs w:val="20"/>
+          <w:bdr w:val="none" w:sz="0" w:space="0" w:color="auto" w:frame="1"/>
+          <w:lang w:eastAsia="fr-FR"/>
+        </w:rPr>
+        <w:t>none</w:t>
+      </w:r>
+      <w:proofErr w:type="gramEnd"/>
+      <w:r>
+        <w:rPr>
+          <w:rFonts w:ascii="Lucida Console" w:eastAsia="Times New Roman" w:hAnsi="Lucida Console" w:cs="Courier New"/>
+          <w:color w:val="000000"/>
+          <w:sz w:val="20"/>
+          <w:szCs w:val="20"/>
+          <w:bdr w:val="none" w:sz="0" w:space="0" w:color="auto" w:frame="1"/>
+          <w:lang w:eastAsia="fr-FR"/>
+        </w:rPr>
+        <w:t>&gt;                              7.7227e+11 1829.2</w:t>
+      </w:r>
+    </w:p>
+    <w:p>
+      <w:pPr>
+        <w:shd w:val="clear" w:color="auto" w:fill="FFFFFF"/>
+        <w:tabs>
+          <w:tab w:val="left" w:pos="916"/>
+          <w:tab w:val="left" w:pos="1832"/>
+          <w:tab w:val="left" w:pos="2748"/>
+          <w:tab w:val="left" w:pos="3664"/>
+          <w:tab w:val="left" w:pos="4580"/>
+          <w:tab w:val="left" w:pos="5496"/>
+          <w:tab w:val="left" w:pos="6412"/>
+          <w:tab w:val="left" w:pos="7328"/>
+          <w:tab w:val="left" w:pos="8244"/>
+          <w:tab w:val="left" w:pos="9160"/>
+          <w:tab w:val="left" w:pos="10076"/>
+          <w:tab w:val="left" w:pos="10992"/>
+          <w:tab w:val="left" w:pos="11908"/>
+          <w:tab w:val="left" w:pos="12824"/>
+          <w:tab w:val="left" w:pos="13740"/>
+          <w:tab w:val="left" w:pos="14656"/>
+        </w:tabs>
+        <w:wordWrap w:val="0"/>
+        <w:spacing w:after="0" w:line="225" w:lineRule="atLeast"/>
+        <w:rPr>
+          <w:rFonts w:ascii="Lucida Console" w:eastAsia="Times New Roman" w:hAnsi="Lucida Console" w:cs="Courier New"/>
+          <w:color w:val="000000"/>
+          <w:sz w:val="20"/>
+          <w:szCs w:val="20"/>
+          <w:bdr w:val="none" w:sz="0" w:space="0" w:color="auto" w:frame="1"/>
+          <w:lang w:eastAsia="fr-FR"/>
+        </w:rPr>
+      </w:pPr>
+      <w:r>
+        <w:rPr>
+          <w:rFonts w:ascii="Lucida Console" w:eastAsia="Times New Roman" w:hAnsi="Lucida Console" w:cs="Courier New"/>
+          <w:color w:val="000000"/>
+          <w:sz w:val="20"/>
+          <w:szCs w:val="20"/>
+          <w:bdr w:val="none" w:sz="0" w:space="0" w:color="auto" w:frame="1"/>
+          <w:lang w:eastAsia="fr-FR"/>
+        </w:rPr>
+        <w:t xml:space="preserve">- </w:t>
+      </w:r>
+      <w:proofErr w:type="spellStart"/>
+      <w:r>
+        <w:rPr>
+          <w:rFonts w:ascii="Lucida Console" w:eastAsia="Times New Roman" w:hAnsi="Lucida Console" w:cs="Courier New"/>
+          <w:color w:val="000000"/>
+          <w:sz w:val="20"/>
+          <w:szCs w:val="20"/>
+          <w:bdr w:val="none" w:sz="0" w:space="0" w:color="auto" w:frame="1"/>
+          <w:lang w:eastAsia="fr-FR"/>
+        </w:rPr>
+        <w:t>superficie_vsig</w:t>
+      </w:r>
+      <w:proofErr w:type="spellEnd"/>
+      <w:r>
+        <w:rPr>
+          <w:rFonts w:ascii="Lucida Console" w:eastAsia="Times New Roman" w:hAnsi="Lucida Console" w:cs="Courier New"/>
+          <w:color w:val="000000"/>
+          <w:sz w:val="20"/>
+          <w:szCs w:val="20"/>
+          <w:bdr w:val="none" w:sz="0" w:space="0" w:color="auto" w:frame="1"/>
+          <w:lang w:eastAsia="fr-FR"/>
+        </w:rPr>
+        <w:t xml:space="preserve">      1 3.4815e+11 1.1204e+12 1856.7</w:t>
+      </w:r>
+    </w:p>
+    <w:p>
+      <w:pPr>
+        <w:shd w:val="clear" w:color="auto" w:fill="FFFFFF"/>
+        <w:tabs>
+          <w:tab w:val="left" w:pos="916"/>
+          <w:tab w:val="left" w:pos="1832"/>
+          <w:tab w:val="left" w:pos="2748"/>
+          <w:tab w:val="left" w:pos="3664"/>
+          <w:tab w:val="left" w:pos="4580"/>
+          <w:tab w:val="left" w:pos="5496"/>
+          <w:tab w:val="left" w:pos="6412"/>
+          <w:tab w:val="left" w:pos="7328"/>
+          <w:tab w:val="left" w:pos="8244"/>
+          <w:tab w:val="left" w:pos="9160"/>
+          <w:tab w:val="left" w:pos="10076"/>
+          <w:tab w:val="left" w:pos="10992"/>
+          <w:tab w:val="left" w:pos="11908"/>
+          <w:tab w:val="left" w:pos="12824"/>
+          <w:tab w:val="left" w:pos="13740"/>
+          <w:tab w:val="left" w:pos="14656"/>
+        </w:tabs>
+        <w:wordWrap w:val="0"/>
+        <w:spacing w:after="0" w:line="225" w:lineRule="atLeast"/>
+        <w:rPr>
+          <w:rFonts w:ascii="Lucida Console" w:eastAsia="Times New Roman" w:hAnsi="Lucida Console" w:cs="Courier New"/>
+          <w:color w:val="000000"/>
+          <w:sz w:val="20"/>
+          <w:szCs w:val="20"/>
+          <w:bdr w:val="none" w:sz="0" w:space="0" w:color="auto" w:frame="1"/>
+          <w:lang w:eastAsia="fr-FR"/>
+        </w:rPr>
+      </w:pPr>
+      <w:r>
+        <w:rPr>
+          <w:rFonts w:ascii="Lucida Console" w:eastAsia="Times New Roman" w:hAnsi="Lucida Console" w:cs="Courier New"/>
+          <w:color w:val="000000"/>
+          <w:sz w:val="20"/>
+          <w:szCs w:val="20"/>
+          <w:bdr w:val="none" w:sz="0" w:space="0" w:color="auto" w:frame="1"/>
+          <w:lang w:eastAsia="fr-FR"/>
+        </w:rPr>
+        <w:t xml:space="preserve">- </w:t>
+      </w:r>
+      <w:proofErr w:type="spellStart"/>
+      <w:r>
+        <w:rPr>
+          <w:rFonts w:ascii="Lucida Console" w:eastAsia="Times New Roman" w:hAnsi="Lucida Console" w:cs="Courier New"/>
+          <w:color w:val="000000"/>
+          <w:sz w:val="20"/>
+          <w:szCs w:val="20"/>
+          <w:bdr w:val="none" w:sz="0" w:space="0" w:color="auto" w:frame="1"/>
+          <w:lang w:eastAsia="fr-FR"/>
+        </w:rPr>
+        <w:t>nombre_declarations</w:t>
+      </w:r>
+      <w:proofErr w:type="spellEnd"/>
+      <w:r>
+        <w:rPr>
+          <w:rFonts w:ascii="Lucida Console" w:eastAsia="Times New Roman" w:hAnsi="Lucida Console" w:cs="Courier New"/>
+          <w:color w:val="000000"/>
+          <w:sz w:val="20"/>
+          <w:szCs w:val="20"/>
+          <w:bdr w:val="none" w:sz="0" w:space="0" w:color="auto" w:frame="1"/>
+          <w:lang w:eastAsia="fr-FR"/>
+        </w:rPr>
+        <w:t xml:space="preserve">  1 4.7498e+11 1.2473e+12 1865.1</w:t>
+      </w:r>
+    </w:p>
+    <w:p>
+      <w:pPr>
+        <w:shd w:val="clear" w:color="auto" w:fill="FFFFFF"/>
+        <w:tabs>
+          <w:tab w:val="left" w:pos="916"/>
+          <w:tab w:val="left" w:pos="1832"/>
+          <w:tab w:val="left" w:pos="2748"/>
+          <w:tab w:val="left" w:pos="3664"/>
+          <w:tab w:val="left" w:pos="4580"/>
+          <w:tab w:val="left" w:pos="5496"/>
+          <w:tab w:val="left" w:pos="6412"/>
+          <w:tab w:val="left" w:pos="7328"/>
+          <w:tab w:val="left" w:pos="8244"/>
+          <w:tab w:val="left" w:pos="9160"/>
+          <w:tab w:val="left" w:pos="10076"/>
+          <w:tab w:val="left" w:pos="10992"/>
+          <w:tab w:val="left" w:pos="11908"/>
+          <w:tab w:val="left" w:pos="12824"/>
+          <w:tab w:val="left" w:pos="13740"/>
+          <w:tab w:val="left" w:pos="14656"/>
+        </w:tabs>
+        <w:wordWrap w:val="0"/>
+        <w:spacing w:after="0" w:line="225" w:lineRule="atLeast"/>
+        <w:rPr>
+          <w:rFonts w:ascii="Lucida Console" w:eastAsia="Times New Roman" w:hAnsi="Lucida Console" w:cs="Courier New"/>
+          <w:color w:val="000000"/>
+          <w:sz w:val="20"/>
+          <w:szCs w:val="20"/>
+          <w:bdr w:val="none" w:sz="0" w:space="0" w:color="auto" w:frame="1"/>
+          <w:lang w:eastAsia="fr-FR"/>
+        </w:rPr>
+      </w:pPr>
+      <w:r>
+        <w:rPr>
+          <w:rFonts w:ascii="Lucida Console" w:eastAsia="Times New Roman" w:hAnsi="Lucida Console" w:cs="Courier New"/>
+          <w:color w:val="000000"/>
+          <w:sz w:val="20"/>
+          <w:szCs w:val="20"/>
+          <w:bdr w:val="none" w:sz="0" w:space="0" w:color="auto" w:frame="1"/>
+          <w:lang w:eastAsia="fr-FR"/>
+        </w:rPr>
+        <w:t xml:space="preserve">- </w:t>
+      </w:r>
+      <w:proofErr w:type="spellStart"/>
+      <w:r>
+        <w:rPr>
+          <w:rFonts w:ascii="Lucida Console" w:eastAsia="Times New Roman" w:hAnsi="Lucida Console" w:cs="Courier New"/>
+          <w:color w:val="000000"/>
+          <w:sz w:val="20"/>
+          <w:szCs w:val="20"/>
+          <w:bdr w:val="none" w:sz="0" w:space="0" w:color="auto" w:frame="1"/>
+          <w:lang w:eastAsia="fr-FR"/>
+        </w:rPr>
+        <w:t>superficie_igp</w:t>
+      </w:r>
+      <w:proofErr w:type="spellEnd"/>
+      <w:r>
+        <w:rPr>
+          <w:rFonts w:ascii="Lucida Console" w:eastAsia="Times New Roman" w:hAnsi="Lucida Console" w:cs="Courier New"/>
+          <w:color w:val="000000"/>
+          <w:sz w:val="20"/>
+          <w:szCs w:val="20"/>
+          <w:bdr w:val="none" w:sz="0" w:space="0" w:color="auto" w:frame="1"/>
+          <w:lang w:eastAsia="fr-FR"/>
+        </w:rPr>
+        <w:t xml:space="preserve">       1 1.9862e+12 2.7585e+12 1927.8</w:t>
+      </w:r>
+    </w:p>
+    <w:p>
+      <w:pPr>
+        <w:shd w:val="clear" w:color="auto" w:fill="FFFFFF"/>
+        <w:tabs>
+          <w:tab w:val="left" w:pos="916"/>
+          <w:tab w:val="left" w:pos="1832"/>
+          <w:tab w:val="left" w:pos="2748"/>
+          <w:tab w:val="left" w:pos="3664"/>
+          <w:tab w:val="left" w:pos="4580"/>
+          <w:tab w:val="left" w:pos="5496"/>
+          <w:tab w:val="left" w:pos="6412"/>
+          <w:tab w:val="left" w:pos="7328"/>
+          <w:tab w:val="left" w:pos="8244"/>
+          <w:tab w:val="left" w:pos="9160"/>
+          <w:tab w:val="left" w:pos="10076"/>
+          <w:tab w:val="left" w:pos="10992"/>
+          <w:tab w:val="left" w:pos="11908"/>
+          <w:tab w:val="left" w:pos="12824"/>
+          <w:tab w:val="left" w:pos="13740"/>
+          <w:tab w:val="left" w:pos="14656"/>
+        </w:tabs>
+        <w:wordWrap w:val="0"/>
+        <w:spacing w:after="0" w:line="225" w:lineRule="atLeast"/>
+        <w:rPr>
+          <w:rFonts w:ascii="Lucida Console" w:eastAsia="Times New Roman" w:hAnsi="Lucida Console" w:cs="Courier New"/>
+          <w:color w:val="000000"/>
+          <w:sz w:val="20"/>
+          <w:szCs w:val="20"/>
+          <w:bdr w:val="none" w:sz="0" w:space="0" w:color="auto" w:frame="1"/>
+          <w:lang w:eastAsia="fr-FR"/>
+        </w:rPr>
+      </w:pPr>
+      <w:r>
+        <w:rPr>
+          <w:rFonts w:ascii="Lucida Console" w:eastAsia="Times New Roman" w:hAnsi="Lucida Console" w:cs="Courier New"/>
+          <w:color w:val="000000"/>
+          <w:sz w:val="20"/>
+          <w:szCs w:val="20"/>
+          <w:bdr w:val="none" w:sz="0" w:space="0" w:color="auto" w:frame="1"/>
+          <w:lang w:eastAsia="fr-FR"/>
+        </w:rPr>
+        <w:t xml:space="preserve">- </w:t>
+      </w:r>
+      <w:proofErr w:type="spellStart"/>
+      <w:r>
+        <w:rPr>
+          <w:rFonts w:ascii="Lucida Console" w:eastAsia="Times New Roman" w:hAnsi="Lucida Console" w:cs="Courier New"/>
+          <w:color w:val="000000"/>
+          <w:sz w:val="20"/>
+          <w:szCs w:val="20"/>
+          <w:bdr w:val="none" w:sz="0" w:space="0" w:color="auto" w:frame="1"/>
+          <w:lang w:eastAsia="fr-FR"/>
+        </w:rPr>
+        <w:t>superficie_aop</w:t>
+      </w:r>
+      <w:proofErr w:type="spellEnd"/>
+      <w:r>
+        <w:rPr>
+          <w:rFonts w:ascii="Lucida Console" w:eastAsia="Times New Roman" w:hAnsi="Lucida Console" w:cs="Courier New"/>
+          <w:color w:val="000000"/>
+          <w:sz w:val="20"/>
+          <w:szCs w:val="20"/>
+          <w:bdr w:val="none" w:sz="0" w:space="0" w:color="auto" w:frame="1"/>
+          <w:lang w:eastAsia="fr-FR"/>
+        </w:rPr>
+        <w:t xml:space="preserve">       1 1.1624e+13 1.2396e+13 2046.5</w:t>
+      </w:r>
+    </w:p>
+    <w:p>
+      <w:pPr>
+        <w:shd w:val="clear" w:color="auto" w:fill="FFFFFF"/>
+        <w:tabs>
+          <w:tab w:val="left" w:pos="916"/>
+          <w:tab w:val="left" w:pos="1832"/>
+          <w:tab w:val="left" w:pos="2748"/>
+          <w:tab w:val="left" w:pos="3664"/>
+          <w:tab w:val="left" w:pos="4580"/>
+          <w:tab w:val="left" w:pos="5496"/>
+          <w:tab w:val="left" w:pos="6412"/>
+          <w:tab w:val="left" w:pos="7328"/>
+          <w:tab w:val="left" w:pos="8244"/>
+          <w:tab w:val="left" w:pos="9160"/>
+          <w:tab w:val="left" w:pos="10076"/>
+          <w:tab w:val="left" w:pos="10992"/>
+          <w:tab w:val="left" w:pos="11908"/>
+          <w:tab w:val="left" w:pos="12824"/>
+          <w:tab w:val="left" w:pos="13740"/>
+          <w:tab w:val="left" w:pos="14656"/>
+        </w:tabs>
+        <w:wordWrap w:val="0"/>
+        <w:spacing w:after="0" w:line="225" w:lineRule="atLeast"/>
+        <w:rPr>
+          <w:rFonts w:ascii="Lucida Console" w:eastAsia="Times New Roman" w:hAnsi="Lucida Console" w:cs="Courier New"/>
+          <w:color w:val="000000"/>
+          <w:sz w:val="20"/>
+          <w:szCs w:val="20"/>
+          <w:bdr w:val="none" w:sz="0" w:space="0" w:color="auto" w:frame="1"/>
+          <w:lang w:eastAsia="fr-FR"/>
+        </w:rPr>
+      </w:pPr>
+      <w:r>
+        <w:rPr>
+          <w:rFonts w:ascii="Lucida Console" w:eastAsia="Times New Roman" w:hAnsi="Lucida Console" w:cs="Courier New"/>
+          <w:color w:val="000000"/>
+          <w:sz w:val="20"/>
+          <w:szCs w:val="20"/>
+          <w:bdr w:val="none" w:sz="0" w:space="0" w:color="auto" w:frame="1"/>
+          <w:lang w:eastAsia="fr-FR"/>
+        </w:rPr>
+        <w:t xml:space="preserve">- </w:t>
+      </w:r>
+      <w:proofErr w:type="spellStart"/>
+      <w:r>
+        <w:rPr>
+          <w:rFonts w:ascii="Lucida Console" w:eastAsia="Times New Roman" w:hAnsi="Lucida Console" w:cs="Courier New"/>
+          <w:color w:val="000000"/>
+          <w:sz w:val="20"/>
+          <w:szCs w:val="20"/>
+          <w:bdr w:val="none" w:sz="0" w:space="0" w:color="auto" w:frame="1"/>
+          <w:lang w:eastAsia="fr-FR"/>
+        </w:rPr>
+        <w:t>superficie_cognac</w:t>
+      </w:r>
+      <w:proofErr w:type="spellEnd"/>
+      <w:r>
+        <w:rPr>
+          <w:rFonts w:ascii="Lucida Console" w:eastAsia="Times New Roman" w:hAnsi="Lucida Console" w:cs="Courier New"/>
+          <w:color w:val="000000"/>
+          <w:sz w:val="20"/>
+          <w:szCs w:val="20"/>
+          <w:bdr w:val="none" w:sz="0" w:space="0" w:color="auto" w:frame="1"/>
+          <w:lang w:eastAsia="fr-FR"/>
+        </w:rPr>
+        <w:t xml:space="preserve">    1 2.8341e+13 2.9113e+13 2114.0</w:t>
+      </w:r>
+    </w:p>
+    <w:p>
+      <w:pPr>
+        <w:shd w:val="clear" w:color="auto" w:fill="FFFFFF"/>
+        <w:tabs>
+          <w:tab w:val="left" w:pos="916"/>
+          <w:tab w:val="left" w:pos="1832"/>
+          <w:tab w:val="left" w:pos="2748"/>
+          <w:tab w:val="left" w:pos="3664"/>
+          <w:tab w:val="left" w:pos="4580"/>
+          <w:tab w:val="left" w:pos="5496"/>
+          <w:tab w:val="left" w:pos="6412"/>
+          <w:tab w:val="left" w:pos="7328"/>
+          <w:tab w:val="left" w:pos="8244"/>
+          <w:tab w:val="left" w:pos="9160"/>
+          <w:tab w:val="left" w:pos="10076"/>
+          <w:tab w:val="left" w:pos="10992"/>
+          <w:tab w:val="left" w:pos="11908"/>
+          <w:tab w:val="left" w:pos="12824"/>
+          <w:tab w:val="left" w:pos="13740"/>
+          <w:tab w:val="left" w:pos="14656"/>
+        </w:tabs>
+        <w:wordWrap w:val="0"/>
+        <w:spacing w:after="0" w:line="225" w:lineRule="atLeast"/>
+        <w:rPr>
+          <w:rFonts w:ascii="Lucida Console" w:eastAsia="Times New Roman" w:hAnsi="Lucida Console" w:cs="Courier New"/>
+          <w:color w:val="000000"/>
+          <w:sz w:val="20"/>
+          <w:szCs w:val="20"/>
+          <w:bdr w:val="none" w:sz="0" w:space="0" w:color="auto" w:frame="1"/>
+          <w:lang w:eastAsia="fr-FR"/>
+        </w:rPr>
+      </w:pPr>
+    </w:p>
+    <w:p>
+      <w:pPr>
+        <w:shd w:val="clear" w:color="auto" w:fill="FFFFFF"/>
+        <w:tabs>
+          <w:tab w:val="left" w:pos="916"/>
+          <w:tab w:val="left" w:pos="1832"/>
+          <w:tab w:val="left" w:pos="2748"/>
+          <w:tab w:val="left" w:pos="3664"/>
+          <w:tab w:val="left" w:pos="4580"/>
+          <w:tab w:val="left" w:pos="5496"/>
+          <w:tab w:val="left" w:pos="6412"/>
+          <w:tab w:val="left" w:pos="7328"/>
+          <w:tab w:val="left" w:pos="8244"/>
+          <w:tab w:val="left" w:pos="9160"/>
+          <w:tab w:val="left" w:pos="10076"/>
+          <w:tab w:val="left" w:pos="10992"/>
+          <w:tab w:val="left" w:pos="11908"/>
+          <w:tab w:val="left" w:pos="12824"/>
+          <w:tab w:val="left" w:pos="13740"/>
+          <w:tab w:val="left" w:pos="14656"/>
+        </w:tabs>
+        <w:wordWrap w:val="0"/>
+        <w:spacing w:after="0" w:line="225" w:lineRule="atLeast"/>
+        <w:rPr>
+          <w:rFonts w:ascii="Lucida Console" w:eastAsia="Times New Roman" w:hAnsi="Lucida Console" w:cs="Courier New"/>
+          <w:color w:val="000000"/>
+          <w:sz w:val="20"/>
+          <w:szCs w:val="20"/>
+          <w:bdr w:val="none" w:sz="0" w:space="0" w:color="auto" w:frame="1"/>
+          <w:lang w:eastAsia="fr-FR"/>
+        </w:rPr>
+      </w:pPr>
+      <w:r>
+        <w:rPr>
+          <w:rFonts w:ascii="Lucida Console" w:eastAsia="Times New Roman" w:hAnsi="Lucida Console" w:cs="Courier New"/>
+          <w:color w:val="000000"/>
+          <w:sz w:val="20"/>
+          <w:szCs w:val="20"/>
+          <w:bdr w:val="none" w:sz="0" w:space="0" w:color="auto" w:frame="1"/>
+          <w:lang w:eastAsia="fr-FR"/>
+        </w:rPr>
+        <w:t>Call:</w:t>
+      </w:r>
+    </w:p>
+    <w:p>
+      <w:pPr>
+        <w:shd w:val="clear" w:color="auto" w:fill="FFFFFF"/>
+        <w:tabs>
+          <w:tab w:val="left" w:pos="916"/>
+          <w:tab w:val="left" w:pos="1832"/>
+          <w:tab w:val="left" w:pos="2748"/>
+          <w:tab w:val="left" w:pos="3664"/>
+          <w:tab w:val="left" w:pos="4580"/>
+          <w:tab w:val="left" w:pos="5496"/>
+          <w:tab w:val="left" w:pos="6412"/>
+          <w:tab w:val="left" w:pos="7328"/>
+          <w:tab w:val="left" w:pos="8244"/>
+          <w:tab w:val="left" w:pos="9160"/>
+          <w:tab w:val="left" w:pos="10076"/>
+          <w:tab w:val="left" w:pos="10992"/>
+          <w:tab w:val="left" w:pos="11908"/>
+          <w:tab w:val="left" w:pos="12824"/>
+          <w:tab w:val="left" w:pos="13740"/>
+          <w:tab w:val="left" w:pos="14656"/>
+        </w:tabs>
+        <w:wordWrap w:val="0"/>
+        <w:spacing w:after="0" w:line="225" w:lineRule="atLeast"/>
+        <w:rPr>
+          <w:rFonts w:ascii="Lucida Console" w:eastAsia="Times New Roman" w:hAnsi="Lucida Console" w:cs="Courier New"/>
+          <w:color w:val="000000"/>
+          <w:sz w:val="20"/>
+          <w:szCs w:val="20"/>
+          <w:bdr w:val="none" w:sz="0" w:space="0" w:color="auto" w:frame="1"/>
+          <w:lang w:eastAsia="fr-FR"/>
+        </w:rPr>
+      </w:pPr>
+      <w:proofErr w:type="gramStart"/>
+      <w:r>
+        <w:rPr>
+          <w:rFonts w:ascii="Lucida Console" w:eastAsia="Times New Roman" w:hAnsi="Lucida Console" w:cs="Courier New"/>
+          <w:color w:val="000000"/>
+          <w:sz w:val="20"/>
+          <w:szCs w:val="20"/>
+          <w:bdr w:val="none" w:sz="0" w:space="0" w:color="auto" w:frame="1"/>
+          <w:lang w:eastAsia="fr-FR"/>
+        </w:rPr>
+        <w:t>lm(</w:t>
+      </w:r>
+      <w:proofErr w:type="gramEnd"/>
+      <w:r>
+        <w:rPr>
+          <w:rFonts w:ascii="Lucida Console" w:eastAsia="Times New Roman" w:hAnsi="Lucida Console" w:cs="Courier New"/>
+          <w:color w:val="000000"/>
+          <w:sz w:val="20"/>
+          <w:szCs w:val="20"/>
+          <w:bdr w:val="none" w:sz="0" w:space="0" w:color="auto" w:frame="1"/>
+          <w:lang w:eastAsia="fr-FR"/>
+        </w:rPr>
+        <w:t xml:space="preserve">formula = total ~ </w:t>
+      </w:r>
+      <w:proofErr w:type="spellStart"/>
+      <w:r>
+        <w:rPr>
+          <w:rFonts w:ascii="Lucida Console" w:eastAsia="Times New Roman" w:hAnsi="Lucida Console" w:cs="Courier New"/>
+          <w:color w:val="000000"/>
+          <w:sz w:val="20"/>
+          <w:szCs w:val="20"/>
+          <w:bdr w:val="none" w:sz="0" w:space="0" w:color="auto" w:frame="1"/>
+          <w:lang w:eastAsia="fr-FR"/>
+        </w:rPr>
+        <w:t>nombre_declarations</w:t>
+      </w:r>
+      <w:proofErr w:type="spellEnd"/>
+      <w:r>
+        <w:rPr>
+          <w:rFonts w:ascii="Lucida Console" w:eastAsia="Times New Roman" w:hAnsi="Lucida Console" w:cs="Courier New"/>
+          <w:color w:val="000000"/>
+          <w:sz w:val="20"/>
+          <w:szCs w:val="20"/>
+          <w:bdr w:val="none" w:sz="0" w:space="0" w:color="auto" w:frame="1"/>
+          <w:lang w:eastAsia="fr-FR"/>
+        </w:rPr>
+        <w:t xml:space="preserve"> + </w:t>
+      </w:r>
+      <w:proofErr w:type="spellStart"/>
+      <w:r>
+        <w:rPr>
+          <w:rFonts w:ascii="Lucida Console" w:eastAsia="Times New Roman" w:hAnsi="Lucida Console" w:cs="Courier New"/>
+          <w:color w:val="000000"/>
+          <w:sz w:val="20"/>
+          <w:szCs w:val="20"/>
+          <w:bdr w:val="none" w:sz="0" w:space="0" w:color="auto" w:frame="1"/>
+          <w:lang w:eastAsia="fr-FR"/>
+        </w:rPr>
+        <w:t>superficie_aop</w:t>
+      </w:r>
+      <w:proofErr w:type="spellEnd"/>
+      <w:r>
+        <w:rPr>
+          <w:rFonts w:ascii="Lucida Console" w:eastAsia="Times New Roman" w:hAnsi="Lucida Console" w:cs="Courier New"/>
+          <w:color w:val="000000"/>
+          <w:sz w:val="20"/>
+          <w:szCs w:val="20"/>
+          <w:bdr w:val="none" w:sz="0" w:space="0" w:color="auto" w:frame="1"/>
+          <w:lang w:eastAsia="fr-FR"/>
+        </w:rPr>
+        <w:t xml:space="preserve"> + </w:t>
+      </w:r>
+      <w:proofErr w:type="spellStart"/>
+      <w:r>
+        <w:rPr>
+          <w:rFonts w:ascii="Lucida Console" w:eastAsia="Times New Roman" w:hAnsi="Lucida Console" w:cs="Courier New"/>
+          <w:color w:val="000000"/>
+          <w:sz w:val="20"/>
+          <w:szCs w:val="20"/>
+          <w:bdr w:val="none" w:sz="0" w:space="0" w:color="auto" w:frame="1"/>
+          <w:lang w:eastAsia="fr-FR"/>
+        </w:rPr>
+        <w:t>superficie_cognac</w:t>
+      </w:r>
+      <w:proofErr w:type="spellEnd"/>
+      <w:r>
+        <w:rPr>
+          <w:rFonts w:ascii="Lucida Console" w:eastAsia="Times New Roman" w:hAnsi="Lucida Console" w:cs="Courier New"/>
+          <w:color w:val="000000"/>
+          <w:sz w:val="20"/>
+          <w:szCs w:val="20"/>
+          <w:bdr w:val="none" w:sz="0" w:space="0" w:color="auto" w:frame="1"/>
+          <w:lang w:eastAsia="fr-FR"/>
+        </w:rPr>
+        <w:t xml:space="preserve"> + </w:t>
+      </w:r>
+    </w:p>
+    <w:p>
+      <w:pPr>
+        <w:shd w:val="clear" w:color="auto" w:fill="FFFFFF"/>
+        <w:tabs>
+          <w:tab w:val="left" w:pos="916"/>
+          <w:tab w:val="left" w:pos="1832"/>
+          <w:tab w:val="left" w:pos="2748"/>
+          <w:tab w:val="left" w:pos="3664"/>
+          <w:tab w:val="left" w:pos="4580"/>
+          <w:tab w:val="left" w:pos="5496"/>
+          <w:tab w:val="left" w:pos="6412"/>
+          <w:tab w:val="left" w:pos="7328"/>
+          <w:tab w:val="left" w:pos="8244"/>
+          <w:tab w:val="left" w:pos="9160"/>
+          <w:tab w:val="left" w:pos="10076"/>
+          <w:tab w:val="left" w:pos="10992"/>
+          <w:tab w:val="left" w:pos="11908"/>
+          <w:tab w:val="left" w:pos="12824"/>
+          <w:tab w:val="left" w:pos="13740"/>
+          <w:tab w:val="left" w:pos="14656"/>
+        </w:tabs>
+        <w:wordWrap w:val="0"/>
+        <w:spacing w:after="0" w:line="225" w:lineRule="atLeast"/>
+        <w:rPr>
+          <w:rFonts w:ascii="Lucida Console" w:eastAsia="Times New Roman" w:hAnsi="Lucida Console" w:cs="Courier New"/>
+          <w:color w:val="000000"/>
+          <w:sz w:val="20"/>
+          <w:szCs w:val="20"/>
+          <w:bdr w:val="none" w:sz="0" w:space="0" w:color="auto" w:frame="1"/>
+          <w:lang w:val="en-US" w:eastAsia="fr-FR"/>
+        </w:rPr>
+      </w:pPr>
+      <w:r>
+        <w:rPr>
+          <w:rFonts w:ascii="Lucida Console" w:eastAsia="Times New Roman" w:hAnsi="Lucida Console" w:cs="Courier New"/>
+          <w:color w:val="000000"/>
+          <w:sz w:val="20"/>
+          <w:szCs w:val="20"/>
+          <w:bdr w:val="none" w:sz="0" w:space="0" w:color="auto" w:frame="1"/>
+          <w:lang w:eastAsia="fr-FR"/>
+        </w:rPr>
+        <w:t xml:space="preserve">    </w:t>
+      </w:r>
+      <w:proofErr w:type="spellStart"/>
+      <w:r>
+        <w:rPr>
+          <w:rFonts w:ascii="Lucida Console" w:eastAsia="Times New Roman" w:hAnsi="Lucida Console" w:cs="Courier New"/>
+          <w:color w:val="000000"/>
+          <w:sz w:val="20"/>
+          <w:szCs w:val="20"/>
+          <w:bdr w:val="none" w:sz="0" w:space="0" w:color="auto" w:frame="1"/>
+          <w:lang w:val="en-US" w:eastAsia="fr-FR"/>
+        </w:rPr>
+        <w:t>superficie_igp</w:t>
+      </w:r>
+      <w:proofErr w:type="spellEnd"/>
+      <w:r>
+        <w:rPr>
+          <w:rFonts w:ascii="Lucida Console" w:eastAsia="Times New Roman" w:hAnsi="Lucida Console" w:cs="Courier New"/>
+          <w:color w:val="000000"/>
+          <w:sz w:val="20"/>
+          <w:szCs w:val="20"/>
+          <w:bdr w:val="none" w:sz="0" w:space="0" w:color="auto" w:frame="1"/>
+          <w:lang w:val="en-US" w:eastAsia="fr-FR"/>
+        </w:rPr>
+        <w:t xml:space="preserve"> + </w:t>
+      </w:r>
+      <w:proofErr w:type="spellStart"/>
+      <w:r>
+        <w:rPr>
+          <w:rFonts w:ascii="Lucida Console" w:eastAsia="Times New Roman" w:hAnsi="Lucida Console" w:cs="Courier New"/>
+          <w:color w:val="000000"/>
+          <w:sz w:val="20"/>
+          <w:szCs w:val="20"/>
+          <w:bdr w:val="none" w:sz="0" w:space="0" w:color="auto" w:frame="1"/>
+          <w:lang w:val="en-US" w:eastAsia="fr-FR"/>
+        </w:rPr>
+        <w:t>superficie_vsig</w:t>
+      </w:r>
+      <w:proofErr w:type="spellEnd"/>
+      <w:r>
+        <w:rPr>
+          <w:rFonts w:ascii="Lucida Console" w:eastAsia="Times New Roman" w:hAnsi="Lucida Console" w:cs="Courier New"/>
+          <w:color w:val="000000"/>
+          <w:sz w:val="20"/>
+          <w:szCs w:val="20"/>
+          <w:bdr w:val="none" w:sz="0" w:space="0" w:color="auto" w:frame="1"/>
+          <w:lang w:val="en-US" w:eastAsia="fr-FR"/>
+        </w:rPr>
+        <w:t xml:space="preserve">, data = </w:t>
+      </w:r>
+      <w:proofErr w:type="spellStart"/>
+      <w:r>
+        <w:rPr>
+          <w:rFonts w:ascii="Lucida Console" w:eastAsia="Times New Roman" w:hAnsi="Lucida Console" w:cs="Courier New"/>
+          <w:color w:val="000000"/>
+          <w:sz w:val="20"/>
+          <w:szCs w:val="20"/>
+          <w:bdr w:val="none" w:sz="0" w:space="0" w:color="auto" w:frame="1"/>
+          <w:lang w:val="en-US" w:eastAsia="fr-FR"/>
+        </w:rPr>
+        <w:t>Data_Vins</w:t>
+      </w:r>
+      <w:proofErr w:type="spellEnd"/>
+      <w:r>
+        <w:rPr>
+          <w:rFonts w:ascii="Lucida Console" w:eastAsia="Times New Roman" w:hAnsi="Lucida Console" w:cs="Courier New"/>
+          <w:color w:val="000000"/>
+          <w:sz w:val="20"/>
+          <w:szCs w:val="20"/>
+          <w:bdr w:val="none" w:sz="0" w:space="0" w:color="auto" w:frame="1"/>
+          <w:lang w:val="en-US" w:eastAsia="fr-FR"/>
+        </w:rPr>
+        <w:t>)</w:t>
+      </w:r>
+    </w:p>
+    <w:p>
+      <w:pPr>
+        <w:shd w:val="clear" w:color="auto" w:fill="FFFFFF"/>
+        <w:tabs>
+          <w:tab w:val="left" w:pos="916"/>
+          <w:tab w:val="left" w:pos="1832"/>
+          <w:tab w:val="left" w:pos="2748"/>
+          <w:tab w:val="left" w:pos="3664"/>
+          <w:tab w:val="left" w:pos="4580"/>
+          <w:tab w:val="left" w:pos="5496"/>
+          <w:tab w:val="left" w:pos="6412"/>
+          <w:tab w:val="left" w:pos="7328"/>
+          <w:tab w:val="left" w:pos="8244"/>
+          <w:tab w:val="left" w:pos="9160"/>
+          <w:tab w:val="left" w:pos="10076"/>
+          <w:tab w:val="left" w:pos="10992"/>
+          <w:tab w:val="left" w:pos="11908"/>
+          <w:tab w:val="left" w:pos="12824"/>
+          <w:tab w:val="left" w:pos="13740"/>
+          <w:tab w:val="left" w:pos="14656"/>
+        </w:tabs>
+        <w:wordWrap w:val="0"/>
+        <w:spacing w:after="0" w:line="225" w:lineRule="atLeast"/>
+        <w:rPr>
+          <w:rFonts w:ascii="Lucida Console" w:eastAsia="Times New Roman" w:hAnsi="Lucida Console" w:cs="Courier New"/>
+          <w:color w:val="000000"/>
+          <w:sz w:val="20"/>
+          <w:szCs w:val="20"/>
+          <w:bdr w:val="none" w:sz="0" w:space="0" w:color="auto" w:frame="1"/>
+          <w:lang w:val="en-US" w:eastAsia="fr-FR"/>
+        </w:rPr>
+      </w:pPr>
+    </w:p>
+    <w:p>
+      <w:pPr>
+        <w:shd w:val="clear" w:color="auto" w:fill="FFFFFF"/>
+        <w:tabs>
+          <w:tab w:val="left" w:pos="916"/>
+          <w:tab w:val="left" w:pos="1832"/>
+          <w:tab w:val="left" w:pos="2748"/>
+          <w:tab w:val="left" w:pos="3664"/>
+          <w:tab w:val="left" w:pos="4580"/>
+          <w:tab w:val="left" w:pos="5496"/>
+          <w:tab w:val="left" w:pos="6412"/>
+          <w:tab w:val="left" w:pos="7328"/>
+          <w:tab w:val="left" w:pos="8244"/>
+          <w:tab w:val="left" w:pos="9160"/>
+          <w:tab w:val="left" w:pos="10076"/>
+          <w:tab w:val="left" w:pos="10992"/>
+          <w:tab w:val="left" w:pos="11908"/>
+          <w:tab w:val="left" w:pos="12824"/>
+          <w:tab w:val="left" w:pos="13740"/>
+          <w:tab w:val="left" w:pos="14656"/>
+        </w:tabs>
+        <w:wordWrap w:val="0"/>
+        <w:spacing w:after="0" w:line="225" w:lineRule="atLeast"/>
+        <w:rPr>
+          <w:rFonts w:ascii="Lucida Console" w:eastAsia="Times New Roman" w:hAnsi="Lucida Console" w:cs="Courier New"/>
+          <w:color w:val="000000"/>
+          <w:sz w:val="20"/>
+          <w:szCs w:val="20"/>
+          <w:bdr w:val="none" w:sz="0" w:space="0" w:color="auto" w:frame="1"/>
+          <w:lang w:eastAsia="fr-FR"/>
+        </w:rPr>
+      </w:pPr>
+      <w:r>
+        <w:rPr>
+          <w:rFonts w:ascii="Lucida Console" w:eastAsia="Times New Roman" w:hAnsi="Lucida Console" w:cs="Courier New"/>
+          <w:color w:val="000000"/>
+          <w:sz w:val="20"/>
+          <w:szCs w:val="20"/>
+          <w:bdr w:val="none" w:sz="0" w:space="0" w:color="auto" w:frame="1"/>
+          <w:lang w:eastAsia="fr-FR"/>
+        </w:rPr>
+        <w:t>Coefficients:</w:t>
+      </w:r>
+    </w:p>
+    <w:p>
+      <w:pPr>
+        <w:shd w:val="clear" w:color="auto" w:fill="FFFFFF"/>
+        <w:tabs>
+          <w:tab w:val="left" w:pos="916"/>
+          <w:tab w:val="left" w:pos="1832"/>
+          <w:tab w:val="left" w:pos="2748"/>
+          <w:tab w:val="left" w:pos="3664"/>
+          <w:tab w:val="left" w:pos="4580"/>
+          <w:tab w:val="left" w:pos="5496"/>
+          <w:tab w:val="left" w:pos="6412"/>
+          <w:tab w:val="left" w:pos="7328"/>
+          <w:tab w:val="left" w:pos="8244"/>
+          <w:tab w:val="left" w:pos="9160"/>
+          <w:tab w:val="left" w:pos="10076"/>
+          <w:tab w:val="left" w:pos="10992"/>
+          <w:tab w:val="left" w:pos="11908"/>
+          <w:tab w:val="left" w:pos="12824"/>
+          <w:tab w:val="left" w:pos="13740"/>
+          <w:tab w:val="left" w:pos="14656"/>
+        </w:tabs>
+        <w:wordWrap w:val="0"/>
+        <w:spacing w:after="0" w:line="225" w:lineRule="atLeast"/>
+        <w:rPr>
+          <w:rFonts w:ascii="Lucida Console" w:eastAsia="Times New Roman" w:hAnsi="Lucida Console" w:cs="Courier New"/>
+          <w:color w:val="000000"/>
+          <w:sz w:val="20"/>
+          <w:szCs w:val="20"/>
+          <w:bdr w:val="none" w:sz="0" w:space="0" w:color="auto" w:frame="1"/>
+          <w:lang w:eastAsia="fr-FR"/>
+        </w:rPr>
+      </w:pPr>
+      <w:r>
+        <w:rPr>
+          <w:rFonts w:ascii="Lucida Console" w:eastAsia="Times New Roman" w:hAnsi="Lucida Console" w:cs="Courier New"/>
+          <w:color w:val="000000"/>
+          <w:sz w:val="20"/>
+          <w:szCs w:val="20"/>
+          <w:bdr w:val="none" w:sz="0" w:space="0" w:color="auto" w:frame="1"/>
+          <w:lang w:eastAsia="fr-FR"/>
+        </w:rPr>
+        <w:t xml:space="preserve">        (</w:t>
+      </w:r>
+      <w:proofErr w:type="spellStart"/>
+      <w:r>
+        <w:rPr>
+          <w:rFonts w:ascii="Lucida Console" w:eastAsia="Times New Roman" w:hAnsi="Lucida Console" w:cs="Courier New"/>
+          <w:color w:val="000000"/>
+          <w:sz w:val="20"/>
+          <w:szCs w:val="20"/>
+          <w:bdr w:val="none" w:sz="0" w:space="0" w:color="auto" w:frame="1"/>
+          <w:lang w:eastAsia="fr-FR"/>
+        </w:rPr>
+        <w:t>Intercept</w:t>
+      </w:r>
+      <w:proofErr w:type="spellEnd"/>
+      <w:r>
+        <w:rPr>
+          <w:rFonts w:ascii="Lucida Console" w:eastAsia="Times New Roman" w:hAnsi="Lucida Console" w:cs="Courier New"/>
+          <w:color w:val="000000"/>
+          <w:sz w:val="20"/>
+          <w:szCs w:val="20"/>
+          <w:bdr w:val="none" w:sz="0" w:space="0" w:color="auto" w:frame="1"/>
+          <w:lang w:eastAsia="fr-FR"/>
+        </w:rPr>
+        <w:t xml:space="preserve">)  </w:t>
+      </w:r>
+      <w:proofErr w:type="spellStart"/>
+      <w:r>
+        <w:rPr>
+          <w:rFonts w:ascii="Lucida Console" w:eastAsia="Times New Roman" w:hAnsi="Lucida Console" w:cs="Courier New"/>
+          <w:color w:val="000000"/>
+          <w:sz w:val="20"/>
+          <w:szCs w:val="20"/>
+          <w:bdr w:val="none" w:sz="0" w:space="0" w:color="auto" w:frame="1"/>
+          <w:lang w:eastAsia="fr-FR"/>
+        </w:rPr>
+        <w:t>nombre_declarations</w:t>
+      </w:r>
+      <w:proofErr w:type="spellEnd"/>
+      <w:r>
+        <w:rPr>
+          <w:rFonts w:ascii="Lucida Console" w:eastAsia="Times New Roman" w:hAnsi="Lucida Console" w:cs="Courier New"/>
+          <w:color w:val="000000"/>
+          <w:sz w:val="20"/>
+          <w:szCs w:val="20"/>
+          <w:bdr w:val="none" w:sz="0" w:space="0" w:color="auto" w:frame="1"/>
+          <w:lang w:eastAsia="fr-FR"/>
+        </w:rPr>
+        <w:t xml:space="preserve">       </w:t>
+      </w:r>
+      <w:proofErr w:type="spellStart"/>
+      <w:r>
+        <w:rPr>
+          <w:rFonts w:ascii="Lucida Console" w:eastAsia="Times New Roman" w:hAnsi="Lucida Console" w:cs="Courier New"/>
+          <w:color w:val="000000"/>
+          <w:sz w:val="20"/>
+          <w:szCs w:val="20"/>
+          <w:bdr w:val="none" w:sz="0" w:space="0" w:color="auto" w:frame="1"/>
+          <w:lang w:eastAsia="fr-FR"/>
+        </w:rPr>
+        <w:t>superficie_aop</w:t>
+      </w:r>
+      <w:proofErr w:type="spellEnd"/>
+      <w:r>
+        <w:rPr>
+          <w:rFonts w:ascii="Lucida Console" w:eastAsia="Times New Roman" w:hAnsi="Lucida Console" w:cs="Courier New"/>
+          <w:color w:val="000000"/>
+          <w:sz w:val="20"/>
+          <w:szCs w:val="20"/>
+          <w:bdr w:val="none" w:sz="0" w:space="0" w:color="auto" w:frame="1"/>
+          <w:lang w:eastAsia="fr-FR"/>
+        </w:rPr>
+        <w:t xml:space="preserve">    </w:t>
+      </w:r>
+      <w:proofErr w:type="spellStart"/>
+      <w:r>
+        <w:rPr>
+          <w:rFonts w:ascii="Lucida Console" w:eastAsia="Times New Roman" w:hAnsi="Lucida Console" w:cs="Courier New"/>
+          <w:color w:val="000000"/>
+          <w:sz w:val="20"/>
+          <w:szCs w:val="20"/>
+          <w:bdr w:val="none" w:sz="0" w:space="0" w:color="auto" w:frame="1"/>
+          <w:lang w:eastAsia="fr-FR"/>
+        </w:rPr>
+        <w:t>superficie_cognac</w:t>
+      </w:r>
+      <w:proofErr w:type="spellEnd"/>
+      <w:r>
+        <w:rPr>
+          <w:rFonts w:ascii="Lucida Console" w:eastAsia="Times New Roman" w:hAnsi="Lucida Console" w:cs="Courier New"/>
+          <w:color w:val="000000"/>
+          <w:sz w:val="20"/>
+          <w:szCs w:val="20"/>
+          <w:bdr w:val="none" w:sz="0" w:space="0" w:color="auto" w:frame="1"/>
+          <w:lang w:eastAsia="fr-FR"/>
+        </w:rPr>
+        <w:t xml:space="preserve">  </w:t>
+      </w:r>
+    </w:p>
+    <w:p>
+      <w:pPr>
+        <w:shd w:val="clear" w:color="auto" w:fill="FFFFFF"/>
+        <w:tabs>
+          <w:tab w:val="left" w:pos="916"/>
+          <w:tab w:val="left" w:pos="1832"/>
+          <w:tab w:val="left" w:pos="2748"/>
+          <w:tab w:val="left" w:pos="3664"/>
+          <w:tab w:val="left" w:pos="4580"/>
+          <w:tab w:val="left" w:pos="5496"/>
+          <w:tab w:val="left" w:pos="6412"/>
+          <w:tab w:val="left" w:pos="7328"/>
+          <w:tab w:val="left" w:pos="8244"/>
+          <w:tab w:val="left" w:pos="9160"/>
+          <w:tab w:val="left" w:pos="10076"/>
+          <w:tab w:val="left" w:pos="10992"/>
+          <w:tab w:val="left" w:pos="11908"/>
+          <w:tab w:val="left" w:pos="12824"/>
+          <w:tab w:val="left" w:pos="13740"/>
+          <w:tab w:val="left" w:pos="14656"/>
+        </w:tabs>
+        <w:wordWrap w:val="0"/>
+        <w:spacing w:after="0" w:line="225" w:lineRule="atLeast"/>
+        <w:rPr>
+          <w:rFonts w:ascii="Lucida Console" w:eastAsia="Times New Roman" w:hAnsi="Lucida Console" w:cs="Courier New"/>
+          <w:color w:val="000000"/>
+          <w:sz w:val="20"/>
+          <w:szCs w:val="20"/>
+          <w:bdr w:val="none" w:sz="0" w:space="0" w:color="auto" w:frame="1"/>
+          <w:lang w:eastAsia="fr-FR"/>
+        </w:rPr>
+      </w:pPr>
+      <w:r>
+        <w:rPr>
+          <w:rFonts w:ascii="Lucida Console" w:eastAsia="Times New Roman" w:hAnsi="Lucida Console" w:cs="Courier New"/>
+          <w:color w:val="000000"/>
+          <w:sz w:val="20"/>
+          <w:szCs w:val="20"/>
+          <w:bdr w:val="none" w:sz="0" w:space="0" w:color="auto" w:frame="1"/>
+          <w:lang w:eastAsia="fr-FR"/>
+        </w:rPr>
+        <w:t xml:space="preserve">          -38053.84                62.67                42.42               119.48  </w:t>
+      </w:r>
+    </w:p>
+    <w:p>
+      <w:pPr>
+        <w:shd w:val="clear" w:color="auto" w:fill="FFFFFF"/>
+        <w:tabs>
+          <w:tab w:val="left" w:pos="916"/>
+          <w:tab w:val="left" w:pos="1832"/>
+          <w:tab w:val="left" w:pos="2748"/>
+          <w:tab w:val="left" w:pos="3664"/>
+          <w:tab w:val="left" w:pos="4580"/>
+          <w:tab w:val="left" w:pos="5496"/>
+          <w:tab w:val="left" w:pos="6412"/>
+          <w:tab w:val="left" w:pos="7328"/>
+          <w:tab w:val="left" w:pos="8244"/>
+          <w:tab w:val="left" w:pos="9160"/>
+          <w:tab w:val="left" w:pos="10076"/>
+          <w:tab w:val="left" w:pos="10992"/>
+          <w:tab w:val="left" w:pos="11908"/>
+          <w:tab w:val="left" w:pos="12824"/>
+          <w:tab w:val="left" w:pos="13740"/>
+          <w:tab w:val="left" w:pos="14656"/>
+        </w:tabs>
+        <w:wordWrap w:val="0"/>
+        <w:spacing w:after="0" w:line="225" w:lineRule="atLeast"/>
+        <w:rPr>
+          <w:rFonts w:ascii="Lucida Console" w:eastAsia="Times New Roman" w:hAnsi="Lucida Console" w:cs="Courier New"/>
+          <w:color w:val="000000"/>
+          <w:sz w:val="20"/>
+          <w:szCs w:val="20"/>
+          <w:bdr w:val="none" w:sz="0" w:space="0" w:color="auto" w:frame="1"/>
+          <w:lang w:eastAsia="fr-FR"/>
+        </w:rPr>
+      </w:pPr>
+      <w:r>
+        <w:rPr>
+          <w:rFonts w:ascii="Lucida Console" w:eastAsia="Times New Roman" w:hAnsi="Lucida Console" w:cs="Courier New"/>
+          <w:color w:val="000000"/>
+          <w:sz w:val="20"/>
+          <w:szCs w:val="20"/>
+          <w:bdr w:val="none" w:sz="0" w:space="0" w:color="auto" w:frame="1"/>
+          <w:lang w:eastAsia="fr-FR"/>
+        </w:rPr>
+        <w:t xml:space="preserve">     </w:t>
+      </w:r>
+      <w:proofErr w:type="spellStart"/>
+      <w:proofErr w:type="gramStart"/>
+      <w:r>
+        <w:rPr>
+          <w:rFonts w:ascii="Lucida Console" w:eastAsia="Times New Roman" w:hAnsi="Lucida Console" w:cs="Courier New"/>
+          <w:color w:val="000000"/>
+          <w:sz w:val="20"/>
+          <w:szCs w:val="20"/>
+          <w:bdr w:val="none" w:sz="0" w:space="0" w:color="auto" w:frame="1"/>
+          <w:lang w:eastAsia="fr-FR"/>
+        </w:rPr>
+        <w:t>superficie_igp</w:t>
+      </w:r>
+      <w:proofErr w:type="spellEnd"/>
+      <w:proofErr w:type="gramEnd"/>
+      <w:r>
+        <w:rPr>
+          <w:rFonts w:ascii="Lucida Console" w:eastAsia="Times New Roman" w:hAnsi="Lucida Console" w:cs="Courier New"/>
+          <w:color w:val="000000"/>
+          <w:sz w:val="20"/>
+          <w:szCs w:val="20"/>
+          <w:bdr w:val="none" w:sz="0" w:space="0" w:color="auto" w:frame="1"/>
+          <w:lang w:eastAsia="fr-FR"/>
+        </w:rPr>
+        <w:t xml:space="preserve">      </w:t>
+      </w:r>
+      <w:proofErr w:type="spellStart"/>
+      <w:r>
+        <w:rPr>
+          <w:rFonts w:ascii="Lucida Console" w:eastAsia="Times New Roman" w:hAnsi="Lucida Console" w:cs="Courier New"/>
+          <w:color w:val="000000"/>
+          <w:sz w:val="20"/>
+          <w:szCs w:val="20"/>
+          <w:bdr w:val="none" w:sz="0" w:space="0" w:color="auto" w:frame="1"/>
+          <w:lang w:eastAsia="fr-FR"/>
+        </w:rPr>
+        <w:t>superficie_vsig</w:t>
+      </w:r>
+      <w:proofErr w:type="spellEnd"/>
+      <w:r>
+        <w:rPr>
+          <w:rFonts w:ascii="Lucida Console" w:eastAsia="Times New Roman" w:hAnsi="Lucida Console" w:cs="Courier New"/>
+          <w:color w:val="000000"/>
+          <w:sz w:val="20"/>
+          <w:szCs w:val="20"/>
+          <w:bdr w:val="none" w:sz="0" w:space="0" w:color="auto" w:frame="1"/>
+          <w:lang w:eastAsia="fr-FR"/>
+        </w:rPr>
+        <w:t xml:space="preserve">  </w:t>
+      </w:r>
+    </w:p>
+    <w:p>
+      <w:pPr>
+        <w:shd w:val="clear" w:color="auto" w:fill="FFFFFF"/>
+        <w:tabs>
+          <w:tab w:val="left" w:pos="916"/>
+          <w:tab w:val="left" w:pos="1832"/>
+          <w:tab w:val="left" w:pos="2748"/>
+          <w:tab w:val="left" w:pos="3664"/>
+          <w:tab w:val="left" w:pos="4580"/>
+          <w:tab w:val="left" w:pos="5496"/>
+          <w:tab w:val="left" w:pos="6412"/>
+          <w:tab w:val="left" w:pos="7328"/>
+          <w:tab w:val="left" w:pos="8244"/>
+          <w:tab w:val="left" w:pos="9160"/>
+          <w:tab w:val="left" w:pos="10076"/>
+          <w:tab w:val="left" w:pos="10992"/>
+          <w:tab w:val="left" w:pos="11908"/>
+          <w:tab w:val="left" w:pos="12824"/>
+          <w:tab w:val="left" w:pos="13740"/>
+          <w:tab w:val="left" w:pos="14656"/>
+        </w:tabs>
+        <w:wordWrap w:val="0"/>
+        <w:spacing w:after="0" w:line="225" w:lineRule="atLeast"/>
+        <w:rPr>
+          <w:rFonts w:ascii="Lucida Console" w:eastAsia="Times New Roman" w:hAnsi="Lucida Console" w:cs="Courier New"/>
+          <w:color w:val="000000"/>
+          <w:sz w:val="20"/>
+          <w:szCs w:val="20"/>
+          <w:lang w:eastAsia="fr-FR"/>
+        </w:rPr>
+      </w:pPr>
+      <w:r>
+        <w:rPr>
+          <w:rFonts w:ascii="Lucida Console" w:eastAsia="Times New Roman" w:hAnsi="Lucida Console" w:cs="Courier New"/>
+          <w:color w:val="000000"/>
+          <w:sz w:val="20"/>
+          <w:szCs w:val="20"/>
+          <w:bdr w:val="none" w:sz="0" w:space="0" w:color="auto" w:frame="1"/>
+          <w:lang w:eastAsia="fr-FR"/>
+        </w:rPr>
+        <w:t xml:space="preserve">              50.51               201.00  </w:t>
+      </w:r>
+    </w:p>
+    <w:p>
+      <w:pPr>
+        <w:ind w:firstLine="708"/>
+        <w:jc w:val="both"/>
+      </w:pPr>
+    </w:p>
+    <w:p>
+      <w:pPr>
+        <w:ind w:firstLine="708"/>
+        <w:jc w:val="both"/>
+      </w:pPr>
+      <w:r>
+        <w:t>Le meilleur modèle selon ce critère serait donc celui qui inclue toutes les variables quantitatives ne concernant pas directement la production, sauf la superficie totale</w:t>
+      </w:r>
+      <w:r>
+        <w:t xml:space="preserve"> qui est donc un </w:t>
+      </w:r>
+      <w:proofErr w:type="spellStart"/>
+      <w:r>
+        <w:t>surparamètre</w:t>
+      </w:r>
+      <w:proofErr w:type="spellEnd"/>
+      <w:r>
+        <w:t xml:space="preserve">. Nous pourrions la formaliser comme ceci : </w:t>
+      </w:r>
+    </w:p>
+    <w:p>
+      <w:pPr>
+        <w:ind w:firstLine="708"/>
+        <w:jc w:val="both"/>
+      </w:pPr>
+      <m:oMathPara>
+        <m:oMath>
+          <m:sSub>
+            <m:sSubPr>
+              <m:ctrlPr>
+                <w:rPr>
+                  <w:rFonts w:ascii="Cambria Math" w:hAnsi="Cambria Math"/>
+                  <w:i/>
+                </w:rPr>
+              </m:ctrlPr>
+            </m:sSubPr>
+            <m:e>
+              <m:r>
+                <w:rPr>
+                  <w:rFonts w:ascii="Cambria Math" w:hAnsi="Cambria Math"/>
+                </w:rPr>
+                <m:t>Y</m:t>
+              </m:r>
+            </m:e>
+            <m:sub>
+              <m:r>
+                <w:rPr>
+                  <w:rFonts w:ascii="Cambria Math" w:hAnsi="Cambria Math"/>
+                </w:rPr>
+                <m:t>i</m:t>
+              </m:r>
+            </m:sub>
+          </m:sSub>
+          <m:r>
+            <w:rPr>
+              <w:rFonts w:ascii="Cambria Math" w:hAnsi="Cambria Math"/>
+            </w:rPr>
+            <m:t>=</m:t>
+          </m:r>
+          <m:sSub>
+            <m:sSubPr>
+              <m:ctrlPr>
+                <w:rPr>
+                  <w:rFonts w:ascii="Cambria Math" w:hAnsi="Cambria Math"/>
+                  <w:i/>
+                </w:rPr>
+              </m:ctrlPr>
+            </m:sSubPr>
+            <m:e>
+              <m:r>
+                <w:rPr>
+                  <w:rFonts w:ascii="Cambria Math" w:hAnsi="Cambria Math"/>
+                </w:rPr>
+                <m:t>β</m:t>
+              </m:r>
+            </m:e>
+            <m:sub>
+              <m:r>
+                <w:rPr>
+                  <w:rFonts w:ascii="Cambria Math" w:hAnsi="Cambria Math"/>
+                </w:rPr>
+                <m:t>0</m:t>
+              </m:r>
+            </m:sub>
+          </m:sSub>
+          <m:r>
+            <w:rPr>
+              <w:rFonts w:ascii="Cambria Math" w:hAnsi="Cambria Math"/>
+            </w:rPr>
+            <m:t>+</m:t>
+          </m:r>
+          <m:sSub>
+            <m:sSubPr>
+              <m:ctrlPr>
+                <w:rPr>
+                  <w:rFonts w:ascii="Cambria Math" w:hAnsi="Cambria Math"/>
+                  <w:i/>
+                </w:rPr>
+              </m:ctrlPr>
+            </m:sSubPr>
+            <m:e>
+              <m:r>
+                <w:rPr>
+                  <w:rFonts w:ascii="Cambria Math" w:hAnsi="Cambria Math"/>
+                </w:rPr>
+                <m:t>β</m:t>
+              </m:r>
+            </m:e>
+            <m:sub>
+              <m:r>
+                <w:rPr>
+                  <w:rFonts w:ascii="Cambria Math" w:hAnsi="Cambria Math"/>
+                </w:rPr>
+                <m:t>1</m:t>
+              </m:r>
+            </m:sub>
+          </m:sSub>
+          <m:sSub>
+            <m:sSubPr>
+              <m:ctrlPr>
+                <w:rPr>
+                  <w:rFonts w:ascii="Cambria Math" w:hAnsi="Cambria Math"/>
+                  <w:i/>
+                </w:rPr>
+              </m:ctrlPr>
+            </m:sSubPr>
+            <m:e>
+              <m:r>
+                <w:rPr>
+                  <w:rFonts w:ascii="Cambria Math" w:hAnsi="Cambria Math"/>
+                </w:rPr>
+                <m:t>x</m:t>
+              </m:r>
+            </m:e>
+            <m:sub>
+              <m:r>
+                <w:rPr>
+                  <w:rFonts w:ascii="Cambria Math" w:hAnsi="Cambria Math"/>
+                </w:rPr>
+                <m:t>i,1</m:t>
+              </m:r>
+            </m:sub>
+          </m:sSub>
+          <m:r>
+            <w:rPr>
+              <w:rFonts w:ascii="Cambria Math" w:hAnsi="Cambria Math"/>
+            </w:rPr>
+            <m:t>+</m:t>
+          </m:r>
+          <m:sSub>
+            <m:sSubPr>
+              <m:ctrlPr>
+                <w:rPr>
+                  <w:rFonts w:ascii="Cambria Math" w:hAnsi="Cambria Math"/>
+                  <w:i/>
+                </w:rPr>
+              </m:ctrlPr>
+            </m:sSubPr>
+            <m:e>
+              <m:r>
+                <w:rPr>
+                  <w:rFonts w:ascii="Cambria Math" w:hAnsi="Cambria Math"/>
+                </w:rPr>
+                <m:t>β</m:t>
+              </m:r>
+            </m:e>
+            <m:sub>
+              <m:r>
+                <w:rPr>
+                  <w:rFonts w:ascii="Cambria Math" w:hAnsi="Cambria Math"/>
+                </w:rPr>
+                <m:t>2</m:t>
+              </m:r>
+            </m:sub>
+          </m:sSub>
+          <m:sSub>
+            <m:sSubPr>
+              <m:ctrlPr>
+                <w:rPr>
+                  <w:rFonts w:ascii="Cambria Math" w:hAnsi="Cambria Math"/>
+                  <w:i/>
+                </w:rPr>
+              </m:ctrlPr>
+            </m:sSubPr>
+            <m:e>
+              <m:r>
+                <w:rPr>
+                  <w:rFonts w:ascii="Cambria Math" w:hAnsi="Cambria Math"/>
+                </w:rPr>
+                <m:t>x</m:t>
+              </m:r>
+            </m:e>
+            <m:sub>
+              <m:r>
+                <w:rPr>
+                  <w:rFonts w:ascii="Cambria Math" w:hAnsi="Cambria Math"/>
+                </w:rPr>
+                <m:t>i,</m:t>
+              </m:r>
+              <m:r>
+                <w:rPr>
+                  <w:rFonts w:ascii="Cambria Math" w:hAnsi="Cambria Math"/>
+                </w:rPr>
+                <m:t>2</m:t>
+              </m:r>
+            </m:sub>
+          </m:sSub>
+          <m:r>
+            <w:rPr>
+              <w:rFonts w:ascii="Cambria Math" w:hAnsi="Cambria Math"/>
+            </w:rPr>
+            <m:t>+…+</m:t>
+          </m:r>
+          <m:sSub>
+            <m:sSubPr>
+              <m:ctrlPr>
+                <w:rPr>
+                  <w:rFonts w:ascii="Cambria Math" w:hAnsi="Cambria Math"/>
+                  <w:i/>
+                </w:rPr>
+              </m:ctrlPr>
+            </m:sSubPr>
+            <m:e>
+              <m:r>
+                <w:rPr>
+                  <w:rFonts w:ascii="Cambria Math" w:hAnsi="Cambria Math"/>
+                </w:rPr>
+                <m:t>β</m:t>
+              </m:r>
+            </m:e>
+            <m:sub>
+              <m:r>
+                <w:rPr>
+                  <w:rFonts w:ascii="Cambria Math" w:hAnsi="Cambria Math"/>
+                </w:rPr>
+                <m:t>p</m:t>
+              </m:r>
+            </m:sub>
+          </m:sSub>
+          <m:sSub>
+            <m:sSubPr>
+              <m:ctrlPr>
+                <w:rPr>
+                  <w:rFonts w:ascii="Cambria Math" w:hAnsi="Cambria Math"/>
+                  <w:i/>
+                </w:rPr>
+              </m:ctrlPr>
+            </m:sSubPr>
+            <m:e>
+              <m:r>
+                <w:rPr>
+                  <w:rFonts w:ascii="Cambria Math" w:hAnsi="Cambria Math"/>
+                </w:rPr>
+                <m:t>x</m:t>
+              </m:r>
+            </m:e>
+            <m:sub>
+              <m:r>
+                <w:rPr>
+                  <w:rFonts w:ascii="Cambria Math" w:hAnsi="Cambria Math"/>
+                </w:rPr>
+                <m:t>i,</m:t>
+              </m:r>
+              <m:r>
+                <w:rPr>
+                  <w:rFonts w:ascii="Cambria Math" w:hAnsi="Cambria Math"/>
+                </w:rPr>
+                <m:t>p</m:t>
+              </m:r>
+            </m:sub>
+          </m:sSub>
+          <m:r>
+            <w:rPr>
+              <w:rFonts w:ascii="Cambria Math" w:hAnsi="Cambria Math"/>
+            </w:rPr>
+            <m:t>+</m:t>
+          </m:r>
+          <m:sSub>
+            <m:sSubPr>
+              <m:ctrlPr>
+                <w:rPr>
+                  <w:rFonts w:ascii="Cambria Math" w:hAnsi="Cambria Math"/>
+                  <w:i/>
+                </w:rPr>
+              </m:ctrlPr>
+            </m:sSubPr>
+            <m:e>
+              <m:r>
+                <w:rPr>
+                  <w:rFonts w:ascii="Cambria Math" w:hAnsi="Cambria Math"/>
+                </w:rPr>
+                <m:t>E</m:t>
+              </m:r>
+            </m:e>
+            <m:sub>
+              <m:r>
+                <w:rPr>
+                  <w:rFonts w:ascii="Cambria Math" w:hAnsi="Cambria Math"/>
+                </w:rPr>
+                <m:t>i</m:t>
+              </m:r>
+            </m:sub>
+          </m:sSub>
+        </m:oMath>
+      </m:oMathPara>
+    </w:p>
+    <w:p>
+      <w:pPr>
+        <w:jc w:val="both"/>
+      </w:pPr>
+      <w:r>
+        <w:t>Où :</w:t>
+      </w:r>
+    </w:p>
+    <w:p>
+      <w:pPr>
+        <w:pStyle w:val="Paragraphedeliste"/>
+        <w:numPr>
+          <w:ilvl w:val="0"/>
+          <w:numId w:val="11"/>
+        </w:numPr>
+        <w:jc w:val="both"/>
+      </w:pPr>
+      <w:r>
+        <w:t>Y</w:t>
+      </w:r>
+      <w:r>
+        <w:rPr>
+          <w:vertAlign w:val="subscript"/>
+        </w:rPr>
+        <w:t>i</w:t>
+      </w:r>
+      <w:r>
+        <w:rPr>
+          <w:vertAlign w:val="subscript"/>
+        </w:rPr>
+        <w:t> </w:t>
+      </w:r>
+      <w:r>
+        <w:t>: La variable aléatoire modélisant la production vinicole totale du département i,</w:t>
+      </w:r>
+    </w:p>
+    <w:p>
+      <w:pPr>
+        <w:pStyle w:val="Paragraphedeliste"/>
+        <w:numPr>
+          <w:ilvl w:val="0"/>
+          <w:numId w:val="11"/>
+        </w:numPr>
+        <w:jc w:val="both"/>
+      </w:pPr>
+      <m:oMath>
+        <m:sSub>
+          <m:sSubPr>
+            <m:ctrlPr>
+              <w:rPr>
+                <w:rFonts w:ascii="Cambria Math" w:hAnsi="Cambria Math"/>
+                <w:i/>
+              </w:rPr>
+            </m:ctrlPr>
+          </m:sSubPr>
+          <m:e>
+            <m:r>
+              <w:rPr>
+                <w:rFonts w:ascii="Cambria Math" w:hAnsi="Cambria Math"/>
+              </w:rPr>
+              <m:t>x</m:t>
+            </m:r>
+          </m:e>
+          <m:sub>
+            <m:r>
+              <w:rPr>
+                <w:rFonts w:ascii="Cambria Math" w:hAnsi="Cambria Math"/>
+              </w:rPr>
+              <m:t>i,</m:t>
+            </m:r>
+            <m:r>
+              <w:rPr>
+                <w:rFonts w:ascii="Cambria Math" w:hAnsi="Cambria Math"/>
+              </w:rPr>
+              <m:t>k</m:t>
+            </m:r>
+          </m:sub>
+        </m:sSub>
+      </m:oMath>
+      <w:r>
+        <w:t>: La valeur de la k-</w:t>
+      </w:r>
+      <w:proofErr w:type="spellStart"/>
+      <w:r>
+        <w:t>ème</w:t>
+      </w:r>
+      <w:proofErr w:type="spellEnd"/>
+      <w:r>
+        <w:t xml:space="preserve"> variable pour le département i. Ici, </w:t>
+      </w:r>
+      <m:oMath>
+        <m:r>
+          <w:rPr>
+            <w:rFonts w:ascii="Cambria Math" w:hAnsi="Cambria Math"/>
+          </w:rPr>
+          <m:t>k∈[1;6]</m:t>
+        </m:r>
+      </m:oMath>
+    </w:p>
+    <w:p>
+      <w:pPr>
+        <w:pStyle w:val="Paragraphedeliste"/>
+        <w:numPr>
+          <w:ilvl w:val="0"/>
+          <w:numId w:val="11"/>
+        </w:numPr>
+        <w:jc w:val="both"/>
+      </w:pPr>
+      <w:proofErr w:type="spellStart"/>
+      <w:r>
+        <w:t>Ei</w:t>
+      </w:r>
+      <w:proofErr w:type="spellEnd"/>
+      <w:r>
+        <w:t xml:space="preserve"> : Les erreurs résiduelles standards. Elles sont toutes </w:t>
+      </w:r>
+      <w:proofErr w:type="spellStart"/>
+      <w:r>
+        <w:t>iid</w:t>
+      </w:r>
+      <w:proofErr w:type="spellEnd"/>
+      <w:r>
+        <w:t xml:space="preserve"> </w:t>
+      </w:r>
+      <m:oMath>
+        <m:r>
+          <w:rPr>
+            <w:rFonts w:ascii="Cambria Math" w:eastAsiaTheme="minorEastAsia" w:hAnsi="Cambria Math"/>
+          </w:rPr>
+          <m:t>N</m:t>
+        </m:r>
+        <m:d>
+          <m:dPr>
+            <m:ctrlPr>
+              <w:rPr>
+                <w:rFonts w:ascii="Cambria Math" w:eastAsiaTheme="minorEastAsia" w:hAnsi="Cambria Math"/>
+                <w:i/>
+              </w:rPr>
+            </m:ctrlPr>
+          </m:dPr>
+          <m:e>
+            <m:r>
+              <w:rPr>
+                <w:rFonts w:ascii="Cambria Math" w:eastAsiaTheme="minorEastAsia" w:hAnsi="Cambria Math"/>
+              </w:rPr>
+              <m:t>0,</m:t>
+            </m:r>
+            <m:sSup>
+              <m:sSupPr>
+                <m:ctrlPr>
+                  <w:rPr>
+                    <w:rFonts w:ascii="Cambria Math" w:eastAsiaTheme="minorEastAsia" w:hAnsi="Cambria Math"/>
+                    <w:i/>
+                  </w:rPr>
+                </m:ctrlPr>
+              </m:sSupPr>
+              <m:e>
+                <m:r>
+                  <w:rPr>
+                    <w:rFonts w:ascii="Cambria Math" w:eastAsiaTheme="minorEastAsia" w:hAnsi="Cambria Math"/>
+                  </w:rPr>
+                  <m:t>σ</m:t>
+                </m:r>
+              </m:e>
+              <m:sup>
+                <m:r>
+                  <w:rPr>
+                    <w:rFonts w:ascii="Cambria Math" w:eastAsiaTheme="minorEastAsia" w:hAnsi="Cambria Math"/>
+                  </w:rPr>
+                  <m:t>2</m:t>
+                </m:r>
+              </m:sup>
+            </m:sSup>
+          </m:e>
+        </m:d>
+      </m:oMath>
+      <w:r>
+        <w:rPr>
+          <w:rFonts w:eastAsiaTheme="minorEastAsia"/>
+        </w:rPr>
+        <w:t xml:space="preserve"> avec </w:t>
+      </w:r>
+      <m:oMath>
+        <m:r>
+          <w:rPr>
+            <w:rFonts w:ascii="Cambria Math" w:hAnsi="Cambria Math"/>
+          </w:rPr>
+          <m:t>i∈[1;79</m:t>
+        </m:r>
+        <m:r>
+          <w:rPr>
+            <w:rFonts w:ascii="Cambria Math" w:hAnsi="Cambria Math"/>
+          </w:rPr>
+          <m:t>]</m:t>
+        </m:r>
+      </m:oMath>
+    </w:p>
+    <w:p>
+      <w:pPr>
+        <w:ind w:firstLine="708"/>
+        <w:jc w:val="both"/>
+      </w:pPr>
+      <w:r>
+        <w:t xml:space="preserve">Nous avons quand même quelques doutes par rapport à ce modèle. Est-il vraiment utile de garder toutes ces variables modélisant les superficies alors que la variable </w:t>
+      </w:r>
+      <w:r>
+        <w:rPr>
+          <w:i/>
+        </w:rPr>
+        <w:t>superficie</w:t>
+      </w:r>
+      <w:r>
+        <w:t xml:space="preserve"> les intègre toutes ? </w:t>
+      </w:r>
+    </w:p>
+    <w:p>
+      <w:pPr>
+        <w:pStyle w:val="Titre2"/>
+        <w:numPr>
+          <w:ilvl w:val="0"/>
+          <w:numId w:val="9"/>
+        </w:numPr>
+      </w:pPr>
+      <w:r>
+        <w:t>Ergonomie du modèle</w:t>
+      </w:r>
+    </w:p>
+    <w:p>
+      <w:pPr>
+        <w:ind w:firstLine="708"/>
+        <w:jc w:val="both"/>
+      </w:pPr>
+      <w:r>
+        <w:t xml:space="preserve">Nous voulons estimer la différence de fiabilité entre le modèle obtenu dans le modèle précédent et un modèle qui remplacerait toutes les variables modélisant des superficies par la somme de toutes, soit </w:t>
+      </w:r>
+      <w:r>
+        <w:rPr>
+          <w:i/>
+        </w:rPr>
+        <w:t>superficie</w:t>
+      </w:r>
+      <w:r>
+        <w:t xml:space="preserve">. Pour cela, nous effectuons une ANOVA entre ces deux modèles : </w:t>
+      </w:r>
+    </w:p>
+    <w:p>
+      <w:pPr>
+        <w:ind w:firstLine="708"/>
+        <w:jc w:val="both"/>
+      </w:pPr>
       <w:bookmarkStart w:id="0" w:name="_GoBack"/>
       <w:bookmarkEnd w:id="0"/>
     </w:p>
+    <w:tbl>
+      <w:tblPr>
+        <w:tblW w:w="10530" w:type="dxa"/>
+        <w:tblCellSpacing w:w="0" w:type="dxa"/>
+        <w:shd w:val="clear" w:color="auto" w:fill="FFFFFF"/>
+        <w:tblCellMar>
+          <w:left w:w="90" w:type="dxa"/>
+          <w:bottom w:w="120" w:type="dxa"/>
+          <w:right w:w="0" w:type="dxa"/>
+        </w:tblCellMar>
+        <w:tblLook w:val="04A0" w:firstRow="1" w:lastRow="0" w:firstColumn="1" w:lastColumn="0" w:noHBand="0" w:noVBand="1"/>
+      </w:tblPr>
+      <w:tblGrid>
+        <w:gridCol w:w="10530"/>
+      </w:tblGrid>
+      <w:tr>
+        <w:trPr>
+          <w:tblCellSpacing w:w="0" w:type="dxa"/>
+        </w:trPr>
+        <w:tc>
+          <w:tcPr>
+            <w:tcW w:w="0" w:type="auto"/>
+            <w:shd w:val="clear" w:color="auto" w:fill="FFFFFF"/>
+            <w:hideMark/>
+          </w:tcPr>
+          <w:p>
+            <w:pPr>
+              <w:tabs>
+                <w:tab w:val="left" w:pos="916"/>
+                <w:tab w:val="left" w:pos="1832"/>
+                <w:tab w:val="left" w:pos="2748"/>
+                <w:tab w:val="left" w:pos="3664"/>
+                <w:tab w:val="left" w:pos="4580"/>
+                <w:tab w:val="left" w:pos="5496"/>
+                <w:tab w:val="left" w:pos="6412"/>
+                <w:tab w:val="left" w:pos="7328"/>
+                <w:tab w:val="left" w:pos="8244"/>
+                <w:tab w:val="left" w:pos="9160"/>
+                <w:tab w:val="left" w:pos="10076"/>
+                <w:tab w:val="left" w:pos="10992"/>
+                <w:tab w:val="left" w:pos="11908"/>
+                <w:tab w:val="left" w:pos="12824"/>
+                <w:tab w:val="left" w:pos="13740"/>
+                <w:tab w:val="left" w:pos="14656"/>
+              </w:tabs>
+              <w:wordWrap w:val="0"/>
+              <w:spacing w:after="0" w:line="240" w:lineRule="auto"/>
+              <w:rPr>
+                <w:rFonts w:ascii="Lucida Console" w:eastAsia="Times New Roman" w:hAnsi="Lucida Console" w:cs="Courier New"/>
+                <w:color w:val="0000FF"/>
+                <w:sz w:val="20"/>
+                <w:szCs w:val="20"/>
+                <w:lang w:eastAsia="fr-FR"/>
+              </w:rPr>
+            </w:pPr>
+            <w:r>
+              <w:rPr>
+                <w:rFonts w:ascii="Lucida Console" w:eastAsia="Times New Roman" w:hAnsi="Lucida Console" w:cs="Courier New"/>
+                <w:color w:val="0000FF"/>
+                <w:sz w:val="20"/>
+                <w:szCs w:val="20"/>
+                <w:lang w:eastAsia="fr-FR"/>
+              </w:rPr>
+              <w:lastRenderedPageBreak/>
+              <w:t>&gt; an2=</w:t>
+            </w:r>
+            <w:proofErr w:type="gramStart"/>
+            <w:r>
+              <w:rPr>
+                <w:rFonts w:ascii="Lucida Console" w:eastAsia="Times New Roman" w:hAnsi="Lucida Console" w:cs="Courier New"/>
+                <w:color w:val="0000FF"/>
+                <w:sz w:val="20"/>
+                <w:szCs w:val="20"/>
+                <w:lang w:eastAsia="fr-FR"/>
+              </w:rPr>
+              <w:t>lm(</w:t>
+            </w:r>
+            <w:proofErr w:type="gramEnd"/>
+            <w:r>
+              <w:rPr>
+                <w:rFonts w:ascii="Lucida Console" w:eastAsia="Times New Roman" w:hAnsi="Lucida Console" w:cs="Courier New"/>
+                <w:color w:val="0000FF"/>
+                <w:sz w:val="20"/>
+                <w:szCs w:val="20"/>
+                <w:lang w:eastAsia="fr-FR"/>
+              </w:rPr>
+              <w:t>formula=total~nombre_declarations+superficie,data=Data_Vins)</w:t>
+            </w:r>
+          </w:p>
+          <w:p>
+            <w:pPr>
+              <w:tabs>
+                <w:tab w:val="left" w:pos="916"/>
+                <w:tab w:val="left" w:pos="1832"/>
+                <w:tab w:val="left" w:pos="2748"/>
+                <w:tab w:val="left" w:pos="3664"/>
+                <w:tab w:val="left" w:pos="4580"/>
+                <w:tab w:val="left" w:pos="5496"/>
+                <w:tab w:val="left" w:pos="6412"/>
+                <w:tab w:val="left" w:pos="7328"/>
+                <w:tab w:val="left" w:pos="8244"/>
+                <w:tab w:val="left" w:pos="9160"/>
+                <w:tab w:val="left" w:pos="10076"/>
+                <w:tab w:val="left" w:pos="10992"/>
+                <w:tab w:val="left" w:pos="11908"/>
+                <w:tab w:val="left" w:pos="12824"/>
+                <w:tab w:val="left" w:pos="13740"/>
+                <w:tab w:val="left" w:pos="14656"/>
+              </w:tabs>
+              <w:wordWrap w:val="0"/>
+              <w:spacing w:after="0" w:line="240" w:lineRule="auto"/>
+              <w:rPr>
+                <w:rFonts w:ascii="Lucida Console" w:eastAsia="Times New Roman" w:hAnsi="Lucida Console" w:cs="Courier New"/>
+                <w:color w:val="0000FF"/>
+                <w:sz w:val="20"/>
+                <w:szCs w:val="20"/>
+                <w:lang w:eastAsia="fr-FR"/>
+              </w:rPr>
+            </w:pPr>
+            <w:r>
+              <w:rPr>
+                <w:rFonts w:ascii="Lucida Console" w:eastAsia="Times New Roman" w:hAnsi="Lucida Console" w:cs="Courier New"/>
+                <w:color w:val="0000FF"/>
+                <w:sz w:val="20"/>
+                <w:szCs w:val="20"/>
+                <w:lang w:eastAsia="fr-FR"/>
+              </w:rPr>
+              <w:t>&gt; an3=</w:t>
+            </w:r>
+            <w:proofErr w:type="gramStart"/>
+            <w:r>
+              <w:rPr>
+                <w:rFonts w:ascii="Lucida Console" w:eastAsia="Times New Roman" w:hAnsi="Lucida Console" w:cs="Courier New"/>
+                <w:color w:val="0000FF"/>
+                <w:sz w:val="20"/>
+                <w:szCs w:val="20"/>
+                <w:lang w:eastAsia="fr-FR"/>
+              </w:rPr>
+              <w:t>lm(</w:t>
+            </w:r>
+            <w:proofErr w:type="gramEnd"/>
+            <w:r>
+              <w:rPr>
+                <w:rFonts w:ascii="Lucida Console" w:eastAsia="Times New Roman" w:hAnsi="Lucida Console" w:cs="Courier New"/>
+                <w:color w:val="0000FF"/>
+                <w:sz w:val="20"/>
+                <w:szCs w:val="20"/>
+                <w:lang w:eastAsia="fr-FR"/>
+              </w:rPr>
+              <w:t>formula=total~nombre_declarations+superficie_aop+superficie_igp+superficie_cognac+superficie_vsig,data=Data_Vins)</w:t>
+            </w:r>
+          </w:p>
+          <w:p>
+            <w:pPr>
+              <w:tabs>
+                <w:tab w:val="left" w:pos="916"/>
+                <w:tab w:val="left" w:pos="1832"/>
+                <w:tab w:val="left" w:pos="2748"/>
+                <w:tab w:val="left" w:pos="3664"/>
+                <w:tab w:val="left" w:pos="4580"/>
+                <w:tab w:val="left" w:pos="5496"/>
+                <w:tab w:val="left" w:pos="6412"/>
+                <w:tab w:val="left" w:pos="7328"/>
+                <w:tab w:val="left" w:pos="8244"/>
+                <w:tab w:val="left" w:pos="9160"/>
+                <w:tab w:val="left" w:pos="10076"/>
+                <w:tab w:val="left" w:pos="10992"/>
+                <w:tab w:val="left" w:pos="11908"/>
+                <w:tab w:val="left" w:pos="12824"/>
+                <w:tab w:val="left" w:pos="13740"/>
+                <w:tab w:val="left" w:pos="14656"/>
+              </w:tabs>
+              <w:wordWrap w:val="0"/>
+              <w:spacing w:after="0" w:line="240" w:lineRule="auto"/>
+              <w:rPr>
+                <w:rFonts w:ascii="Lucida Console" w:eastAsia="Times New Roman" w:hAnsi="Lucida Console" w:cs="Courier New"/>
+                <w:color w:val="0000FF"/>
+                <w:sz w:val="20"/>
+                <w:szCs w:val="20"/>
+                <w:lang w:val="en-US" w:eastAsia="fr-FR"/>
+              </w:rPr>
+            </w:pPr>
+            <w:r>
+              <w:rPr>
+                <w:rFonts w:ascii="Lucida Console" w:eastAsia="Times New Roman" w:hAnsi="Lucida Console" w:cs="Courier New"/>
+                <w:color w:val="0000FF"/>
+                <w:sz w:val="20"/>
+                <w:szCs w:val="20"/>
+                <w:lang w:val="en-US" w:eastAsia="fr-FR"/>
+              </w:rPr>
+              <w:t xml:space="preserve">&gt; </w:t>
+            </w:r>
+            <w:proofErr w:type="spellStart"/>
+            <w:r>
+              <w:rPr>
+                <w:rFonts w:ascii="Lucida Console" w:eastAsia="Times New Roman" w:hAnsi="Lucida Console" w:cs="Courier New"/>
+                <w:color w:val="0000FF"/>
+                <w:sz w:val="20"/>
+                <w:szCs w:val="20"/>
+                <w:lang w:val="en-US" w:eastAsia="fr-FR"/>
+              </w:rPr>
+              <w:t>anova</w:t>
+            </w:r>
+            <w:proofErr w:type="spellEnd"/>
+            <w:r>
+              <w:rPr>
+                <w:rFonts w:ascii="Lucida Console" w:eastAsia="Times New Roman" w:hAnsi="Lucida Console" w:cs="Courier New"/>
+                <w:color w:val="0000FF"/>
+                <w:sz w:val="20"/>
+                <w:szCs w:val="20"/>
+                <w:lang w:val="en-US" w:eastAsia="fr-FR"/>
+              </w:rPr>
+              <w:t>(an2,an3)</w:t>
+            </w:r>
+          </w:p>
+          <w:p>
+            <w:pPr>
+              <w:tabs>
+                <w:tab w:val="left" w:pos="916"/>
+                <w:tab w:val="left" w:pos="1832"/>
+                <w:tab w:val="left" w:pos="2748"/>
+                <w:tab w:val="left" w:pos="3664"/>
+                <w:tab w:val="left" w:pos="4580"/>
+                <w:tab w:val="left" w:pos="5496"/>
+                <w:tab w:val="left" w:pos="6412"/>
+                <w:tab w:val="left" w:pos="7328"/>
+                <w:tab w:val="left" w:pos="8244"/>
+                <w:tab w:val="left" w:pos="9160"/>
+                <w:tab w:val="left" w:pos="10076"/>
+                <w:tab w:val="left" w:pos="10992"/>
+                <w:tab w:val="left" w:pos="11908"/>
+                <w:tab w:val="left" w:pos="12824"/>
+                <w:tab w:val="left" w:pos="13740"/>
+                <w:tab w:val="left" w:pos="14656"/>
+              </w:tabs>
+              <w:wordWrap w:val="0"/>
+              <w:spacing w:after="0" w:line="240" w:lineRule="auto"/>
+              <w:rPr>
+                <w:rFonts w:ascii="Lucida Console" w:eastAsia="Times New Roman" w:hAnsi="Lucida Console" w:cs="Courier New"/>
+                <w:color w:val="000000"/>
+                <w:sz w:val="20"/>
+                <w:szCs w:val="20"/>
+                <w:bdr w:val="none" w:sz="0" w:space="0" w:color="auto" w:frame="1"/>
+                <w:lang w:val="en-US" w:eastAsia="fr-FR"/>
+              </w:rPr>
+            </w:pPr>
+            <w:r>
+              <w:rPr>
+                <w:rFonts w:ascii="Lucida Console" w:eastAsia="Times New Roman" w:hAnsi="Lucida Console" w:cs="Courier New"/>
+                <w:color w:val="000000"/>
+                <w:sz w:val="20"/>
+                <w:szCs w:val="20"/>
+                <w:bdr w:val="none" w:sz="0" w:space="0" w:color="auto" w:frame="1"/>
+                <w:lang w:val="en-US" w:eastAsia="fr-FR"/>
+              </w:rPr>
+              <w:t>Analysis of Variance Table</w:t>
+            </w:r>
+          </w:p>
+          <w:p>
+            <w:pPr>
+              <w:tabs>
+                <w:tab w:val="left" w:pos="916"/>
+                <w:tab w:val="left" w:pos="1832"/>
+                <w:tab w:val="left" w:pos="2748"/>
+                <w:tab w:val="left" w:pos="3664"/>
+                <w:tab w:val="left" w:pos="4580"/>
+                <w:tab w:val="left" w:pos="5496"/>
+                <w:tab w:val="left" w:pos="6412"/>
+                <w:tab w:val="left" w:pos="7328"/>
+                <w:tab w:val="left" w:pos="8244"/>
+                <w:tab w:val="left" w:pos="9160"/>
+                <w:tab w:val="left" w:pos="10076"/>
+                <w:tab w:val="left" w:pos="10992"/>
+                <w:tab w:val="left" w:pos="11908"/>
+                <w:tab w:val="left" w:pos="12824"/>
+                <w:tab w:val="left" w:pos="13740"/>
+                <w:tab w:val="left" w:pos="14656"/>
+              </w:tabs>
+              <w:wordWrap w:val="0"/>
+              <w:spacing w:after="0" w:line="240" w:lineRule="auto"/>
+              <w:rPr>
+                <w:rFonts w:ascii="Lucida Console" w:eastAsia="Times New Roman" w:hAnsi="Lucida Console" w:cs="Courier New"/>
+                <w:color w:val="000000"/>
+                <w:sz w:val="20"/>
+                <w:szCs w:val="20"/>
+                <w:bdr w:val="none" w:sz="0" w:space="0" w:color="auto" w:frame="1"/>
+                <w:lang w:val="en-US" w:eastAsia="fr-FR"/>
+              </w:rPr>
+            </w:pPr>
+          </w:p>
+          <w:p>
+            <w:pPr>
+              <w:tabs>
+                <w:tab w:val="left" w:pos="916"/>
+                <w:tab w:val="left" w:pos="1832"/>
+                <w:tab w:val="left" w:pos="2748"/>
+                <w:tab w:val="left" w:pos="3664"/>
+                <w:tab w:val="left" w:pos="4580"/>
+                <w:tab w:val="left" w:pos="5496"/>
+                <w:tab w:val="left" w:pos="6412"/>
+                <w:tab w:val="left" w:pos="7328"/>
+                <w:tab w:val="left" w:pos="8244"/>
+                <w:tab w:val="left" w:pos="9160"/>
+                <w:tab w:val="left" w:pos="10076"/>
+                <w:tab w:val="left" w:pos="10992"/>
+                <w:tab w:val="left" w:pos="11908"/>
+                <w:tab w:val="left" w:pos="12824"/>
+                <w:tab w:val="left" w:pos="13740"/>
+                <w:tab w:val="left" w:pos="14656"/>
+              </w:tabs>
+              <w:wordWrap w:val="0"/>
+              <w:spacing w:after="0" w:line="240" w:lineRule="auto"/>
+              <w:rPr>
+                <w:rFonts w:ascii="Lucida Console" w:eastAsia="Times New Roman" w:hAnsi="Lucida Console" w:cs="Courier New"/>
+                <w:color w:val="000000"/>
+                <w:sz w:val="20"/>
+                <w:szCs w:val="20"/>
+                <w:bdr w:val="none" w:sz="0" w:space="0" w:color="auto" w:frame="1"/>
+                <w:lang w:eastAsia="fr-FR"/>
+              </w:rPr>
+            </w:pPr>
+            <w:r>
+              <w:rPr>
+                <w:rFonts w:ascii="Lucida Console" w:eastAsia="Times New Roman" w:hAnsi="Lucida Console" w:cs="Courier New"/>
+                <w:color w:val="000000"/>
+                <w:sz w:val="20"/>
+                <w:szCs w:val="20"/>
+                <w:bdr w:val="none" w:sz="0" w:space="0" w:color="auto" w:frame="1"/>
+                <w:lang w:eastAsia="fr-FR"/>
+              </w:rPr>
+              <w:t xml:space="preserve">Model 1: total ~ </w:t>
+            </w:r>
+            <w:proofErr w:type="spellStart"/>
+            <w:r>
+              <w:rPr>
+                <w:rFonts w:ascii="Lucida Console" w:eastAsia="Times New Roman" w:hAnsi="Lucida Console" w:cs="Courier New"/>
+                <w:color w:val="000000"/>
+                <w:sz w:val="20"/>
+                <w:szCs w:val="20"/>
+                <w:bdr w:val="none" w:sz="0" w:space="0" w:color="auto" w:frame="1"/>
+                <w:lang w:eastAsia="fr-FR"/>
+              </w:rPr>
+              <w:t>nombre_declarations</w:t>
+            </w:r>
+            <w:proofErr w:type="spellEnd"/>
+            <w:r>
+              <w:rPr>
+                <w:rFonts w:ascii="Lucida Console" w:eastAsia="Times New Roman" w:hAnsi="Lucida Console" w:cs="Courier New"/>
+                <w:color w:val="000000"/>
+                <w:sz w:val="20"/>
+                <w:szCs w:val="20"/>
+                <w:bdr w:val="none" w:sz="0" w:space="0" w:color="auto" w:frame="1"/>
+                <w:lang w:eastAsia="fr-FR"/>
+              </w:rPr>
+              <w:t xml:space="preserve"> + superficie</w:t>
+            </w:r>
+          </w:p>
+          <w:p>
+            <w:pPr>
+              <w:tabs>
+                <w:tab w:val="left" w:pos="916"/>
+                <w:tab w:val="left" w:pos="1832"/>
+                <w:tab w:val="left" w:pos="2748"/>
+                <w:tab w:val="left" w:pos="3664"/>
+                <w:tab w:val="left" w:pos="4580"/>
+                <w:tab w:val="left" w:pos="5496"/>
+                <w:tab w:val="left" w:pos="6412"/>
+                <w:tab w:val="left" w:pos="7328"/>
+                <w:tab w:val="left" w:pos="8244"/>
+                <w:tab w:val="left" w:pos="9160"/>
+                <w:tab w:val="left" w:pos="10076"/>
+                <w:tab w:val="left" w:pos="10992"/>
+                <w:tab w:val="left" w:pos="11908"/>
+                <w:tab w:val="left" w:pos="12824"/>
+                <w:tab w:val="left" w:pos="13740"/>
+                <w:tab w:val="left" w:pos="14656"/>
+              </w:tabs>
+              <w:wordWrap w:val="0"/>
+              <w:spacing w:after="0" w:line="240" w:lineRule="auto"/>
+              <w:rPr>
+                <w:rFonts w:ascii="Lucida Console" w:eastAsia="Times New Roman" w:hAnsi="Lucida Console" w:cs="Courier New"/>
+                <w:color w:val="000000"/>
+                <w:sz w:val="20"/>
+                <w:szCs w:val="20"/>
+                <w:bdr w:val="none" w:sz="0" w:space="0" w:color="auto" w:frame="1"/>
+                <w:lang w:eastAsia="fr-FR"/>
+              </w:rPr>
+            </w:pPr>
+            <w:r>
+              <w:rPr>
+                <w:rFonts w:ascii="Lucida Console" w:eastAsia="Times New Roman" w:hAnsi="Lucida Console" w:cs="Courier New"/>
+                <w:color w:val="000000"/>
+                <w:sz w:val="20"/>
+                <w:szCs w:val="20"/>
+                <w:bdr w:val="none" w:sz="0" w:space="0" w:color="auto" w:frame="1"/>
+                <w:lang w:eastAsia="fr-FR"/>
+              </w:rPr>
+              <w:t xml:space="preserve">Model 2: total ~ </w:t>
+            </w:r>
+            <w:proofErr w:type="spellStart"/>
+            <w:r>
+              <w:rPr>
+                <w:rFonts w:ascii="Lucida Console" w:eastAsia="Times New Roman" w:hAnsi="Lucida Console" w:cs="Courier New"/>
+                <w:color w:val="000000"/>
+                <w:sz w:val="20"/>
+                <w:szCs w:val="20"/>
+                <w:bdr w:val="none" w:sz="0" w:space="0" w:color="auto" w:frame="1"/>
+                <w:lang w:eastAsia="fr-FR"/>
+              </w:rPr>
+              <w:t>nombre_declarations</w:t>
+            </w:r>
+            <w:proofErr w:type="spellEnd"/>
+            <w:r>
+              <w:rPr>
+                <w:rFonts w:ascii="Lucida Console" w:eastAsia="Times New Roman" w:hAnsi="Lucida Console" w:cs="Courier New"/>
+                <w:color w:val="000000"/>
+                <w:sz w:val="20"/>
+                <w:szCs w:val="20"/>
+                <w:bdr w:val="none" w:sz="0" w:space="0" w:color="auto" w:frame="1"/>
+                <w:lang w:eastAsia="fr-FR"/>
+              </w:rPr>
+              <w:t xml:space="preserve"> + </w:t>
+            </w:r>
+            <w:proofErr w:type="spellStart"/>
+            <w:r>
+              <w:rPr>
+                <w:rFonts w:ascii="Lucida Console" w:eastAsia="Times New Roman" w:hAnsi="Lucida Console" w:cs="Courier New"/>
+                <w:color w:val="000000"/>
+                <w:sz w:val="20"/>
+                <w:szCs w:val="20"/>
+                <w:bdr w:val="none" w:sz="0" w:space="0" w:color="auto" w:frame="1"/>
+                <w:lang w:eastAsia="fr-FR"/>
+              </w:rPr>
+              <w:t>superficie_aop</w:t>
+            </w:r>
+            <w:proofErr w:type="spellEnd"/>
+            <w:r>
+              <w:rPr>
+                <w:rFonts w:ascii="Lucida Console" w:eastAsia="Times New Roman" w:hAnsi="Lucida Console" w:cs="Courier New"/>
+                <w:color w:val="000000"/>
+                <w:sz w:val="20"/>
+                <w:szCs w:val="20"/>
+                <w:bdr w:val="none" w:sz="0" w:space="0" w:color="auto" w:frame="1"/>
+                <w:lang w:eastAsia="fr-FR"/>
+              </w:rPr>
+              <w:t xml:space="preserve"> + </w:t>
+            </w:r>
+            <w:proofErr w:type="spellStart"/>
+            <w:r>
+              <w:rPr>
+                <w:rFonts w:ascii="Lucida Console" w:eastAsia="Times New Roman" w:hAnsi="Lucida Console" w:cs="Courier New"/>
+                <w:color w:val="000000"/>
+                <w:sz w:val="20"/>
+                <w:szCs w:val="20"/>
+                <w:bdr w:val="none" w:sz="0" w:space="0" w:color="auto" w:frame="1"/>
+                <w:lang w:eastAsia="fr-FR"/>
+              </w:rPr>
+              <w:t>superficie_igp</w:t>
+            </w:r>
+            <w:proofErr w:type="spellEnd"/>
+            <w:r>
+              <w:rPr>
+                <w:rFonts w:ascii="Lucida Console" w:eastAsia="Times New Roman" w:hAnsi="Lucida Console" w:cs="Courier New"/>
+                <w:color w:val="000000"/>
+                <w:sz w:val="20"/>
+                <w:szCs w:val="20"/>
+                <w:bdr w:val="none" w:sz="0" w:space="0" w:color="auto" w:frame="1"/>
+                <w:lang w:eastAsia="fr-FR"/>
+              </w:rPr>
+              <w:t xml:space="preserve"> + </w:t>
+            </w:r>
+          </w:p>
+          <w:p>
+            <w:pPr>
+              <w:tabs>
+                <w:tab w:val="left" w:pos="916"/>
+                <w:tab w:val="left" w:pos="1832"/>
+                <w:tab w:val="left" w:pos="2748"/>
+                <w:tab w:val="left" w:pos="3664"/>
+                <w:tab w:val="left" w:pos="4580"/>
+                <w:tab w:val="left" w:pos="5496"/>
+                <w:tab w:val="left" w:pos="6412"/>
+                <w:tab w:val="left" w:pos="7328"/>
+                <w:tab w:val="left" w:pos="8244"/>
+                <w:tab w:val="left" w:pos="9160"/>
+                <w:tab w:val="left" w:pos="10076"/>
+                <w:tab w:val="left" w:pos="10992"/>
+                <w:tab w:val="left" w:pos="11908"/>
+                <w:tab w:val="left" w:pos="12824"/>
+                <w:tab w:val="left" w:pos="13740"/>
+                <w:tab w:val="left" w:pos="14656"/>
+              </w:tabs>
+              <w:wordWrap w:val="0"/>
+              <w:spacing w:after="0" w:line="240" w:lineRule="auto"/>
+              <w:rPr>
+                <w:rFonts w:ascii="Lucida Console" w:eastAsia="Times New Roman" w:hAnsi="Lucida Console" w:cs="Courier New"/>
+                <w:color w:val="000000"/>
+                <w:sz w:val="20"/>
+                <w:szCs w:val="20"/>
+                <w:bdr w:val="none" w:sz="0" w:space="0" w:color="auto" w:frame="1"/>
+                <w:lang w:val="en-US" w:eastAsia="fr-FR"/>
+              </w:rPr>
+            </w:pPr>
+            <w:r>
+              <w:rPr>
+                <w:rFonts w:ascii="Lucida Console" w:eastAsia="Times New Roman" w:hAnsi="Lucida Console" w:cs="Courier New"/>
+                <w:color w:val="000000"/>
+                <w:sz w:val="20"/>
+                <w:szCs w:val="20"/>
+                <w:bdr w:val="none" w:sz="0" w:space="0" w:color="auto" w:frame="1"/>
+                <w:lang w:eastAsia="fr-FR"/>
+              </w:rPr>
+              <w:t xml:space="preserve">    </w:t>
+            </w:r>
+            <w:proofErr w:type="spellStart"/>
+            <w:r>
+              <w:rPr>
+                <w:rFonts w:ascii="Lucida Console" w:eastAsia="Times New Roman" w:hAnsi="Lucida Console" w:cs="Courier New"/>
+                <w:color w:val="000000"/>
+                <w:sz w:val="20"/>
+                <w:szCs w:val="20"/>
+                <w:bdr w:val="none" w:sz="0" w:space="0" w:color="auto" w:frame="1"/>
+                <w:lang w:val="en-US" w:eastAsia="fr-FR"/>
+              </w:rPr>
+              <w:t>superficie_cognac</w:t>
+            </w:r>
+            <w:proofErr w:type="spellEnd"/>
+            <w:r>
+              <w:rPr>
+                <w:rFonts w:ascii="Lucida Console" w:eastAsia="Times New Roman" w:hAnsi="Lucida Console" w:cs="Courier New"/>
+                <w:color w:val="000000"/>
+                <w:sz w:val="20"/>
+                <w:szCs w:val="20"/>
+                <w:bdr w:val="none" w:sz="0" w:space="0" w:color="auto" w:frame="1"/>
+                <w:lang w:val="en-US" w:eastAsia="fr-FR"/>
+              </w:rPr>
+              <w:t xml:space="preserve"> + </w:t>
+            </w:r>
+            <w:proofErr w:type="spellStart"/>
+            <w:r>
+              <w:rPr>
+                <w:rFonts w:ascii="Lucida Console" w:eastAsia="Times New Roman" w:hAnsi="Lucida Console" w:cs="Courier New"/>
+                <w:color w:val="000000"/>
+                <w:sz w:val="20"/>
+                <w:szCs w:val="20"/>
+                <w:bdr w:val="none" w:sz="0" w:space="0" w:color="auto" w:frame="1"/>
+                <w:lang w:val="en-US" w:eastAsia="fr-FR"/>
+              </w:rPr>
+              <w:t>superficie_vsig</w:t>
+            </w:r>
+            <w:proofErr w:type="spellEnd"/>
+          </w:p>
+          <w:p>
+            <w:pPr>
+              <w:tabs>
+                <w:tab w:val="left" w:pos="916"/>
+                <w:tab w:val="left" w:pos="1832"/>
+                <w:tab w:val="left" w:pos="2748"/>
+                <w:tab w:val="left" w:pos="3664"/>
+                <w:tab w:val="left" w:pos="4580"/>
+                <w:tab w:val="left" w:pos="5496"/>
+                <w:tab w:val="left" w:pos="6412"/>
+                <w:tab w:val="left" w:pos="7328"/>
+                <w:tab w:val="left" w:pos="8244"/>
+                <w:tab w:val="left" w:pos="9160"/>
+                <w:tab w:val="left" w:pos="10076"/>
+                <w:tab w:val="left" w:pos="10992"/>
+                <w:tab w:val="left" w:pos="11908"/>
+                <w:tab w:val="left" w:pos="12824"/>
+                <w:tab w:val="left" w:pos="13740"/>
+                <w:tab w:val="left" w:pos="14656"/>
+              </w:tabs>
+              <w:wordWrap w:val="0"/>
+              <w:spacing w:after="0" w:line="240" w:lineRule="auto"/>
+              <w:rPr>
+                <w:rFonts w:ascii="Lucida Console" w:eastAsia="Times New Roman" w:hAnsi="Lucida Console" w:cs="Courier New"/>
+                <w:color w:val="000000"/>
+                <w:sz w:val="20"/>
+                <w:szCs w:val="20"/>
+                <w:bdr w:val="none" w:sz="0" w:space="0" w:color="auto" w:frame="1"/>
+                <w:lang w:val="en-US" w:eastAsia="fr-FR"/>
+              </w:rPr>
+            </w:pPr>
+            <w:r>
+              <w:rPr>
+                <w:rFonts w:ascii="Lucida Console" w:eastAsia="Times New Roman" w:hAnsi="Lucida Console" w:cs="Courier New"/>
+                <w:color w:val="000000"/>
+                <w:sz w:val="20"/>
+                <w:szCs w:val="20"/>
+                <w:bdr w:val="none" w:sz="0" w:space="0" w:color="auto" w:frame="1"/>
+                <w:lang w:val="en-US" w:eastAsia="fr-FR"/>
+              </w:rPr>
+              <w:t xml:space="preserve">  </w:t>
+            </w:r>
+            <w:proofErr w:type="spellStart"/>
+            <w:r>
+              <w:rPr>
+                <w:rFonts w:ascii="Lucida Console" w:eastAsia="Times New Roman" w:hAnsi="Lucida Console" w:cs="Courier New"/>
+                <w:color w:val="000000"/>
+                <w:sz w:val="20"/>
+                <w:szCs w:val="20"/>
+                <w:bdr w:val="none" w:sz="0" w:space="0" w:color="auto" w:frame="1"/>
+                <w:lang w:val="en-US" w:eastAsia="fr-FR"/>
+              </w:rPr>
+              <w:t>Res.Df</w:t>
+            </w:r>
+            <w:proofErr w:type="spellEnd"/>
+            <w:r>
+              <w:rPr>
+                <w:rFonts w:ascii="Lucida Console" w:eastAsia="Times New Roman" w:hAnsi="Lucida Console" w:cs="Courier New"/>
+                <w:color w:val="000000"/>
+                <w:sz w:val="20"/>
+                <w:szCs w:val="20"/>
+                <w:bdr w:val="none" w:sz="0" w:space="0" w:color="auto" w:frame="1"/>
+                <w:lang w:val="en-US" w:eastAsia="fr-FR"/>
+              </w:rPr>
+              <w:t xml:space="preserve">        RSS </w:t>
+            </w:r>
+            <w:proofErr w:type="spellStart"/>
+            <w:r>
+              <w:rPr>
+                <w:rFonts w:ascii="Lucida Console" w:eastAsia="Times New Roman" w:hAnsi="Lucida Console" w:cs="Courier New"/>
+                <w:color w:val="000000"/>
+                <w:sz w:val="20"/>
+                <w:szCs w:val="20"/>
+                <w:bdr w:val="none" w:sz="0" w:space="0" w:color="auto" w:frame="1"/>
+                <w:lang w:val="en-US" w:eastAsia="fr-FR"/>
+              </w:rPr>
+              <w:t>Df</w:t>
+            </w:r>
+            <w:proofErr w:type="spellEnd"/>
+            <w:r>
+              <w:rPr>
+                <w:rFonts w:ascii="Lucida Console" w:eastAsia="Times New Roman" w:hAnsi="Lucida Console" w:cs="Courier New"/>
+                <w:color w:val="000000"/>
+                <w:sz w:val="20"/>
+                <w:szCs w:val="20"/>
+                <w:bdr w:val="none" w:sz="0" w:space="0" w:color="auto" w:frame="1"/>
+                <w:lang w:val="en-US" w:eastAsia="fr-FR"/>
+              </w:rPr>
+              <w:t xml:space="preserve">  Sum of </w:t>
+            </w:r>
+            <w:proofErr w:type="spellStart"/>
+            <w:r>
+              <w:rPr>
+                <w:rFonts w:ascii="Lucida Console" w:eastAsia="Times New Roman" w:hAnsi="Lucida Console" w:cs="Courier New"/>
+                <w:color w:val="000000"/>
+                <w:sz w:val="20"/>
+                <w:szCs w:val="20"/>
+                <w:bdr w:val="none" w:sz="0" w:space="0" w:color="auto" w:frame="1"/>
+                <w:lang w:val="en-US" w:eastAsia="fr-FR"/>
+              </w:rPr>
+              <w:t>Sq</w:t>
+            </w:r>
+            <w:proofErr w:type="spellEnd"/>
+            <w:r>
+              <w:rPr>
+                <w:rFonts w:ascii="Lucida Console" w:eastAsia="Times New Roman" w:hAnsi="Lucida Console" w:cs="Courier New"/>
+                <w:color w:val="000000"/>
+                <w:sz w:val="20"/>
+                <w:szCs w:val="20"/>
+                <w:bdr w:val="none" w:sz="0" w:space="0" w:color="auto" w:frame="1"/>
+                <w:lang w:val="en-US" w:eastAsia="fr-FR"/>
+              </w:rPr>
+              <w:t xml:space="preserve">     F    </w:t>
+            </w:r>
+            <w:proofErr w:type="spellStart"/>
+            <w:r>
+              <w:rPr>
+                <w:rFonts w:ascii="Lucida Console" w:eastAsia="Times New Roman" w:hAnsi="Lucida Console" w:cs="Courier New"/>
+                <w:color w:val="000000"/>
+                <w:sz w:val="20"/>
+                <w:szCs w:val="20"/>
+                <w:bdr w:val="none" w:sz="0" w:space="0" w:color="auto" w:frame="1"/>
+                <w:lang w:val="en-US" w:eastAsia="fr-FR"/>
+              </w:rPr>
+              <w:t>Pr</w:t>
+            </w:r>
+            <w:proofErr w:type="spellEnd"/>
+            <w:r>
+              <w:rPr>
+                <w:rFonts w:ascii="Lucida Console" w:eastAsia="Times New Roman" w:hAnsi="Lucida Console" w:cs="Courier New"/>
+                <w:color w:val="000000"/>
+                <w:sz w:val="20"/>
+                <w:szCs w:val="20"/>
+                <w:bdr w:val="none" w:sz="0" w:space="0" w:color="auto" w:frame="1"/>
+                <w:lang w:val="en-US" w:eastAsia="fr-FR"/>
+              </w:rPr>
+              <w:t xml:space="preserve">(&gt;F)    </w:t>
+            </w:r>
+          </w:p>
+          <w:p>
+            <w:pPr>
+              <w:tabs>
+                <w:tab w:val="left" w:pos="916"/>
+                <w:tab w:val="left" w:pos="1832"/>
+                <w:tab w:val="left" w:pos="2748"/>
+                <w:tab w:val="left" w:pos="3664"/>
+                <w:tab w:val="left" w:pos="4580"/>
+                <w:tab w:val="left" w:pos="5496"/>
+                <w:tab w:val="left" w:pos="6412"/>
+                <w:tab w:val="left" w:pos="7328"/>
+                <w:tab w:val="left" w:pos="8244"/>
+                <w:tab w:val="left" w:pos="9160"/>
+                <w:tab w:val="left" w:pos="10076"/>
+                <w:tab w:val="left" w:pos="10992"/>
+                <w:tab w:val="left" w:pos="11908"/>
+                <w:tab w:val="left" w:pos="12824"/>
+                <w:tab w:val="left" w:pos="13740"/>
+                <w:tab w:val="left" w:pos="14656"/>
+              </w:tabs>
+              <w:wordWrap w:val="0"/>
+              <w:spacing w:after="0" w:line="240" w:lineRule="auto"/>
+              <w:rPr>
+                <w:rFonts w:ascii="Lucida Console" w:eastAsia="Times New Roman" w:hAnsi="Lucida Console" w:cs="Courier New"/>
+                <w:color w:val="000000"/>
+                <w:sz w:val="20"/>
+                <w:szCs w:val="20"/>
+                <w:bdr w:val="none" w:sz="0" w:space="0" w:color="auto" w:frame="1"/>
+                <w:lang w:eastAsia="fr-FR"/>
+              </w:rPr>
+            </w:pPr>
+            <w:r>
+              <w:rPr>
+                <w:rFonts w:ascii="Lucida Console" w:eastAsia="Times New Roman" w:hAnsi="Lucida Console" w:cs="Courier New"/>
+                <w:color w:val="000000"/>
+                <w:sz w:val="20"/>
+                <w:szCs w:val="20"/>
+                <w:bdr w:val="none" w:sz="0" w:space="0" w:color="auto" w:frame="1"/>
+                <w:lang w:eastAsia="fr-FR"/>
+              </w:rPr>
+              <w:t xml:space="preserve">1     76 1.5035e+13                                  </w:t>
+            </w:r>
+          </w:p>
+          <w:p>
+            <w:pPr>
+              <w:tabs>
+                <w:tab w:val="left" w:pos="916"/>
+                <w:tab w:val="left" w:pos="1832"/>
+                <w:tab w:val="left" w:pos="2748"/>
+                <w:tab w:val="left" w:pos="3664"/>
+                <w:tab w:val="left" w:pos="4580"/>
+                <w:tab w:val="left" w:pos="5496"/>
+                <w:tab w:val="left" w:pos="6412"/>
+                <w:tab w:val="left" w:pos="7328"/>
+                <w:tab w:val="left" w:pos="8244"/>
+                <w:tab w:val="left" w:pos="9160"/>
+                <w:tab w:val="left" w:pos="10076"/>
+                <w:tab w:val="left" w:pos="10992"/>
+                <w:tab w:val="left" w:pos="11908"/>
+                <w:tab w:val="left" w:pos="12824"/>
+                <w:tab w:val="left" w:pos="13740"/>
+                <w:tab w:val="left" w:pos="14656"/>
+              </w:tabs>
+              <w:wordWrap w:val="0"/>
+              <w:spacing w:after="0" w:line="240" w:lineRule="auto"/>
+              <w:rPr>
+                <w:rFonts w:ascii="Lucida Console" w:eastAsia="Times New Roman" w:hAnsi="Lucida Console" w:cs="Courier New"/>
+                <w:color w:val="000000"/>
+                <w:sz w:val="20"/>
+                <w:szCs w:val="20"/>
+                <w:bdr w:val="none" w:sz="0" w:space="0" w:color="auto" w:frame="1"/>
+                <w:lang w:eastAsia="fr-FR"/>
+              </w:rPr>
+            </w:pPr>
+            <w:r>
+              <w:rPr>
+                <w:rFonts w:ascii="Lucida Console" w:eastAsia="Times New Roman" w:hAnsi="Lucida Console" w:cs="Courier New"/>
+                <w:color w:val="000000"/>
+                <w:sz w:val="20"/>
+                <w:szCs w:val="20"/>
+                <w:bdr w:val="none" w:sz="0" w:space="0" w:color="auto" w:frame="1"/>
+                <w:lang w:eastAsia="fr-FR"/>
+              </w:rPr>
+              <w:t>2     73 7.7227e+11  3 1.4263e+13 449.4 &lt; 2.2e-16 ***</w:t>
+            </w:r>
+          </w:p>
+          <w:p>
+            <w:pPr>
+              <w:tabs>
+                <w:tab w:val="left" w:pos="916"/>
+                <w:tab w:val="left" w:pos="1832"/>
+                <w:tab w:val="left" w:pos="2748"/>
+                <w:tab w:val="left" w:pos="3664"/>
+                <w:tab w:val="left" w:pos="4580"/>
+                <w:tab w:val="left" w:pos="5496"/>
+                <w:tab w:val="left" w:pos="6412"/>
+                <w:tab w:val="left" w:pos="7328"/>
+                <w:tab w:val="left" w:pos="8244"/>
+                <w:tab w:val="left" w:pos="9160"/>
+                <w:tab w:val="left" w:pos="10076"/>
+                <w:tab w:val="left" w:pos="10992"/>
+                <w:tab w:val="left" w:pos="11908"/>
+                <w:tab w:val="left" w:pos="12824"/>
+                <w:tab w:val="left" w:pos="13740"/>
+                <w:tab w:val="left" w:pos="14656"/>
+              </w:tabs>
+              <w:wordWrap w:val="0"/>
+              <w:spacing w:after="0" w:line="240" w:lineRule="auto"/>
+              <w:rPr>
+                <w:rFonts w:ascii="Lucida Console" w:eastAsia="Times New Roman" w:hAnsi="Lucida Console" w:cs="Courier New"/>
+                <w:color w:val="000000"/>
+                <w:sz w:val="20"/>
+                <w:szCs w:val="20"/>
+                <w:bdr w:val="none" w:sz="0" w:space="0" w:color="auto" w:frame="1"/>
+                <w:lang w:eastAsia="fr-FR"/>
+              </w:rPr>
+            </w:pPr>
+            <w:r>
+              <w:rPr>
+                <w:rFonts w:ascii="Lucida Console" w:eastAsia="Times New Roman" w:hAnsi="Lucida Console" w:cs="Courier New"/>
+                <w:color w:val="000000"/>
+                <w:sz w:val="20"/>
+                <w:szCs w:val="20"/>
+                <w:bdr w:val="none" w:sz="0" w:space="0" w:color="auto" w:frame="1"/>
+                <w:lang w:eastAsia="fr-FR"/>
+              </w:rPr>
+              <w:t>---</w:t>
+            </w:r>
+          </w:p>
+          <w:p>
+            <w:pPr>
+              <w:tabs>
+                <w:tab w:val="left" w:pos="916"/>
+                <w:tab w:val="left" w:pos="1832"/>
+                <w:tab w:val="left" w:pos="2748"/>
+                <w:tab w:val="left" w:pos="3664"/>
+                <w:tab w:val="left" w:pos="4580"/>
+                <w:tab w:val="left" w:pos="5496"/>
+                <w:tab w:val="left" w:pos="6412"/>
+                <w:tab w:val="left" w:pos="7328"/>
+                <w:tab w:val="left" w:pos="8244"/>
+                <w:tab w:val="left" w:pos="9160"/>
+                <w:tab w:val="left" w:pos="10076"/>
+                <w:tab w:val="left" w:pos="10992"/>
+                <w:tab w:val="left" w:pos="11908"/>
+                <w:tab w:val="left" w:pos="12824"/>
+                <w:tab w:val="left" w:pos="13740"/>
+                <w:tab w:val="left" w:pos="14656"/>
+              </w:tabs>
+              <w:wordWrap w:val="0"/>
+              <w:spacing w:after="0" w:line="240" w:lineRule="auto"/>
+              <w:rPr>
+                <w:rFonts w:ascii="Lucida Console" w:eastAsia="Times New Roman" w:hAnsi="Lucida Console" w:cs="Courier New"/>
+                <w:color w:val="000000"/>
+                <w:sz w:val="20"/>
+                <w:szCs w:val="20"/>
+                <w:bdr w:val="none" w:sz="0" w:space="0" w:color="auto" w:frame="1"/>
+                <w:lang w:eastAsia="fr-FR"/>
+              </w:rPr>
+            </w:pPr>
+            <w:proofErr w:type="spellStart"/>
+            <w:r>
+              <w:rPr>
+                <w:rFonts w:ascii="Lucida Console" w:eastAsia="Times New Roman" w:hAnsi="Lucida Console" w:cs="Courier New"/>
+                <w:color w:val="000000"/>
+                <w:sz w:val="20"/>
+                <w:szCs w:val="20"/>
+                <w:bdr w:val="none" w:sz="0" w:space="0" w:color="auto" w:frame="1"/>
+                <w:lang w:eastAsia="fr-FR"/>
+              </w:rPr>
+              <w:t>Signif</w:t>
+            </w:r>
+            <w:proofErr w:type="spellEnd"/>
+            <w:r>
+              <w:rPr>
+                <w:rFonts w:ascii="Lucida Console" w:eastAsia="Times New Roman" w:hAnsi="Lucida Console" w:cs="Courier New"/>
+                <w:color w:val="000000"/>
+                <w:sz w:val="20"/>
+                <w:szCs w:val="20"/>
+                <w:bdr w:val="none" w:sz="0" w:space="0" w:color="auto" w:frame="1"/>
+                <w:lang w:eastAsia="fr-FR"/>
+              </w:rPr>
+              <w:t>. codes</w:t>
+            </w:r>
+            <w:proofErr w:type="gramStart"/>
+            <w:r>
+              <w:rPr>
+                <w:rFonts w:ascii="Lucida Console" w:eastAsia="Times New Roman" w:hAnsi="Lucida Console" w:cs="Courier New"/>
+                <w:color w:val="000000"/>
+                <w:sz w:val="20"/>
+                <w:szCs w:val="20"/>
+                <w:bdr w:val="none" w:sz="0" w:space="0" w:color="auto" w:frame="1"/>
+                <w:lang w:eastAsia="fr-FR"/>
+              </w:rPr>
+              <w:t>:  0</w:t>
+            </w:r>
+            <w:proofErr w:type="gramEnd"/>
+            <w:r>
+              <w:rPr>
+                <w:rFonts w:ascii="Lucida Console" w:eastAsia="Times New Roman" w:hAnsi="Lucida Console" w:cs="Courier New"/>
+                <w:color w:val="000000"/>
+                <w:sz w:val="20"/>
+                <w:szCs w:val="20"/>
+                <w:bdr w:val="none" w:sz="0" w:space="0" w:color="auto" w:frame="1"/>
+                <w:lang w:eastAsia="fr-FR"/>
+              </w:rPr>
+              <w:t xml:space="preserve"> ‘***’ 0.001 ‘**’ 0.01 ‘*’ 0.05 ‘.’ 0.1 ‘ ’ 1</w:t>
+            </w:r>
+          </w:p>
+          <w:p>
+            <w:pPr>
+              <w:spacing w:after="0" w:line="240" w:lineRule="auto"/>
+              <w:rPr>
+                <w:rFonts w:ascii="Times New Roman" w:eastAsia="Times New Roman" w:hAnsi="Times New Roman" w:cs="Times New Roman"/>
+                <w:sz w:val="24"/>
+                <w:szCs w:val="24"/>
+                <w:lang w:eastAsia="fr-FR"/>
+              </w:rPr>
+            </w:pPr>
+          </w:p>
+        </w:tc>
+      </w:tr>
+      <w:tr>
+        <w:trPr>
+          <w:tblCellSpacing w:w="0" w:type="dxa"/>
+        </w:trPr>
+        <w:tc>
+          <w:tcPr>
+            <w:tcW w:w="0" w:type="auto"/>
+            <w:shd w:val="clear" w:color="auto" w:fill="FFFFFF"/>
+            <w:hideMark/>
+          </w:tcPr>
+          <w:p>
+            <w:pPr>
+              <w:spacing w:after="0" w:line="240" w:lineRule="auto"/>
+              <w:rPr>
+                <w:rFonts w:ascii="Times New Roman" w:eastAsia="Times New Roman" w:hAnsi="Times New Roman" w:cs="Times New Roman"/>
+                <w:sz w:val="20"/>
+                <w:szCs w:val="20"/>
+                <w:lang w:eastAsia="fr-FR"/>
+              </w:rPr>
+            </w:pPr>
+          </w:p>
+        </w:tc>
+      </w:tr>
+      <w:tr>
+        <w:trPr>
+          <w:tblCellSpacing w:w="0" w:type="dxa"/>
+        </w:trPr>
+        <w:tc>
+          <w:tcPr>
+            <w:tcW w:w="0" w:type="auto"/>
+            <w:shd w:val="clear" w:color="auto" w:fill="FFFFFF"/>
+            <w:hideMark/>
+          </w:tcPr>
+          <w:p>
+            <w:pPr>
+              <w:spacing w:after="0" w:line="240" w:lineRule="auto"/>
+              <w:rPr>
+                <w:rFonts w:ascii="Lucida Console" w:eastAsia="Times New Roman" w:hAnsi="Lucida Console" w:cs="Times New Roman"/>
+                <w:color w:val="000000"/>
+                <w:sz w:val="24"/>
+                <w:szCs w:val="24"/>
+                <w:lang w:eastAsia="fr-FR"/>
+              </w:rPr>
+            </w:pPr>
+          </w:p>
+        </w:tc>
+      </w:tr>
+    </w:tbl>
     <w:p>
       <w:pPr>
         <w:ind w:firstLine="708"/>
         <w:jc w:val="both"/>
       </w:pPr>
-    </w:p>
-    <w:p>
-      <w:pPr>
-        <w:ind w:firstLine="708"/>
-        <w:jc w:val="both"/>
-      </w:pPr>
-      <w:r>
-        <w:t xml:space="preserve">Superficie </w:t>
-      </w:r>
-      <w:r>
-        <w:t xml:space="preserve">un </w:t>
-      </w:r>
-      <w:proofErr w:type="spellStart"/>
-      <w:r>
-        <w:t>surparamètre</w:t>
-      </w:r>
-      <w:proofErr w:type="spellEnd"/>
+      <w:r>
+        <w:t>La p-value obtenue est très faible. Notre intuition était donc mauvaise et la variable superficie à elle seule n’offre pas une précision suffisante. Le modèle retenu est donc celui obtenu dans la partie précédente.</w:t>
+      </w:r>
     </w:p>
     <w:sectPr>
       <w:pgSz w:w="11906" w:h="16838"/>
@@ -6278,6 +10554,119 @@
     </w:lvl>
   </w:abstractNum>
   <w:abstractNum w:abstractNumId="2" w15:restartNumberingAfterBreak="0">
+    <w:nsid w:val="2CB14398"/>
+    <w:multiLevelType w:val="hybridMultilevel"/>
+    <w:tmpl w:val="D63EB1C0"/>
+    <w:lvl w:ilvl="0" w:tplc="040C0001">
+      <w:start w:val="1"/>
+      <w:numFmt w:val="bullet"/>
+      <w:lvlText w:val=""/>
+      <w:lvlJc w:val="left"/>
+      <w:pPr>
+        <w:ind w:left="720" w:hanging="360"/>
+      </w:pPr>
+      <w:rPr>
+        <w:rFonts w:ascii="Symbol" w:hAnsi="Symbol" w:hint="default"/>
+      </w:rPr>
+    </w:lvl>
+    <w:lvl w:ilvl="1" w:tplc="040C0003" w:tentative="1">
+      <w:start w:val="1"/>
+      <w:numFmt w:val="bullet"/>
+      <w:lvlText w:val="o"/>
+      <w:lvlJc w:val="left"/>
+      <w:pPr>
+        <w:ind w:left="1440" w:hanging="360"/>
+      </w:pPr>
+      <w:rPr>
+        <w:rFonts w:ascii="Courier New" w:hAnsi="Courier New" w:cs="Courier New" w:hint="default"/>
+      </w:rPr>
+    </w:lvl>
+    <w:lvl w:ilvl="2" w:tplc="040C0005" w:tentative="1">
+      <w:start w:val="1"/>
+      <w:numFmt w:val="bullet"/>
+      <w:lvlText w:val=""/>
+      <w:lvlJc w:val="left"/>
+      <w:pPr>
+        <w:ind w:left="2160" w:hanging="360"/>
+      </w:pPr>
+      <w:rPr>
+        <w:rFonts w:ascii="Wingdings" w:hAnsi="Wingdings" w:hint="default"/>
+      </w:rPr>
+    </w:lvl>
+    <w:lvl w:ilvl="3" w:tplc="040C0001" w:tentative="1">
+      <w:start w:val="1"/>
+      <w:numFmt w:val="bullet"/>
+      <w:lvlText w:val=""/>
+      <w:lvlJc w:val="left"/>
+      <w:pPr>
+        <w:ind w:left="2880" w:hanging="360"/>
+      </w:pPr>
+      <w:rPr>
+        <w:rFonts w:ascii="Symbol" w:hAnsi="Symbol" w:hint="default"/>
+      </w:rPr>
+    </w:lvl>
+    <w:lvl w:ilvl="4" w:tplc="040C0003" w:tentative="1">
+      <w:start w:val="1"/>
+      <w:numFmt w:val="bullet"/>
+      <w:lvlText w:val="o"/>
+      <w:lvlJc w:val="left"/>
+      <w:pPr>
+        <w:ind w:left="3600" w:hanging="360"/>
+      </w:pPr>
+      <w:rPr>
+        <w:rFonts w:ascii="Courier New" w:hAnsi="Courier New" w:cs="Courier New" w:hint="default"/>
+      </w:rPr>
+    </w:lvl>
+    <w:lvl w:ilvl="5" w:tplc="040C0005" w:tentative="1">
+      <w:start w:val="1"/>
+      <w:numFmt w:val="bullet"/>
+      <w:lvlText w:val=""/>
+      <w:lvlJc w:val="left"/>
+      <w:pPr>
+        <w:ind w:left="4320" w:hanging="360"/>
+      </w:pPr>
+      <w:rPr>
+        <w:rFonts w:ascii="Wingdings" w:hAnsi="Wingdings" w:hint="default"/>
+      </w:rPr>
+    </w:lvl>
+    <w:lvl w:ilvl="6" w:tplc="040C0001" w:tentative="1">
+      <w:start w:val="1"/>
+      <w:numFmt w:val="bullet"/>
+      <w:lvlText w:val=""/>
+      <w:lvlJc w:val="left"/>
+      <w:pPr>
+        <w:ind w:left="5040" w:hanging="360"/>
+      </w:pPr>
+      <w:rPr>
+        <w:rFonts w:ascii="Symbol" w:hAnsi="Symbol" w:hint="default"/>
+      </w:rPr>
+    </w:lvl>
+    <w:lvl w:ilvl="7" w:tplc="040C0003" w:tentative="1">
+      <w:start w:val="1"/>
+      <w:numFmt w:val="bullet"/>
+      <w:lvlText w:val="o"/>
+      <w:lvlJc w:val="left"/>
+      <w:pPr>
+        <w:ind w:left="5760" w:hanging="360"/>
+      </w:pPr>
+      <w:rPr>
+        <w:rFonts w:ascii="Courier New" w:hAnsi="Courier New" w:cs="Courier New" w:hint="default"/>
+      </w:rPr>
+    </w:lvl>
+    <w:lvl w:ilvl="8" w:tplc="040C0005" w:tentative="1">
+      <w:start w:val="1"/>
+      <w:numFmt w:val="bullet"/>
+      <w:lvlText w:val=""/>
+      <w:lvlJc w:val="left"/>
+      <w:pPr>
+        <w:ind w:left="6480" w:hanging="360"/>
+      </w:pPr>
+      <w:rPr>
+        <w:rFonts w:ascii="Wingdings" w:hAnsi="Wingdings" w:hint="default"/>
+      </w:rPr>
+    </w:lvl>
+  </w:abstractNum>
+  <w:abstractNum w:abstractNumId="3" w15:restartNumberingAfterBreak="0">
     <w:nsid w:val="339C1705"/>
     <w:multiLevelType w:val="hybridMultilevel"/>
     <w:tmpl w:val="EC8C7C32"/>
@@ -6366,7 +10755,7 @@
       </w:pPr>
     </w:lvl>
   </w:abstractNum>
-  <w:abstractNum w:abstractNumId="3" w15:restartNumberingAfterBreak="0">
+  <w:abstractNum w:abstractNumId="4" w15:restartNumberingAfterBreak="0">
     <w:nsid w:val="458546EB"/>
     <w:multiLevelType w:val="hybridMultilevel"/>
     <w:tmpl w:val="2E8041FE"/>
@@ -6455,7 +10844,7 @@
       </w:pPr>
     </w:lvl>
   </w:abstractNum>
-  <w:abstractNum w:abstractNumId="4" w15:restartNumberingAfterBreak="0">
+  <w:abstractNum w:abstractNumId="5" w15:restartNumberingAfterBreak="0">
     <w:nsid w:val="47DB5F40"/>
     <w:multiLevelType w:val="hybridMultilevel"/>
     <w:tmpl w:val="B1FC7F92"/>
@@ -6544,7 +10933,7 @@
       </w:pPr>
     </w:lvl>
   </w:abstractNum>
-  <w:abstractNum w:abstractNumId="5" w15:restartNumberingAfterBreak="0">
+  <w:abstractNum w:abstractNumId="6" w15:restartNumberingAfterBreak="0">
     <w:nsid w:val="4C6F0760"/>
     <w:multiLevelType w:val="hybridMultilevel"/>
     <w:tmpl w:val="844E35BA"/>
@@ -6633,7 +11022,7 @@
       </w:pPr>
     </w:lvl>
   </w:abstractNum>
-  <w:abstractNum w:abstractNumId="6" w15:restartNumberingAfterBreak="0">
+  <w:abstractNum w:abstractNumId="7" w15:restartNumberingAfterBreak="0">
     <w:nsid w:val="57982306"/>
     <w:multiLevelType w:val="hybridMultilevel"/>
     <w:tmpl w:val="CF28E35C"/>
@@ -6746,7 +11135,7 @@
       </w:rPr>
     </w:lvl>
   </w:abstractNum>
-  <w:abstractNum w:abstractNumId="7" w15:restartNumberingAfterBreak="0">
+  <w:abstractNum w:abstractNumId="8" w15:restartNumberingAfterBreak="0">
     <w:nsid w:val="68320B15"/>
     <w:multiLevelType w:val="hybridMultilevel"/>
     <w:tmpl w:val="B30C7B2C"/>
@@ -6859,7 +11248,120 @@
       </w:rPr>
     </w:lvl>
   </w:abstractNum>
-  <w:abstractNum w:abstractNumId="8" w15:restartNumberingAfterBreak="0">
+  <w:abstractNum w:abstractNumId="9" w15:restartNumberingAfterBreak="0">
+    <w:nsid w:val="686F2A4E"/>
+    <w:multiLevelType w:val="hybridMultilevel"/>
+    <w:tmpl w:val="702CAE92"/>
+    <w:lvl w:ilvl="0" w:tplc="040C0001">
+      <w:start w:val="1"/>
+      <w:numFmt w:val="bullet"/>
+      <w:lvlText w:val=""/>
+      <w:lvlJc w:val="left"/>
+      <w:pPr>
+        <w:ind w:left="1428" w:hanging="360"/>
+      </w:pPr>
+      <w:rPr>
+        <w:rFonts w:ascii="Symbol" w:hAnsi="Symbol" w:hint="default"/>
+      </w:rPr>
+    </w:lvl>
+    <w:lvl w:ilvl="1" w:tplc="040C0003" w:tentative="1">
+      <w:start w:val="1"/>
+      <w:numFmt w:val="bullet"/>
+      <w:lvlText w:val="o"/>
+      <w:lvlJc w:val="left"/>
+      <w:pPr>
+        <w:ind w:left="2148" w:hanging="360"/>
+      </w:pPr>
+      <w:rPr>
+        <w:rFonts w:ascii="Courier New" w:hAnsi="Courier New" w:cs="Courier New" w:hint="default"/>
+      </w:rPr>
+    </w:lvl>
+    <w:lvl w:ilvl="2" w:tplc="040C0005" w:tentative="1">
+      <w:start w:val="1"/>
+      <w:numFmt w:val="bullet"/>
+      <w:lvlText w:val=""/>
+      <w:lvlJc w:val="left"/>
+      <w:pPr>
+        <w:ind w:left="2868" w:hanging="360"/>
+      </w:pPr>
+      <w:rPr>
+        <w:rFonts w:ascii="Wingdings" w:hAnsi="Wingdings" w:hint="default"/>
+      </w:rPr>
+    </w:lvl>
+    <w:lvl w:ilvl="3" w:tplc="040C0001" w:tentative="1">
+      <w:start w:val="1"/>
+      <w:numFmt w:val="bullet"/>
+      <w:lvlText w:val=""/>
+      <w:lvlJc w:val="left"/>
+      <w:pPr>
+        <w:ind w:left="3588" w:hanging="360"/>
+      </w:pPr>
+      <w:rPr>
+        <w:rFonts w:ascii="Symbol" w:hAnsi="Symbol" w:hint="default"/>
+      </w:rPr>
+    </w:lvl>
+    <w:lvl w:ilvl="4" w:tplc="040C0003" w:tentative="1">
+      <w:start w:val="1"/>
+      <w:numFmt w:val="bullet"/>
+      <w:lvlText w:val="o"/>
+      <w:lvlJc w:val="left"/>
+      <w:pPr>
+        <w:ind w:left="4308" w:hanging="360"/>
+      </w:pPr>
+      <w:rPr>
+        <w:rFonts w:ascii="Courier New" w:hAnsi="Courier New" w:cs="Courier New" w:hint="default"/>
+      </w:rPr>
+    </w:lvl>
+    <w:lvl w:ilvl="5" w:tplc="040C0005" w:tentative="1">
+      <w:start w:val="1"/>
+      <w:numFmt w:val="bullet"/>
+      <w:lvlText w:val=""/>
+      <w:lvlJc w:val="left"/>
+      <w:pPr>
+        <w:ind w:left="5028" w:hanging="360"/>
+      </w:pPr>
+      <w:rPr>
+        <w:rFonts w:ascii="Wingdings" w:hAnsi="Wingdings" w:hint="default"/>
+      </w:rPr>
+    </w:lvl>
+    <w:lvl w:ilvl="6" w:tplc="040C0001" w:tentative="1">
+      <w:start w:val="1"/>
+      <w:numFmt w:val="bullet"/>
+      <w:lvlText w:val=""/>
+      <w:lvlJc w:val="left"/>
+      <w:pPr>
+        <w:ind w:left="5748" w:hanging="360"/>
+      </w:pPr>
+      <w:rPr>
+        <w:rFonts w:ascii="Symbol" w:hAnsi="Symbol" w:hint="default"/>
+      </w:rPr>
+    </w:lvl>
+    <w:lvl w:ilvl="7" w:tplc="040C0003" w:tentative="1">
+      <w:start w:val="1"/>
+      <w:numFmt w:val="bullet"/>
+      <w:lvlText w:val="o"/>
+      <w:lvlJc w:val="left"/>
+      <w:pPr>
+        <w:ind w:left="6468" w:hanging="360"/>
+      </w:pPr>
+      <w:rPr>
+        <w:rFonts w:ascii="Courier New" w:hAnsi="Courier New" w:cs="Courier New" w:hint="default"/>
+      </w:rPr>
+    </w:lvl>
+    <w:lvl w:ilvl="8" w:tplc="040C0005" w:tentative="1">
+      <w:start w:val="1"/>
+      <w:numFmt w:val="bullet"/>
+      <w:lvlText w:val=""/>
+      <w:lvlJc w:val="left"/>
+      <w:pPr>
+        <w:ind w:left="7188" w:hanging="360"/>
+      </w:pPr>
+      <w:rPr>
+        <w:rFonts w:ascii="Wingdings" w:hAnsi="Wingdings" w:hint="default"/>
+      </w:rPr>
+    </w:lvl>
+  </w:abstractNum>
+  <w:abstractNum w:abstractNumId="10" w15:restartNumberingAfterBreak="0">
     <w:nsid w:val="7EDF085A"/>
     <w:multiLevelType w:val="hybridMultilevel"/>
     <w:tmpl w:val="D6A29494"/>
@@ -6949,31 +11451,37 @@
     </w:lvl>
   </w:abstractNum>
   <w:num w:numId="1">
-    <w:abstractNumId w:val="3"/>
+    <w:abstractNumId w:val="4"/>
   </w:num>
   <w:num w:numId="2">
-    <w:abstractNumId w:val="2"/>
+    <w:abstractNumId w:val="3"/>
   </w:num>
   <w:num w:numId="3">
     <w:abstractNumId w:val="0"/>
   </w:num>
   <w:num w:numId="4">
+    <w:abstractNumId w:val="8"/>
+  </w:num>
+  <w:num w:numId="5">
     <w:abstractNumId w:val="7"/>
   </w:num>
-  <w:num w:numId="5">
-    <w:abstractNumId w:val="6"/>
-  </w:num>
   <w:num w:numId="6">
-    <w:abstractNumId w:val="8"/>
+    <w:abstractNumId w:val="10"/>
   </w:num>
   <w:num w:numId="7">
-    <w:abstractNumId w:val="4"/>
+    <w:abstractNumId w:val="5"/>
   </w:num>
   <w:num w:numId="8">
     <w:abstractNumId w:val="1"/>
   </w:num>
   <w:num w:numId="9">
-    <w:abstractNumId w:val="5"/>
+    <w:abstractNumId w:val="6"/>
+  </w:num>
+  <w:num w:numId="10">
+    <w:abstractNumId w:val="9"/>
+  </w:num>
+  <w:num w:numId="11">
+    <w:abstractNumId w:val="2"/>
   </w:num>
 </w:numbering>
 </file>
@@ -7865,6 +12373,16 @@
       </w:tcPr>
     </w:tblStylePr>
   </w:style>
+  <w:style w:type="character" w:styleId="Textedelespacerserv">
+    <w:name w:val="Placeholder Text"/>
+    <w:basedOn w:val="Policepardfaut"/>
+    <w:uiPriority w:val="99"/>
+    <w:semiHidden/>
+    <w:rsid w:val="00F759BB"/>
+    <w:rPr>
+      <w:color w:val="808080"/>
+    </w:rPr>
+  </w:style>
 </w:styles>
 </file>
 

</xml_diff>